<commit_message>
changed group name and project name to match what is on D2L
</commit_message>
<xml_diff>
--- a/sprint5/COMP3078-F24-Project Plan Template.docx
+++ b/sprint5/COMP3078-F24-Project Plan Template.docx
@@ -69,41 +69,21 @@
       <w:pPr>
         <w:jc w:val="center"/>
         <w:rPr>
+          <w:rFonts w:ascii="Futura Condensed" w:hAnsi="Futura Condensed"/>
+          <w:b/>
+          <w:sz w:val="52"/>
+          <w:szCs w:val="52"/>
+        </w:rPr>
+      </w:pPr>
+      <w:r>
+        <w:rPr>
           <w:rFonts w:asciiTheme="majorHAnsi" w:hAnsiTheme="majorHAnsi"/>
           <w:b/>
           <w:sz w:val="56"/>
           <w:szCs w:val="56"/>
         </w:rPr>
-      </w:pPr>
-      <w:r>
-        <w:rPr>
-          <w:rFonts w:asciiTheme="majorHAnsi" w:hAnsiTheme="majorHAnsi"/>
-          <w:b/>
-          <w:sz w:val="56"/>
-          <w:szCs w:val="56"/>
-        </w:rPr>
-        <w:t>Employee Manage</w:t>
+        <w:t>Automated Inventory Management System</w:t>
       </w:r>
-      <w:r>
-        <w:rPr>
-          <w:rFonts w:asciiTheme="majorHAnsi" w:hAnsiTheme="majorHAnsi"/>
-          <w:b/>
-          <w:sz w:val="56"/>
-          <w:szCs w:val="56"/>
-        </w:rPr>
-        <w:t>ment System</w:t>
-      </w:r>
-    </w:p>
-    <w:p>
-      <w:pPr>
-        <w:jc w:val="center"/>
-        <w:rPr>
-          <w:rFonts w:ascii="Futura Condensed" w:hAnsi="Futura Condensed"/>
-          <w:b/>
-          <w:sz w:val="52"/>
-          <w:szCs w:val="52"/>
-        </w:rPr>
-      </w:pPr>
     </w:p>
     <w:p>
       <w:pPr>
@@ -626,7 +606,15 @@
             <w:rFonts w:ascii="Futura Condensed" w:hAnsi="Futura Condensed"/>
             <w:noProof/>
           </w:rPr>
-          <w:t xml:space="preserve">1. </w:t>
+          <w:t>1.</w:t>
+        </w:r>
+        <w:r>
+          <w:rPr>
+            <w:rStyle w:val="Hyperlink"/>
+            <w:rFonts w:ascii="Futura Condensed" w:hAnsi="Futura Condensed"/>
+            <w:noProof/>
+          </w:rPr>
+          <w:t xml:space="preserve"> </w:t>
         </w:r>
         <w:r>
           <w:rPr>
@@ -2608,7 +2596,21 @@
         <w:rPr>
           <w:rFonts w:ascii="Frutiger-Light" w:hAnsi="Frutiger-Light"/>
         </w:rPr>
-        <w:t>the sum total of all of its products and their requirements or features.</w:t>
+        <w:t xml:space="preserve">the </w:t>
+      </w:r>
+      <w:proofErr w:type="gramStart"/>
+      <w:r>
+        <w:rPr>
+          <w:rFonts w:ascii="Frutiger-Light" w:hAnsi="Frutiger-Light"/>
+        </w:rPr>
+        <w:t>sum total</w:t>
+      </w:r>
+      <w:proofErr w:type="gramEnd"/>
+      <w:r>
+        <w:rPr>
+          <w:rFonts w:ascii="Frutiger-Light" w:hAnsi="Frutiger-Light"/>
+        </w:rPr>
+        <w:t xml:space="preserve"> of all of its products and their requirements or features.</w:t>
       </w:r>
     </w:p>
     <w:p>
@@ -3291,8 +3293,16 @@
         <w:rPr>
           <w:rFonts w:ascii="Frutiger-Light" w:hAnsi="Frutiger-Light"/>
         </w:rPr>
-        <w:t>This project makes the following assumptions;</w:t>
+        <w:t xml:space="preserve">This project makes the following </w:t>
       </w:r>
+      <w:proofErr w:type="gramStart"/>
+      <w:r>
+        <w:rPr>
+          <w:rFonts w:ascii="Frutiger-Light" w:hAnsi="Frutiger-Light"/>
+        </w:rPr>
+        <w:t>assumptions;</w:t>
+      </w:r>
+      <w:proofErr w:type="gramEnd"/>
     </w:p>
     <w:p>
       <w:pPr>
@@ -3451,8 +3461,16 @@
         <w:rPr>
           <w:rFonts w:ascii="Frutiger-Light" w:hAnsi="Frutiger-Light"/>
         </w:rPr>
-        <w:t>dependencies that will have to be acknowledged and addressed;</w:t>
+        <w:t xml:space="preserve">dependencies that will have to be acknowledged and </w:t>
       </w:r>
+      <w:proofErr w:type="gramStart"/>
+      <w:r>
+        <w:rPr>
+          <w:rFonts w:ascii="Frutiger-Light" w:hAnsi="Frutiger-Light"/>
+        </w:rPr>
+        <w:t>addressed;</w:t>
+      </w:r>
+      <w:proofErr w:type="gramEnd"/>
     </w:p>
     <w:p>
       <w:pPr>
@@ -3885,6 +3903,7 @@
       </w:pPr>
       <w:bookmarkStart w:id="9" w:name="_Toc188020931"/>
       <w:r>
+        <w:lastRenderedPageBreak/>
         <w:t xml:space="preserve">8. </w:t>
       </w:r>
       <w:r>
@@ -3945,8 +3964,16 @@
         <w:rPr>
           <w:rFonts w:ascii="Frutiger-Light" w:hAnsi="Frutiger-Light"/>
         </w:rPr>
-        <w:t xml:space="preserve"> will be produced;</w:t>
+        <w:t xml:space="preserve"> will be </w:t>
       </w:r>
+      <w:proofErr w:type="gramStart"/>
+      <w:r>
+        <w:rPr>
+          <w:rFonts w:ascii="Frutiger-Light" w:hAnsi="Frutiger-Light"/>
+        </w:rPr>
+        <w:t>produced;</w:t>
+      </w:r>
+      <w:proofErr w:type="gramEnd"/>
     </w:p>
     <w:p>
       <w:pPr>
@@ -4203,8 +4230,16 @@
         <w:rPr>
           <w:rFonts w:ascii="Frutiger-Light" w:hAnsi="Frutiger-Light"/>
         </w:rPr>
-        <w:t>The following meetings/communication will be established;</w:t>
+        <w:t xml:space="preserve">The following meetings/communication will be </w:t>
       </w:r>
+      <w:proofErr w:type="gramStart"/>
+      <w:r>
+        <w:rPr>
+          <w:rFonts w:ascii="Frutiger-Light" w:hAnsi="Frutiger-Light"/>
+        </w:rPr>
+        <w:t>established;</w:t>
+      </w:r>
+      <w:proofErr w:type="gramEnd"/>
     </w:p>
     <w:p>
       <w:pPr>
@@ -4827,6 +4862,7 @@
       </w:pPr>
       <w:bookmarkStart w:id="11" w:name="_Toc188020933"/>
       <w:r>
+        <w:lastRenderedPageBreak/>
         <w:t>10. Gantt Chart</w:t>
       </w:r>
       <w:bookmarkEnd w:id="11"/>
@@ -4848,10 +4884,26 @@
         <w:t>Gantt Chart</w:t>
       </w:r>
       <w:r>
-        <w:t xml:space="preserve"> from your Task Listing</w:t>
+        <w:t xml:space="preserve"> from your Task </w:t>
+      </w:r>
+      <w:proofErr w:type="gramStart"/>
+      <w:r>
+        <w:t>Listing</w:t>
       </w:r>
       <w:r>
-        <w:t>(Use any software tool and paste the image or upload as a separate file that can be opened as pdf/doc/xls)</w:t>
+        <w:t>(</w:t>
+      </w:r>
+      <w:proofErr w:type="gramEnd"/>
+      <w:r>
+        <w:t>Use any software tool and paste the image or upload as a separate file that can be opened as pdf/doc/</w:t>
+      </w:r>
+      <w:proofErr w:type="spellStart"/>
+      <w:r>
+        <w:t>xls</w:t>
+      </w:r>
+      <w:proofErr w:type="spellEnd"/>
+      <w:r>
+        <w:t>)</w:t>
       </w:r>
       <w:r>
         <w:t xml:space="preserve"> </w:t>

</xml_diff>

<commit_message>
changed names in minutes of meeting and project report docs
</commit_message>
<xml_diff>
--- a/sprint5/COMP3078-F24-Project Plan Template.docx
+++ b/sprint5/COMP3078-F24-Project Plan Template.docx
@@ -365,6 +365,62 @@
               </w:rPr>
               <w:t>Khoa Huynh</w:t>
             </w:r>
+          </w:p>
+        </w:tc>
+      </w:tr>
+      <w:tr>
+        <w:tc>
+          <w:tcPr>
+            <w:tcW w:w="2808" w:type="dxa"/>
+          </w:tcPr>
+          <w:p>
+            <w:pPr>
+              <w:rPr>
+                <w:rFonts w:ascii="Futura Condensed" w:hAnsi="Futura Condensed"/>
+              </w:rPr>
+            </w:pPr>
+          </w:p>
+        </w:tc>
+        <w:tc>
+          <w:tcPr>
+            <w:tcW w:w="5940" w:type="dxa"/>
+          </w:tcPr>
+          <w:p>
+            <w:pPr>
+              <w:rPr>
+                <w:rFonts w:ascii="Frutiger-Light" w:hAnsi="Frutiger-Light"/>
+                <w:sz w:val="40"/>
+                <w:szCs w:val="40"/>
+              </w:rPr>
+            </w:pPr>
+          </w:p>
+        </w:tc>
+      </w:tr>
+      <w:tr>
+        <w:tc>
+          <w:tcPr>
+            <w:tcW w:w="2808" w:type="dxa"/>
+          </w:tcPr>
+          <w:p>
+            <w:pPr>
+              <w:rPr>
+                <w:rFonts w:ascii="Futura Condensed" w:hAnsi="Futura Condensed"/>
+              </w:rPr>
+            </w:pPr>
+          </w:p>
+        </w:tc>
+        <w:tc>
+          <w:tcPr>
+            <w:tcW w:w="5940" w:type="dxa"/>
+          </w:tcPr>
+          <w:p>
+            <w:pPr>
+              <w:rPr>
+                <w:rFonts w:ascii="Frutiger-Light" w:hAnsi="Frutiger-Light"/>
+                <w:sz w:val="40"/>
+                <w:szCs w:val="40"/>
+              </w:rPr>
+            </w:pPr>
           </w:p>
         </w:tc>
       </w:tr>
@@ -9115,6 +9171,7 @@
   <w:style w:type="character" w:default="1" w:styleId="DefaultParagraphFont">
     <w:name w:val="Default Paragraph Font"/>
     <w:uiPriority w:val="1"/>
+    <w:semiHidden/>
     <w:unhideWhenUsed/>
   </w:style>
   <w:style w:type="table" w:default="1" w:styleId="TableNormal">

</xml_diff>

<commit_message>
Updated project documentation with WBS, milestones, risk analysis, and accomplishments
- Added task breakdown structure (WBS) and milestones to the Project Plan Template.
- Updated the Project Status Report with additional accomplishments and upcoming risks.
- Updated the Minutes of Meeting
- Included a Gantt Chart for project timeline visualization.
- Added team member details to the Project Plan Template.
- Improved risk management strategies in the documents.
</commit_message>
<xml_diff>
--- a/sprint5/COMP3078-F24-Project Plan Template.docx
+++ b/sprint5/COMP3078-F24-Project Plan Template.docx
@@ -1,6 +1,6 @@
 
 <file path=word/document.xml><?xml version="1.0" encoding="utf-8"?>
-<w:document xmlns:wpc="http://schemas.microsoft.com/office/word/2010/wordprocessingCanvas" xmlns:cx="http://schemas.microsoft.com/office/drawing/2014/chartex" xmlns:cx1="http://schemas.microsoft.com/office/drawing/2015/9/8/chartex" xmlns:cx2="http://schemas.microsoft.com/office/drawing/2015/10/21/chartex" xmlns:cx3="http://schemas.microsoft.com/office/drawing/2016/5/9/chartex" xmlns:cx4="http://schemas.microsoft.com/office/drawing/2016/5/10/chartex" xmlns:cx5="http://schemas.microsoft.com/office/drawing/2016/5/11/chartex" xmlns:cx6="http://schemas.microsoft.com/office/drawing/2016/5/12/chartex" xmlns:cx7="http://schemas.microsoft.com/office/drawing/2016/5/13/chartex" xmlns:cx8="http://schemas.microsoft.com/office/drawing/2016/5/14/chartex" xmlns:mc="http://schemas.openxmlformats.org/markup-compatibility/2006" xmlns:aink="http://schemas.microsoft.com/office/drawing/2016/ink" xmlns:am3d="http://schemas.microsoft.com/office/drawing/2017/model3d" xmlns:o="urn:schemas-microsoft-com:office:office" xmlns:oel="http://schemas.microsoft.com/office/2019/extlst" xmlns:r="http://schemas.openxmlformats.org/officeDocument/2006/relationships" xmlns:m="http://schemas.openxmlformats.org/officeDocument/2006/math" xmlns:v="urn:schemas-microsoft-com:vml" xmlns:wp14="http://schemas.microsoft.com/office/word/2010/wordprocessingDrawing" xmlns:wp="http://schemas.openxmlformats.org/drawingml/2006/wordprocessingDrawing" xmlns:w10="urn:schemas-microsoft-com:office:word" xmlns:w="http://schemas.openxmlformats.org/wordprocessingml/2006/main" xmlns:w14="http://schemas.microsoft.com/office/word/2010/wordml" xmlns:w15="http://schemas.microsoft.com/office/word/2012/wordml" xmlns:w16cex="http://schemas.microsoft.com/office/word/2018/wordml/cex" xmlns:w16cid="http://schemas.microsoft.com/office/word/2016/wordml/cid" xmlns:w16="http://schemas.microsoft.com/office/word/2018/wordml" xmlns:w16du="http://schemas.microsoft.com/office/word/2023/wordml/word16du" xmlns:w16sdtdh="http://schemas.microsoft.com/office/word/2020/wordml/sdtdatahash" xmlns:w16sdtfl="http://schemas.microsoft.com/office/word/2024/wordml/sdtformatlock" xmlns:w16se="http://schemas.microsoft.com/office/word/2015/wordml/symex" xmlns:wpg="http://schemas.microsoft.com/office/word/2010/wordprocessingGroup" xmlns:wpi="http://schemas.microsoft.com/office/word/2010/wordprocessingInk" xmlns:wne="http://schemas.microsoft.com/office/word/2006/wordml" xmlns:wps="http://schemas.microsoft.com/office/word/2010/wordprocessingShape" mc:Ignorable="w14 w15 w16se w16cid w16 w16cex w16sdtdh w16sdtfl w16du wp14">
+<w:document xmlns:wpc="http://schemas.microsoft.com/office/word/2010/wordprocessingCanvas" xmlns:cx="http://schemas.microsoft.com/office/drawing/2014/chartex" xmlns:cx1="http://schemas.microsoft.com/office/drawing/2015/9/8/chartex" xmlns:cx2="http://schemas.microsoft.com/office/drawing/2015/10/21/chartex" xmlns:cx3="http://schemas.microsoft.com/office/drawing/2016/5/9/chartex" xmlns:cx4="http://schemas.microsoft.com/office/drawing/2016/5/10/chartex" xmlns:cx5="http://schemas.microsoft.com/office/drawing/2016/5/11/chartex" xmlns:cx6="http://schemas.microsoft.com/office/drawing/2016/5/12/chartex" xmlns:cx7="http://schemas.microsoft.com/office/drawing/2016/5/13/chartex" xmlns:cx8="http://schemas.microsoft.com/office/drawing/2016/5/14/chartex" xmlns:mc="http://schemas.openxmlformats.org/markup-compatibility/2006" xmlns:aink="http://schemas.microsoft.com/office/drawing/2016/ink" xmlns:am3d="http://schemas.microsoft.com/office/drawing/2017/model3d" xmlns:o="urn:schemas-microsoft-com:office:office" xmlns:oel="http://schemas.microsoft.com/office/2019/extlst" xmlns:r="http://schemas.openxmlformats.org/officeDocument/2006/relationships" xmlns:m="http://schemas.openxmlformats.org/officeDocument/2006/math" xmlns:v="urn:schemas-microsoft-com:vml" xmlns:wp14="http://schemas.microsoft.com/office/word/2010/wordprocessingDrawing" xmlns:wp="http://schemas.openxmlformats.org/drawingml/2006/wordprocessingDrawing" xmlns:w10="urn:schemas-microsoft-com:office:word" xmlns:w="http://schemas.openxmlformats.org/wordprocessingml/2006/main" xmlns:w14="http://schemas.microsoft.com/office/word/2010/wordml" xmlns:w15="http://schemas.microsoft.com/office/word/2012/wordml" xmlns:w16cex="http://schemas.microsoft.com/office/word/2018/wordml/cex" xmlns:w16cid="http://schemas.microsoft.com/office/word/2016/wordml/cid" xmlns:w16="http://schemas.microsoft.com/office/word/2018/wordml" xmlns:w16du="http://schemas.microsoft.com/office/word/2023/wordml/word16du" xmlns:w16sdtdh="http://schemas.microsoft.com/office/word/2020/wordml/sdtdatahash" xmlns:w16sdtfl="http://schemas.microsoft.com/office/word/2024/wordml/sdtformatlock" xmlns:w16se="http://schemas.microsoft.com/office/word/2015/wordml/symex" xmlns:wpg="http://schemas.microsoft.com/office/word/2010/wordprocessingGroup" xmlns:wpi="http://schemas.microsoft.com/office/word/2010/wordprocessingInk" xmlns:wne="http://schemas.microsoft.com/office/word/2006/wordml" xmlns:wps="http://schemas.microsoft.com/office/word/2010/wordprocessingShape" xmlns:a="http://schemas.openxmlformats.org/drawingml/2006/main" xmlns:pic="http://schemas.openxmlformats.org/drawingml/2006/picture" xmlns:a14="http://schemas.microsoft.com/office/drawing/2010/main" mc:Ignorable="w14 w15 w16se w16cid w16 w16cex w16sdtdh w16sdtfl w16du wp14">
   <w:body>
     <w:p>
       <w:pPr>
@@ -11,8 +11,8 @@
           <w:szCs w:val="32"/>
         </w:rPr>
       </w:pPr>
-      <w:bookmarkStart w:id="0" w:name="OLE_LINK1"/>
-      <w:bookmarkStart w:id="1" w:name="OLE_LINK2"/>
+      <w:bookmarkStart w:name="OLE_LINK1" w:id="0"/>
+      <w:bookmarkStart w:name="OLE_LINK2" w:id="1"/>
     </w:p>
     <w:p>
       <w:pPr>
@@ -178,6 +178,7 @@
         <w:tc>
           <w:tcPr>
             <w:tcW w:w="2808" w:type="dxa"/>
+            <w:tcMar/>
           </w:tcPr>
           <w:p>
             <w:pPr>
@@ -196,6 +197,7 @@
         <w:tc>
           <w:tcPr>
             <w:tcW w:w="5940" w:type="dxa"/>
+            <w:tcMar/>
           </w:tcPr>
           <w:p>
             <w:pPr>
@@ -212,6 +214,7 @@
         <w:tc>
           <w:tcPr>
             <w:tcW w:w="2808" w:type="dxa"/>
+            <w:tcMar/>
           </w:tcPr>
           <w:p>
             <w:pPr>
@@ -230,6 +233,7 @@
         <w:tc>
           <w:tcPr>
             <w:tcW w:w="5940" w:type="dxa"/>
+            <w:tcMar/>
           </w:tcPr>
           <w:p>
             <w:pPr>
@@ -239,6 +243,14 @@
                 <w:szCs w:val="40"/>
               </w:rPr>
             </w:pPr>
+            <w:r>
+              <w:rPr>
+                <w:rFonts w:ascii="Frutiger-Light" w:hAnsi="Frutiger-Light"/>
+                <w:sz w:val="40"/>
+                <w:szCs w:val="40"/>
+              </w:rPr>
+              <w:t>Jonathan Weir</w:t>
+            </w:r>
           </w:p>
         </w:tc>
       </w:tr>
@@ -246,6 +258,7 @@
         <w:tc>
           <w:tcPr>
             <w:tcW w:w="2808" w:type="dxa"/>
+            <w:tcMar/>
           </w:tcPr>
           <w:p>
             <w:pPr>
@@ -264,6 +277,7 @@
         <w:tc>
           <w:tcPr>
             <w:tcW w:w="5940" w:type="dxa"/>
+            <w:tcMar/>
           </w:tcPr>
           <w:p>
             <w:pPr>
@@ -288,6 +302,7 @@
         <w:tc>
           <w:tcPr>
             <w:tcW w:w="2808" w:type="dxa"/>
+            <w:tcMar/>
           </w:tcPr>
           <w:p>
             <w:pPr>
@@ -306,6 +321,7 @@
         <w:tc>
           <w:tcPr>
             <w:tcW w:w="5940" w:type="dxa"/>
+            <w:tcMar/>
           </w:tcPr>
           <w:p>
             <w:pPr>
@@ -330,6 +346,7 @@
         <w:tc>
           <w:tcPr>
             <w:tcW w:w="2808" w:type="dxa"/>
+            <w:tcMar/>
           </w:tcPr>
           <w:p>
             <w:pPr>
@@ -348,6 +365,7 @@
         <w:tc>
           <w:tcPr>
             <w:tcW w:w="5940" w:type="dxa"/>
+            <w:tcMar/>
           </w:tcPr>
           <w:p>
             <w:pPr>
@@ -372,6 +390,7 @@
         <w:tc>
           <w:tcPr>
             <w:tcW w:w="2808" w:type="dxa"/>
+            <w:tcMar/>
           </w:tcPr>
           <w:p>
             <w:pPr>
@@ -384,6 +403,7 @@
         <w:tc>
           <w:tcPr>
             <w:tcW w:w="5940" w:type="dxa"/>
+            <w:tcMar/>
           </w:tcPr>
           <w:p>
             <w:pPr>
@@ -400,6 +420,7 @@
         <w:tc>
           <w:tcPr>
             <w:tcW w:w="2808" w:type="dxa"/>
+            <w:tcMar/>
           </w:tcPr>
           <w:p>
             <w:pPr>
@@ -412,6 +433,7 @@
         <w:tc>
           <w:tcPr>
             <w:tcW w:w="5940" w:type="dxa"/>
+            <w:tcMar/>
           </w:tcPr>
           <w:p>
             <w:pPr>
@@ -470,6 +492,7 @@
         <w:tc>
           <w:tcPr>
             <w:tcW w:w="4428" w:type="dxa"/>
+            <w:tcMar/>
           </w:tcPr>
           <w:p>
             <w:pPr>
@@ -488,6 +511,7 @@
         <w:tc>
           <w:tcPr>
             <w:tcW w:w="4428" w:type="dxa"/>
+            <w:tcMar/>
           </w:tcPr>
           <w:p>
             <w:pPr>
@@ -508,6 +532,7 @@
         <w:tc>
           <w:tcPr>
             <w:tcW w:w="4428" w:type="dxa"/>
+            <w:tcMar/>
           </w:tcPr>
           <w:p>
             <w:pPr>
@@ -523,13 +548,22 @@
                 <w:sz w:val="40"/>
                 <w:szCs w:val="40"/>
               </w:rPr>
-              <w:t>V1</w:t>
+              <w:t>V</w:t>
+            </w:r>
+            <w:r>
+              <w:rPr>
+                <w:rFonts w:ascii="Frutiger-Light" w:hAnsi="Frutiger-Light"/>
+                <w:sz w:val="40"/>
+                <w:szCs w:val="40"/>
+              </w:rPr>
+              <w:t>1</w:t>
             </w:r>
           </w:p>
         </w:tc>
         <w:tc>
           <w:tcPr>
             <w:tcW w:w="4428" w:type="dxa"/>
+            <w:tcMar/>
           </w:tcPr>
           <w:p>
             <w:pPr>
@@ -599,7 +633,6 @@
           <w:sz w:val="32"/>
           <w:szCs w:val="32"/>
         </w:rPr>
-        <w:lastRenderedPageBreak/>
         <w:t>Table of Contents</w:t>
       </w:r>
     </w:p>
@@ -628,7 +661,7 @@
           <w:tab w:val="right" w:pos="8630"/>
         </w:tabs>
         <w:rPr>
-          <w:rFonts w:asciiTheme="minorHAnsi" w:eastAsiaTheme="minorEastAsia" w:hAnsiTheme="minorHAnsi" w:cstheme="minorBidi"/>
+          <w:rFonts w:asciiTheme="minorHAnsi" w:hAnsiTheme="minorHAnsi" w:eastAsiaTheme="minorEastAsia" w:cstheme="minorBidi"/>
           <w:b w:val="0"/>
           <w:bCs w:val="0"/>
           <w:caps w:val="0"/>
@@ -655,7 +688,7 @@
         </w:rPr>
         <w:fldChar w:fldCharType="separate"/>
       </w:r>
-      <w:hyperlink w:anchor="_Toc188020924" w:history="1">
+      <w:hyperlink w:history="1" w:anchor="_Toc188020924">
         <w:r>
           <w:rPr>
             <w:rStyle w:val="Hyperlink"/>
@@ -736,7 +769,7 @@
           <w:tab w:val="right" w:pos="8630"/>
         </w:tabs>
         <w:rPr>
-          <w:rFonts w:asciiTheme="minorHAnsi" w:eastAsiaTheme="minorEastAsia" w:hAnsiTheme="minorHAnsi" w:cstheme="minorBidi"/>
+          <w:rFonts w:asciiTheme="minorHAnsi" w:hAnsiTheme="minorHAnsi" w:eastAsiaTheme="minorEastAsia" w:cstheme="minorBidi"/>
           <w:b w:val="0"/>
           <w:bCs w:val="0"/>
           <w:caps w:val="0"/>
@@ -745,7 +778,7 @@
           <w14:ligatures w14:val="standardContextual"/>
         </w:rPr>
       </w:pPr>
-      <w:hyperlink w:anchor="_Toc188020925" w:history="1">
+      <w:hyperlink w:history="1" w:anchor="_Toc188020925">
         <w:r>
           <w:rPr>
             <w:rStyle w:val="Hyperlink"/>
@@ -810,7 +843,7 @@
           <w:tab w:val="right" w:pos="8630"/>
         </w:tabs>
         <w:rPr>
-          <w:rFonts w:asciiTheme="minorHAnsi" w:eastAsiaTheme="minorEastAsia" w:hAnsiTheme="minorHAnsi" w:cstheme="minorBidi"/>
+          <w:rFonts w:asciiTheme="minorHAnsi" w:hAnsiTheme="minorHAnsi" w:eastAsiaTheme="minorEastAsia" w:cstheme="minorBidi"/>
           <w:b w:val="0"/>
           <w:bCs w:val="0"/>
           <w:caps w:val="0"/>
@@ -819,7 +852,7 @@
           <w14:ligatures w14:val="standardContextual"/>
         </w:rPr>
       </w:pPr>
-      <w:hyperlink w:anchor="_Toc188020926" w:history="1">
+      <w:hyperlink w:history="1" w:anchor="_Toc188020926">
         <w:r>
           <w:rPr>
             <w:rStyle w:val="Hyperlink"/>
@@ -884,7 +917,7 @@
           <w:tab w:val="right" w:pos="8630"/>
         </w:tabs>
         <w:rPr>
-          <w:rFonts w:asciiTheme="minorHAnsi" w:eastAsiaTheme="minorEastAsia" w:hAnsiTheme="minorHAnsi" w:cstheme="minorBidi"/>
+          <w:rFonts w:asciiTheme="minorHAnsi" w:hAnsiTheme="minorHAnsi" w:eastAsiaTheme="minorEastAsia" w:cstheme="minorBidi"/>
           <w:b w:val="0"/>
           <w:bCs w:val="0"/>
           <w:caps w:val="0"/>
@@ -893,7 +926,7 @@
           <w14:ligatures w14:val="standardContextual"/>
         </w:rPr>
       </w:pPr>
-      <w:hyperlink w:anchor="_Toc188020927" w:history="1">
+      <w:hyperlink w:history="1" w:anchor="_Toc188020927">
         <w:r>
           <w:rPr>
             <w:rStyle w:val="Hyperlink"/>
@@ -958,7 +991,7 @@
           <w:tab w:val="right" w:pos="8630"/>
         </w:tabs>
         <w:rPr>
-          <w:rFonts w:asciiTheme="minorHAnsi" w:eastAsiaTheme="minorEastAsia" w:hAnsiTheme="minorHAnsi" w:cstheme="minorBidi"/>
+          <w:rFonts w:asciiTheme="minorHAnsi" w:hAnsiTheme="minorHAnsi" w:eastAsiaTheme="minorEastAsia" w:cstheme="minorBidi"/>
           <w:b w:val="0"/>
           <w:bCs w:val="0"/>
           <w:caps w:val="0"/>
@@ -967,7 +1000,7 @@
           <w14:ligatures w14:val="standardContextual"/>
         </w:rPr>
       </w:pPr>
-      <w:hyperlink w:anchor="_Toc188020928" w:history="1">
+      <w:hyperlink w:history="1" w:anchor="_Toc188020928">
         <w:r>
           <w:rPr>
             <w:rStyle w:val="Hyperlink"/>
@@ -1032,7 +1065,7 @@
           <w:tab w:val="right" w:pos="8630"/>
         </w:tabs>
         <w:rPr>
-          <w:rFonts w:asciiTheme="minorHAnsi" w:eastAsiaTheme="minorEastAsia" w:hAnsiTheme="minorHAnsi" w:cstheme="minorBidi"/>
+          <w:rFonts w:asciiTheme="minorHAnsi" w:hAnsiTheme="minorHAnsi" w:eastAsiaTheme="minorEastAsia" w:cstheme="minorBidi"/>
           <w:b w:val="0"/>
           <w:bCs w:val="0"/>
           <w:caps w:val="0"/>
@@ -1041,7 +1074,7 @@
           <w14:ligatures w14:val="standardContextual"/>
         </w:rPr>
       </w:pPr>
-      <w:hyperlink w:anchor="_Toc188020929" w:history="1">
+      <w:hyperlink w:history="1" w:anchor="_Toc188020929">
         <w:r>
           <w:rPr>
             <w:rStyle w:val="Hyperlink"/>
@@ -1106,7 +1139,7 @@
           <w:tab w:val="right" w:pos="8630"/>
         </w:tabs>
         <w:rPr>
-          <w:rFonts w:asciiTheme="minorHAnsi" w:eastAsiaTheme="minorEastAsia" w:hAnsiTheme="minorHAnsi" w:cstheme="minorBidi"/>
+          <w:rFonts w:asciiTheme="minorHAnsi" w:hAnsiTheme="minorHAnsi" w:eastAsiaTheme="minorEastAsia" w:cstheme="minorBidi"/>
           <w:b w:val="0"/>
           <w:bCs w:val="0"/>
           <w:caps w:val="0"/>
@@ -1115,7 +1148,7 @@
           <w14:ligatures w14:val="standardContextual"/>
         </w:rPr>
       </w:pPr>
-      <w:hyperlink w:anchor="_Toc188020930" w:history="1">
+      <w:hyperlink w:history="1" w:anchor="_Toc188020930">
         <w:r>
           <w:rPr>
             <w:rStyle w:val="Hyperlink"/>
@@ -1180,7 +1213,7 @@
           <w:tab w:val="right" w:pos="8630"/>
         </w:tabs>
         <w:rPr>
-          <w:rFonts w:asciiTheme="minorHAnsi" w:eastAsiaTheme="minorEastAsia" w:hAnsiTheme="minorHAnsi" w:cstheme="minorBidi"/>
+          <w:rFonts w:asciiTheme="minorHAnsi" w:hAnsiTheme="minorHAnsi" w:eastAsiaTheme="minorEastAsia" w:cstheme="minorBidi"/>
           <w:b w:val="0"/>
           <w:bCs w:val="0"/>
           <w:caps w:val="0"/>
@@ -1189,7 +1222,7 @@
           <w14:ligatures w14:val="standardContextual"/>
         </w:rPr>
       </w:pPr>
-      <w:hyperlink w:anchor="_Toc188020931" w:history="1">
+      <w:hyperlink w:history="1" w:anchor="_Toc188020931">
         <w:r>
           <w:rPr>
             <w:rStyle w:val="Hyperlink"/>
@@ -1254,7 +1287,7 @@
           <w:tab w:val="right" w:pos="8630"/>
         </w:tabs>
         <w:rPr>
-          <w:rFonts w:asciiTheme="minorHAnsi" w:eastAsiaTheme="minorEastAsia" w:hAnsiTheme="minorHAnsi" w:cstheme="minorBidi"/>
+          <w:rFonts w:asciiTheme="minorHAnsi" w:hAnsiTheme="minorHAnsi" w:eastAsiaTheme="minorEastAsia" w:cstheme="minorBidi"/>
           <w:b w:val="0"/>
           <w:bCs w:val="0"/>
           <w:caps w:val="0"/>
@@ -1263,7 +1296,7 @@
           <w14:ligatures w14:val="standardContextual"/>
         </w:rPr>
       </w:pPr>
-      <w:hyperlink w:anchor="_Toc188020932" w:history="1">
+      <w:hyperlink w:history="1" w:anchor="_Toc188020932">
         <w:r>
           <w:rPr>
             <w:rStyle w:val="Hyperlink"/>
@@ -1328,7 +1361,7 @@
           <w:tab w:val="right" w:pos="8630"/>
         </w:tabs>
         <w:rPr>
-          <w:rFonts w:asciiTheme="minorHAnsi" w:eastAsiaTheme="minorEastAsia" w:hAnsiTheme="minorHAnsi" w:cstheme="minorBidi"/>
+          <w:rFonts w:asciiTheme="minorHAnsi" w:hAnsiTheme="minorHAnsi" w:eastAsiaTheme="minorEastAsia" w:cstheme="minorBidi"/>
           <w:b w:val="0"/>
           <w:bCs w:val="0"/>
           <w:caps w:val="0"/>
@@ -1337,7 +1370,7 @@
           <w14:ligatures w14:val="standardContextual"/>
         </w:rPr>
       </w:pPr>
-      <w:hyperlink w:anchor="_Toc188020933" w:history="1">
+      <w:hyperlink w:history="1" w:anchor="_Toc188020933">
         <w:r>
           <w:rPr>
             <w:rStyle w:val="Hyperlink"/>
@@ -1402,7 +1435,7 @@
           <w:tab w:val="right" w:pos="8630"/>
         </w:tabs>
         <w:rPr>
-          <w:rFonts w:asciiTheme="minorHAnsi" w:eastAsiaTheme="minorEastAsia" w:hAnsiTheme="minorHAnsi" w:cstheme="minorBidi"/>
+          <w:rFonts w:asciiTheme="minorHAnsi" w:hAnsiTheme="minorHAnsi" w:eastAsiaTheme="minorEastAsia" w:cstheme="minorBidi"/>
           <w:b w:val="0"/>
           <w:bCs w:val="0"/>
           <w:caps w:val="0"/>
@@ -1411,7 +1444,7 @@
           <w14:ligatures w14:val="standardContextual"/>
         </w:rPr>
       </w:pPr>
-      <w:hyperlink w:anchor="_Toc188020934" w:history="1">
+      <w:hyperlink w:history="1" w:anchor="_Toc188020934">
         <w:r>
           <w:rPr>
             <w:rStyle w:val="Hyperlink"/>
@@ -1476,7 +1509,7 @@
           <w:tab w:val="right" w:pos="8630"/>
         </w:tabs>
         <w:rPr>
-          <w:rFonts w:asciiTheme="minorHAnsi" w:eastAsiaTheme="minorEastAsia" w:hAnsiTheme="minorHAnsi" w:cstheme="minorBidi"/>
+          <w:rFonts w:asciiTheme="minorHAnsi" w:hAnsiTheme="minorHAnsi" w:eastAsiaTheme="minorEastAsia" w:cstheme="minorBidi"/>
           <w:b w:val="0"/>
           <w:bCs w:val="0"/>
           <w:caps w:val="0"/>
@@ -1485,7 +1518,7 @@
           <w14:ligatures w14:val="standardContextual"/>
         </w:rPr>
       </w:pPr>
-      <w:hyperlink w:anchor="_Toc188020935" w:history="1">
+      <w:hyperlink w:history="1" w:anchor="_Toc188020935">
         <w:r>
           <w:rPr>
             <w:rStyle w:val="Hyperlink"/>
@@ -1550,7 +1583,7 @@
           <w:tab w:val="right" w:pos="8630"/>
         </w:tabs>
         <w:rPr>
-          <w:rFonts w:asciiTheme="minorHAnsi" w:eastAsiaTheme="minorEastAsia" w:hAnsiTheme="minorHAnsi" w:cstheme="minorBidi"/>
+          <w:rFonts w:asciiTheme="minorHAnsi" w:hAnsiTheme="minorHAnsi" w:eastAsiaTheme="minorEastAsia" w:cstheme="minorBidi"/>
           <w:b w:val="0"/>
           <w:bCs w:val="0"/>
           <w:caps w:val="0"/>
@@ -1559,7 +1592,7 @@
           <w14:ligatures w14:val="standardContextual"/>
         </w:rPr>
       </w:pPr>
-      <w:hyperlink w:anchor="_Toc188020936" w:history="1">
+      <w:hyperlink w:history="1" w:anchor="_Toc188020936">
         <w:r>
           <w:rPr>
             <w:rStyle w:val="Hyperlink"/>
@@ -1637,13 +1670,12 @@
         </w:rPr>
         <w:br w:type="page"/>
       </w:r>
-      <w:bookmarkStart w:id="2" w:name="_Toc188020924"/>
+      <w:bookmarkStart w:name="_Toc188020924" w:id="2"/>
       <w:r>
         <w:rPr>
           <w:rFonts w:ascii="Futura Condensed" w:hAnsi="Futura Condensed"/>
           <w:bCs/>
         </w:rPr>
-        <w:lastRenderedPageBreak/>
         <w:t>1</w:t>
       </w:r>
       <w:r>
@@ -1966,7 +1998,7 @@
       <w:pPr>
         <w:pStyle w:val="Heading1"/>
       </w:pPr>
-      <w:bookmarkStart w:id="3" w:name="_Toc188020925"/>
+      <w:bookmarkStart w:name="_Toc188020925" w:id="3"/>
       <w:r>
         <w:t xml:space="preserve">2. </w:t>
       </w:r>
@@ -2025,6 +2057,7 @@
           <w:tcPr>
             <w:tcW w:w="2331" w:type="dxa"/>
             <w:shd w:val="clear" w:color="auto" w:fill="E6E6E6"/>
+            <w:tcMar/>
           </w:tcPr>
           <w:p>
             <w:pPr>
@@ -2044,6 +2077,7 @@
           <w:tcPr>
             <w:tcW w:w="2331" w:type="dxa"/>
             <w:shd w:val="clear" w:color="auto" w:fill="E6E6E6"/>
+            <w:tcMar/>
           </w:tcPr>
           <w:p>
             <w:pPr>
@@ -2063,6 +2097,7 @@
           <w:tcPr>
             <w:tcW w:w="2332" w:type="dxa"/>
             <w:shd w:val="clear" w:color="auto" w:fill="E6E6E6"/>
+            <w:tcMar/>
           </w:tcPr>
           <w:p>
             <w:pPr>
@@ -2082,6 +2117,7 @@
           <w:tcPr>
             <w:tcW w:w="1756" w:type="dxa"/>
             <w:shd w:val="clear" w:color="auto" w:fill="E6E6E6"/>
+            <w:tcMar/>
           </w:tcPr>
           <w:p>
             <w:pPr>
@@ -2102,6 +2138,7 @@
         <w:tc>
           <w:tcPr>
             <w:tcW w:w="2331" w:type="dxa"/>
+            <w:tcMar/>
           </w:tcPr>
           <w:p>
             <w:pPr>
@@ -2124,6 +2161,7 @@
         <w:tc>
           <w:tcPr>
             <w:tcW w:w="2331" w:type="dxa"/>
+            <w:tcMar/>
           </w:tcPr>
           <w:p>
             <w:pPr>
@@ -2146,16 +2184,17 @@
         <w:tc>
           <w:tcPr>
             <w:tcW w:w="2332" w:type="dxa"/>
-          </w:tcPr>
-          <w:p>
-            <w:pPr>
-              <w:rPr>
-                <w:rFonts w:ascii="Frutiger-Light" w:hAnsi="Frutiger-Light"/>
-                <w:sz w:val="28"/>
-                <w:szCs w:val="28"/>
-              </w:rPr>
-            </w:pPr>
-            <w:hyperlink r:id="rId8" w:history="1">
+            <w:tcMar/>
+          </w:tcPr>
+          <w:p>
+            <w:pPr>
+              <w:rPr>
+                <w:rFonts w:ascii="Frutiger-Light" w:hAnsi="Frutiger-Light"/>
+                <w:sz w:val="28"/>
+                <w:szCs w:val="28"/>
+              </w:rPr>
+            </w:pPr>
+            <w:hyperlink w:history="1" r:id="rId8">
               <w:r>
                 <w:rPr>
                   <w:rStyle w:val="Hyperlink"/>
@@ -2179,6 +2218,7 @@
         <w:tc>
           <w:tcPr>
             <w:tcW w:w="1756" w:type="dxa"/>
+            <w:tcMar/>
           </w:tcPr>
           <w:p>
             <w:pPr>
@@ -2203,6 +2243,7 @@
         <w:tc>
           <w:tcPr>
             <w:tcW w:w="2331" w:type="dxa"/>
+            <w:tcMar/>
           </w:tcPr>
           <w:p>
             <w:pPr>
@@ -2225,6 +2266,7 @@
         <w:tc>
           <w:tcPr>
             <w:tcW w:w="2331" w:type="dxa"/>
+            <w:tcMar/>
           </w:tcPr>
           <w:p>
             <w:pPr>
@@ -2247,16 +2289,17 @@
         <w:tc>
           <w:tcPr>
             <w:tcW w:w="2332" w:type="dxa"/>
-          </w:tcPr>
-          <w:p>
-            <w:pPr>
-              <w:rPr>
-                <w:rFonts w:ascii="Frutiger-Light" w:hAnsi="Frutiger-Light"/>
-                <w:sz w:val="28"/>
-                <w:szCs w:val="28"/>
-              </w:rPr>
-            </w:pPr>
-            <w:hyperlink r:id="rId9" w:history="1">
+            <w:tcMar/>
+          </w:tcPr>
+          <w:p>
+            <w:pPr>
+              <w:rPr>
+                <w:rFonts w:ascii="Frutiger-Light" w:hAnsi="Frutiger-Light"/>
+                <w:sz w:val="28"/>
+                <w:szCs w:val="28"/>
+              </w:rPr>
+            </w:pPr>
+            <w:hyperlink w:history="1" r:id="rId9">
               <w:r>
                 <w:rPr>
                   <w:rStyle w:val="Hyperlink"/>
@@ -2272,6 +2315,7 @@
         <w:tc>
           <w:tcPr>
             <w:tcW w:w="1756" w:type="dxa"/>
+            <w:tcMar/>
           </w:tcPr>
           <w:p>
             <w:pPr>
@@ -2296,6 +2340,7 @@
         <w:tc>
           <w:tcPr>
             <w:tcW w:w="2331" w:type="dxa"/>
+            <w:tcMar/>
           </w:tcPr>
           <w:p>
             <w:pPr>
@@ -2318,6 +2363,7 @@
         <w:tc>
           <w:tcPr>
             <w:tcW w:w="2331" w:type="dxa"/>
+            <w:tcMar/>
           </w:tcPr>
           <w:p>
             <w:pPr>
@@ -2340,16 +2386,17 @@
         <w:tc>
           <w:tcPr>
             <w:tcW w:w="2332" w:type="dxa"/>
-          </w:tcPr>
-          <w:p>
-            <w:pPr>
-              <w:rPr>
-                <w:rFonts w:ascii="Frutiger-Light" w:hAnsi="Frutiger-Light"/>
-                <w:sz w:val="28"/>
-                <w:szCs w:val="28"/>
-              </w:rPr>
-            </w:pPr>
-            <w:hyperlink r:id="rId10" w:history="1">
+            <w:tcMar/>
+          </w:tcPr>
+          <w:p>
+            <w:pPr>
+              <w:rPr>
+                <w:rFonts w:ascii="Frutiger-Light" w:hAnsi="Frutiger-Light"/>
+                <w:sz w:val="28"/>
+                <w:szCs w:val="28"/>
+              </w:rPr>
+            </w:pPr>
+            <w:hyperlink w:history="1" r:id="rId10">
               <w:r>
                 <w:rPr>
                   <w:rStyle w:val="Hyperlink"/>
@@ -2365,6 +2412,7 @@
         <w:tc>
           <w:tcPr>
             <w:tcW w:w="1756" w:type="dxa"/>
+            <w:tcMar/>
           </w:tcPr>
           <w:p>
             <w:pPr>
@@ -2389,6 +2437,102 @@
         <w:tc>
           <w:tcPr>
             <w:tcW w:w="2331" w:type="dxa"/>
+            <w:tcMar/>
+          </w:tcPr>
+          <w:p>
+            <w:pPr>
+              <w:rPr>
+                <w:rFonts w:ascii="Frutiger-Light" w:hAnsi="Frutiger-Light"/>
+                <w:sz w:val="28"/>
+                <w:szCs w:val="28"/>
+              </w:rPr>
+            </w:pPr>
+            <w:r>
+              <w:rPr>
+                <w:rFonts w:ascii="Frutiger-Light" w:hAnsi="Frutiger-Light"/>
+                <w:sz w:val="28"/>
+                <w:szCs w:val="28"/>
+              </w:rPr>
+              <w:t>Front-End/Back-End</w:t>
+            </w:r>
+          </w:p>
+        </w:tc>
+        <w:tc>
+          <w:tcPr>
+            <w:tcW w:w="2331" w:type="dxa"/>
+            <w:tcMar/>
+          </w:tcPr>
+          <w:p>
+            <w:pPr>
+              <w:rPr>
+                <w:rFonts w:ascii="Frutiger-Light" w:hAnsi="Frutiger-Light"/>
+                <w:sz w:val="28"/>
+                <w:szCs w:val="28"/>
+              </w:rPr>
+            </w:pPr>
+            <w:r>
+              <w:rPr>
+                <w:rFonts w:ascii="Frutiger-Light" w:hAnsi="Frutiger-Light"/>
+                <w:sz w:val="28"/>
+                <w:szCs w:val="28"/>
+              </w:rPr>
+              <w:t>Jonathan Weir</w:t>
+            </w:r>
+          </w:p>
+        </w:tc>
+        <w:tc>
+          <w:tcPr>
+            <w:tcW w:w="2332" w:type="dxa"/>
+            <w:tcMar/>
+          </w:tcPr>
+          <w:p>
+            <w:pPr>
+              <w:rPr>
+                <w:rFonts w:ascii="Frutiger-Light" w:hAnsi="Frutiger-Light"/>
+              </w:rPr>
+            </w:pPr>
+            <w:hyperlink r:id="R7e1e27047ea146d5">
+              <w:r>
+                <w:rPr>
+                  <w:rStyle w:val="Hyperlink"/>
+                  <w:rFonts w:ascii="Frutiger-Light" w:hAnsi="Frutiger-Light"/>
+                </w:rPr>
+                <w:t>101181715@Georgebrown.ca</w:t>
+              </w:r>
+            </w:hyperlink>
+            <w:r>
+              <w:rPr>
+                <w:rFonts w:ascii="Frutiger-Light" w:hAnsi="Frutiger-Light"/>
+              </w:rPr>
+              <w:t xml:space="preserve"> </w:t>
+            </w:r>
+          </w:p>
+        </w:tc>
+        <w:tc>
+          <w:tcPr>
+            <w:tcW w:w="1756" w:type="dxa"/>
+            <w:tcMar/>
+          </w:tcPr>
+          <w:p>
+            <w:pPr>
+              <w:rPr>
+                <w:rFonts w:ascii="Frutiger-Light" w:hAnsi="Frutiger-Light"/>
+              </w:rPr>
+            </w:pPr>
+            <w:r>
+              <w:rPr>
+                <w:rFonts w:ascii="Frutiger-Light" w:hAnsi="Frutiger-Light"/>
+              </w:rPr>
+              <w:t>2025/01/31</w:t>
+            </w:r>
+          </w:p>
+        </w:tc>
+      </w:tr>
+      <w:tr>
+        <w:tc>
+          <w:tcPr>
+            <w:tcW w:w="2331" w:type="dxa"/>
+            <w:tcMar/>
           </w:tcPr>
           <w:p>
             <w:pPr>
@@ -2403,6 +2547,7 @@
         <w:tc>
           <w:tcPr>
             <w:tcW w:w="2331" w:type="dxa"/>
+            <w:tcMar/>
           </w:tcPr>
           <w:p>
             <w:pPr>
@@ -2415,6 +2560,7 @@
         <w:tc>
           <w:tcPr>
             <w:tcW w:w="2332" w:type="dxa"/>
+            <w:tcMar/>
           </w:tcPr>
           <w:p>
             <w:pPr>
@@ -2427,6 +2573,7 @@
         <w:tc>
           <w:tcPr>
             <w:tcW w:w="1756" w:type="dxa"/>
+            <w:tcMar/>
           </w:tcPr>
           <w:p>
             <w:pPr>
@@ -2441,6 +2588,7 @@
         <w:tc>
           <w:tcPr>
             <w:tcW w:w="2331" w:type="dxa"/>
+            <w:tcMar/>
           </w:tcPr>
           <w:p>
             <w:pPr>
@@ -2455,6 +2603,7 @@
         <w:tc>
           <w:tcPr>
             <w:tcW w:w="2331" w:type="dxa"/>
+            <w:tcMar/>
           </w:tcPr>
           <w:p>
             <w:pPr>
@@ -2467,6 +2616,7 @@
         <w:tc>
           <w:tcPr>
             <w:tcW w:w="2332" w:type="dxa"/>
+            <w:tcMar/>
           </w:tcPr>
           <w:p>
             <w:pPr>
@@ -2479,58 +2629,7 @@
         <w:tc>
           <w:tcPr>
             <w:tcW w:w="1756" w:type="dxa"/>
-          </w:tcPr>
-          <w:p>
-            <w:pPr>
-              <w:rPr>
-                <w:rFonts w:ascii="Frutiger-Light" w:hAnsi="Frutiger-Light"/>
-              </w:rPr>
-            </w:pPr>
-          </w:p>
-        </w:tc>
-      </w:tr>
-      <w:tr>
-        <w:tc>
-          <w:tcPr>
-            <w:tcW w:w="2331" w:type="dxa"/>
-          </w:tcPr>
-          <w:p>
-            <w:pPr>
-              <w:rPr>
-                <w:rFonts w:ascii="Frutiger-Light" w:hAnsi="Frutiger-Light"/>
-                <w:sz w:val="40"/>
-                <w:szCs w:val="40"/>
-              </w:rPr>
-            </w:pPr>
-          </w:p>
-        </w:tc>
-        <w:tc>
-          <w:tcPr>
-            <w:tcW w:w="2331" w:type="dxa"/>
-          </w:tcPr>
-          <w:p>
-            <w:pPr>
-              <w:rPr>
-                <w:rFonts w:ascii="Frutiger-Light" w:hAnsi="Frutiger-Light"/>
-              </w:rPr>
-            </w:pPr>
-          </w:p>
-        </w:tc>
-        <w:tc>
-          <w:tcPr>
-            <w:tcW w:w="2332" w:type="dxa"/>
-          </w:tcPr>
-          <w:p>
-            <w:pPr>
-              <w:rPr>
-                <w:rFonts w:ascii="Frutiger-Light" w:hAnsi="Frutiger-Light"/>
-              </w:rPr>
-            </w:pPr>
-          </w:p>
-        </w:tc>
-        <w:tc>
-          <w:tcPr>
-            <w:tcW w:w="1756" w:type="dxa"/>
+            <w:tcMar/>
           </w:tcPr>
           <w:p>
             <w:pPr>
@@ -2620,7 +2719,7 @@
       <w:pPr>
         <w:pStyle w:val="Heading1"/>
       </w:pPr>
-      <w:bookmarkStart w:id="4" w:name="_Toc188020926"/>
+      <w:bookmarkStart w:name="_Toc188020926" w:id="4"/>
       <w:r>
         <w:t xml:space="preserve">3. </w:t>
       </w:r>
@@ -2964,7 +3063,7 @@
       <w:pPr>
         <w:pStyle w:val="Heading1"/>
       </w:pPr>
-      <w:bookmarkStart w:id="5" w:name="_Toc188020927"/>
+      <w:bookmarkStart w:name="_Toc188020927" w:id="5"/>
       <w:r>
         <w:t xml:space="preserve">4. </w:t>
       </w:r>
@@ -3323,7 +3422,7 @@
       <w:pPr>
         <w:pStyle w:val="Heading1"/>
       </w:pPr>
-      <w:bookmarkStart w:id="6" w:name="_Toc188020928"/>
+      <w:bookmarkStart w:name="_Toc188020928" w:id="6"/>
       <w:r>
         <w:t xml:space="preserve">5. </w:t>
       </w:r>
@@ -3479,7 +3578,7 @@
       <w:pPr>
         <w:pStyle w:val="Heading1"/>
       </w:pPr>
-      <w:bookmarkStart w:id="7" w:name="_Toc188020929"/>
+      <w:bookmarkStart w:name="_Toc188020929" w:id="7"/>
       <w:r>
         <w:t xml:space="preserve">6. </w:t>
       </w:r>
@@ -3649,7 +3748,7 @@
       <w:pPr>
         <w:pStyle w:val="Heading1"/>
       </w:pPr>
-      <w:bookmarkStart w:id="8" w:name="_Toc188020930"/>
+      <w:bookmarkStart w:name="_Toc188020930" w:id="8"/>
       <w:r>
         <w:t xml:space="preserve">7. </w:t>
       </w:r>
@@ -3957,9 +4056,8 @@
       <w:pPr>
         <w:pStyle w:val="Heading1"/>
       </w:pPr>
-      <w:bookmarkStart w:id="9" w:name="_Toc188020931"/>
-      <w:r>
-        <w:lastRenderedPageBreak/>
+      <w:bookmarkStart w:name="_Toc188020931" w:id="9"/>
+      <w:r>
         <w:t xml:space="preserve">8. </w:t>
       </w:r>
       <w:r>
@@ -4578,7 +4676,7 @@
       <w:pPr>
         <w:pStyle w:val="Heading1"/>
       </w:pPr>
-      <w:bookmarkStart w:id="10" w:name="_Toc188020932"/>
+      <w:bookmarkStart w:name="_Toc188020932" w:id="10"/>
       <w:r>
         <w:t xml:space="preserve">9. </w:t>
       </w:r>
@@ -4640,6 +4738,7 @@
           <w:tcPr>
             <w:tcW w:w="1242" w:type="dxa"/>
             <w:shd w:val="clear" w:color="auto" w:fill="EEECE1" w:themeFill="background2"/>
+            <w:tcMar/>
           </w:tcPr>
           <w:p>
             <w:pPr>
@@ -4659,6 +4758,7 @@
           <w:tcPr>
             <w:tcW w:w="4962" w:type="dxa"/>
             <w:shd w:val="clear" w:color="auto" w:fill="EEECE1" w:themeFill="background2"/>
+            <w:tcMar/>
           </w:tcPr>
           <w:p>
             <w:pPr>
@@ -4678,6 +4778,7 @@
           <w:tcPr>
             <w:tcW w:w="1362" w:type="dxa"/>
             <w:shd w:val="clear" w:color="auto" w:fill="EEECE1" w:themeFill="background2"/>
+            <w:tcMar/>
           </w:tcPr>
           <w:p>
             <w:pPr>
@@ -4699,6 +4800,7 @@
           <w:tcPr>
             <w:tcW w:w="1362" w:type="dxa"/>
             <w:shd w:val="clear" w:color="auto" w:fill="EEECE1" w:themeFill="background2"/>
+            <w:tcMar/>
           </w:tcPr>
           <w:p>
             <w:pPr>
@@ -4721,6 +4823,7 @@
         <w:tc>
           <w:tcPr>
             <w:tcW w:w="1242" w:type="dxa"/>
+            <w:tcMar/>
           </w:tcPr>
           <w:p>
             <w:r>
@@ -4731,32 +4834,54 @@
         <w:tc>
           <w:tcPr>
             <w:tcW w:w="4962" w:type="dxa"/>
-          </w:tcPr>
-          <w:p>
-            <w:pPr>
-              <w:rPr>
-                <w:sz w:val="48"/>
-              </w:rPr>
-            </w:pPr>
+            <w:tcMar/>
+          </w:tcPr>
+          <w:p>
+            <w:pPr>
+              <w:rPr>
+                <w:sz w:val="28"/>
+                <w:szCs w:val="28"/>
+              </w:rPr>
+            </w:pPr>
+            <w:r>
+              <w:rPr>
+                <w:sz w:val="28"/>
+                <w:szCs w:val="28"/>
+              </w:rPr>
+              <w:t>Set up project repo</w:t>
+            </w:r>
           </w:p>
         </w:tc>
         <w:tc>
           <w:tcPr>
             <w:tcW w:w="1362" w:type="dxa"/>
-          </w:tcPr>
-          <w:p/>
+            <w:tcMar/>
+          </w:tcPr>
+          <w:p>
+            <w:r>
+              <w:rPr/>
+              <w:t>2 days</w:t>
+            </w:r>
+          </w:p>
         </w:tc>
         <w:tc>
           <w:tcPr>
             <w:tcW w:w="1362" w:type="dxa"/>
-          </w:tcPr>
-          <w:p/>
+            <w:tcMar/>
+          </w:tcPr>
+          <w:p>
+            <w:r>
+              <w:rPr/>
+              <w:t>none</w:t>
+            </w:r>
+          </w:p>
         </w:tc>
       </w:tr>
       <w:tr>
         <w:tc>
           <w:tcPr>
             <w:tcW w:w="1242" w:type="dxa"/>
+            <w:tcMar/>
           </w:tcPr>
           <w:p>
             <w:r>
@@ -4767,32 +4892,69 @@
         <w:tc>
           <w:tcPr>
             <w:tcW w:w="4962" w:type="dxa"/>
-          </w:tcPr>
-          <w:p>
-            <w:pPr>
-              <w:rPr>
-                <w:sz w:val="48"/>
-              </w:rPr>
-            </w:pPr>
+            <w:tcMar/>
+          </w:tcPr>
+          <w:p>
+            <w:pPr>
+              <w:rPr>
+                <w:sz w:val="28"/>
+                <w:szCs w:val="28"/>
+              </w:rPr>
+            </w:pPr>
+            <w:r>
+              <w:rPr>
+                <w:sz w:val="28"/>
+                <w:szCs w:val="28"/>
+              </w:rPr>
+              <w:t xml:space="preserve">Design initial UI </w:t>
+            </w:r>
+            <w:r>
+              <w:rPr>
+                <w:sz w:val="28"/>
+                <w:szCs w:val="28"/>
+              </w:rPr>
+              <w:t>mock-ups</w:t>
+            </w:r>
           </w:p>
         </w:tc>
         <w:tc>
           <w:tcPr>
             <w:tcW w:w="1362" w:type="dxa"/>
-          </w:tcPr>
-          <w:p/>
+            <w:tcMar/>
+          </w:tcPr>
+          <w:p>
+            <w:r>
+              <w:rPr/>
+              <w:t xml:space="preserve">5 </w:t>
+            </w:r>
+            <w:r>
+              <w:rPr/>
+              <w:t>day</w:t>
+            </w:r>
+            <w:r>
+              <w:rPr/>
+              <w:t>s</w:t>
+            </w:r>
+          </w:p>
         </w:tc>
         <w:tc>
           <w:tcPr>
             <w:tcW w:w="1362" w:type="dxa"/>
-          </w:tcPr>
-          <w:p/>
+            <w:tcMar/>
+          </w:tcPr>
+          <w:p>
+            <w:r>
+              <w:rPr/>
+              <w:t>A</w:t>
+            </w:r>
+          </w:p>
         </w:tc>
       </w:tr>
       <w:tr>
         <w:tc>
           <w:tcPr>
             <w:tcW w:w="1242" w:type="dxa"/>
+            <w:tcMar/>
           </w:tcPr>
           <w:p>
             <w:r>
@@ -4803,32 +4965,54 @@
         <w:tc>
           <w:tcPr>
             <w:tcW w:w="4962" w:type="dxa"/>
-          </w:tcPr>
-          <w:p>
-            <w:pPr>
-              <w:rPr>
-                <w:sz w:val="48"/>
-              </w:rPr>
-            </w:pPr>
+            <w:tcMar/>
+          </w:tcPr>
+          <w:p>
+            <w:pPr>
+              <w:rPr>
+                <w:sz w:val="28"/>
+                <w:szCs w:val="28"/>
+              </w:rPr>
+            </w:pPr>
+            <w:r>
+              <w:rPr>
+                <w:sz w:val="28"/>
+                <w:szCs w:val="28"/>
+              </w:rPr>
+              <w:t>Develop authentication system</w:t>
+            </w:r>
           </w:p>
         </w:tc>
         <w:tc>
           <w:tcPr>
             <w:tcW w:w="1362" w:type="dxa"/>
-          </w:tcPr>
-          <w:p/>
+            <w:tcMar/>
+          </w:tcPr>
+          <w:p>
+            <w:r>
+              <w:rPr/>
+              <w:t>7 days</w:t>
+            </w:r>
+          </w:p>
         </w:tc>
         <w:tc>
           <w:tcPr>
             <w:tcW w:w="1362" w:type="dxa"/>
-          </w:tcPr>
-          <w:p/>
+            <w:tcMar/>
+          </w:tcPr>
+          <w:p>
+            <w:r>
+              <w:rPr/>
+              <w:t>B</w:t>
+            </w:r>
+          </w:p>
         </w:tc>
       </w:tr>
       <w:tr>
         <w:tc>
           <w:tcPr>
             <w:tcW w:w="1242" w:type="dxa"/>
+            <w:tcMar/>
           </w:tcPr>
           <w:p>
             <w:r>
@@ -4839,32 +5023,58 @@
         <w:tc>
           <w:tcPr>
             <w:tcW w:w="4962" w:type="dxa"/>
-          </w:tcPr>
-          <w:p>
-            <w:pPr>
-              <w:rPr>
-                <w:sz w:val="48"/>
-              </w:rPr>
-            </w:pPr>
+            <w:tcMar/>
+          </w:tcPr>
+          <w:p>
+            <w:pPr>
+              <w:rPr>
+                <w:sz w:val="28"/>
+                <w:szCs w:val="28"/>
+              </w:rPr>
+            </w:pPr>
+            <w:r>
+              <w:rPr>
+                <w:sz w:val="28"/>
+                <w:szCs w:val="28"/>
+              </w:rPr>
+              <w:t>Implement employee listing feature</w:t>
+            </w:r>
           </w:p>
         </w:tc>
         <w:tc>
           <w:tcPr>
             <w:tcW w:w="1362" w:type="dxa"/>
-          </w:tcPr>
-          <w:p/>
+            <w:tcMar/>
+          </w:tcPr>
+          <w:p>
+            <w:r>
+              <w:rPr/>
+              <w:t>10 da</w:t>
+            </w:r>
+            <w:r>
+              <w:rPr/>
+              <w:t>ys</w:t>
+            </w:r>
+          </w:p>
         </w:tc>
         <w:tc>
           <w:tcPr>
             <w:tcW w:w="1362" w:type="dxa"/>
-          </w:tcPr>
-          <w:p/>
+            <w:tcMar/>
+          </w:tcPr>
+          <w:p>
+            <w:r>
+              <w:rPr/>
+              <w:t>C</w:t>
+            </w:r>
+          </w:p>
         </w:tc>
       </w:tr>
       <w:tr>
         <w:tc>
           <w:tcPr>
             <w:tcW w:w="1242" w:type="dxa"/>
+            <w:tcMar/>
           </w:tcPr>
           <w:p>
             <w:r>
@@ -4875,2007 +5085,190 @@
         <w:tc>
           <w:tcPr>
             <w:tcW w:w="4962" w:type="dxa"/>
-          </w:tcPr>
-          <w:p>
-            <w:pPr>
-              <w:rPr>
-                <w:sz w:val="48"/>
-              </w:rPr>
-            </w:pPr>
+            <w:tcMar/>
+          </w:tcPr>
+          <w:p>
+            <w:pPr>
+              <w:rPr>
+                <w:sz w:val="28"/>
+                <w:szCs w:val="28"/>
+              </w:rPr>
+            </w:pPr>
+            <w:r>
+              <w:rPr>
+                <w:sz w:val="28"/>
+                <w:szCs w:val="28"/>
+              </w:rPr>
+              <w:t>Integrate database and API</w:t>
+            </w:r>
           </w:p>
         </w:tc>
         <w:tc>
           <w:tcPr>
             <w:tcW w:w="1362" w:type="dxa"/>
-          </w:tcPr>
-          <w:p/>
+            <w:tcMar/>
+          </w:tcPr>
+          <w:p>
+            <w:r>
+              <w:rPr/>
+              <w:t>8 days</w:t>
+            </w:r>
+          </w:p>
         </w:tc>
         <w:tc>
           <w:tcPr>
             <w:tcW w:w="1362" w:type="dxa"/>
-          </w:tcPr>
-          <w:p/>
-        </w:tc>
-      </w:tr>
-    </w:tbl>
-    <w:p>
-      <w:pPr>
-        <w:rPr>
-          <w:rFonts w:ascii="Frutiger-Light" w:hAnsi="Frutiger-Light"/>
-        </w:rPr>
-      </w:pPr>
-    </w:p>
-    <w:p>
-      <w:pPr>
-        <w:rPr>
-          <w:rFonts w:ascii="Frutiger-Light" w:hAnsi="Frutiger-Light"/>
-        </w:rPr>
-      </w:pPr>
-    </w:p>
-    <w:p>
-      <w:pPr>
-        <w:pStyle w:val="Heading1"/>
-      </w:pPr>
-      <w:bookmarkStart w:id="11" w:name="_Toc188020933"/>
-      <w:r>
-        <w:lastRenderedPageBreak/>
-        <w:t>10. Gantt Chart</w:t>
-      </w:r>
-      <w:bookmarkEnd w:id="11"/>
-    </w:p>
-    <w:p>
-      <w:r>
-        <w:t xml:space="preserve">Create a </w:t>
-      </w:r>
-      <w:r>
-        <w:rPr>
-          <w:u w:val="single"/>
-        </w:rPr>
-        <w:t xml:space="preserve">detailed </w:t>
-      </w:r>
-      <w:r>
-        <w:rPr>
-          <w:u w:val="single"/>
-        </w:rPr>
-        <w:t>Gantt Chart</w:t>
-      </w:r>
-      <w:r>
-        <w:t xml:space="preserve"> from your Task </w:t>
-      </w:r>
-      <w:proofErr w:type="gramStart"/>
-      <w:r>
-        <w:t>Listing</w:t>
-      </w:r>
-      <w:r>
-        <w:t>(</w:t>
-      </w:r>
-      <w:proofErr w:type="gramEnd"/>
-      <w:r>
-        <w:t>Use any software tool and paste the image or upload as a separate file that can be opened as pdf/doc/</w:t>
-      </w:r>
-      <w:proofErr w:type="spellStart"/>
-      <w:r>
-        <w:t>xls</w:t>
-      </w:r>
-      <w:proofErr w:type="spellEnd"/>
-      <w:r>
-        <w:t>)</w:t>
-      </w:r>
-      <w:r>
-        <w:t xml:space="preserve"> </w:t>
-      </w:r>
-    </w:p>
-    <w:p/>
-    <w:p>
-      <w:r>
-        <w:t>Below is an example:</w:t>
-      </w:r>
-    </w:p>
-    <w:tbl>
-      <w:tblPr>
-        <w:tblStyle w:val="TableGrid"/>
-        <w:tblW w:w="9530" w:type="dxa"/>
-        <w:tblLook w:val="01E0" w:firstRow="1" w:lastRow="1" w:firstColumn="1" w:lastColumn="1" w:noHBand="0" w:noVBand="0"/>
-      </w:tblPr>
-      <w:tblGrid>
-        <w:gridCol w:w="717"/>
-        <w:gridCol w:w="753"/>
-        <w:gridCol w:w="753"/>
-        <w:gridCol w:w="753"/>
-        <w:gridCol w:w="753"/>
-        <w:gridCol w:w="755"/>
-        <w:gridCol w:w="755"/>
-        <w:gridCol w:w="755"/>
-        <w:gridCol w:w="755"/>
-        <w:gridCol w:w="755"/>
-        <w:gridCol w:w="756"/>
-        <w:gridCol w:w="1270"/>
-      </w:tblGrid>
-      <w:tr>
-        <w:trPr>
-          <w:trHeight w:val="565"/>
-        </w:trPr>
-        <w:tc>
-          <w:tcPr>
-            <w:tcW w:w="722" w:type="dxa"/>
-            <w:tcBorders>
-              <w:top w:val="single" w:sz="4" w:space="0" w:color="auto"/>
-              <w:left w:val="single" w:sz="4" w:space="0" w:color="auto"/>
-              <w:bottom w:val="single" w:sz="4" w:space="0" w:color="auto"/>
-              <w:right w:val="single" w:sz="4" w:space="0" w:color="auto"/>
-            </w:tcBorders>
-            <w:shd w:val="clear" w:color="auto" w:fill="E6E6E6"/>
-            <w:hideMark/>
-          </w:tcPr>
-          <w:p>
-            <w:pPr>
-              <w:rPr>
-                <w:rFonts w:ascii="Frutiger-Light" w:hAnsi="Frutiger-Light"/>
-                <w:sz w:val="22"/>
-                <w:szCs w:val="22"/>
-              </w:rPr>
-            </w:pPr>
-            <w:r>
-              <w:rPr>
-                <w:rFonts w:ascii="Frutiger-Light" w:hAnsi="Frutiger-Light"/>
-              </w:rPr>
-              <w:t>Task</w:t>
-            </w:r>
-          </w:p>
-        </w:tc>
-        <w:tc>
-          <w:tcPr>
-            <w:tcW w:w="7593" w:type="dxa"/>
-            <w:gridSpan w:val="10"/>
-            <w:tcBorders>
-              <w:top w:val="single" w:sz="4" w:space="0" w:color="auto"/>
-              <w:left w:val="single" w:sz="4" w:space="0" w:color="auto"/>
-              <w:bottom w:val="single" w:sz="4" w:space="0" w:color="auto"/>
-              <w:right w:val="single" w:sz="4" w:space="0" w:color="auto"/>
-            </w:tcBorders>
-            <w:shd w:val="clear" w:color="auto" w:fill="E6E6E6"/>
-            <w:hideMark/>
-          </w:tcPr>
-          <w:p>
-            <w:pPr>
-              <w:jc w:val="center"/>
-              <w:rPr>
-                <w:rFonts w:ascii="Frutiger-Light" w:hAnsi="Frutiger-Light"/>
-                <w:sz w:val="22"/>
-                <w:szCs w:val="22"/>
-              </w:rPr>
-            </w:pPr>
-            <w:r>
-              <w:rPr>
-                <w:rFonts w:ascii="Frutiger-Light" w:hAnsi="Frutiger-Light"/>
-              </w:rPr>
-              <w:t>Period</w:t>
-            </w:r>
-          </w:p>
-        </w:tc>
-        <w:tc>
-          <w:tcPr>
-            <w:tcW w:w="1215" w:type="dxa"/>
-            <w:tcBorders>
-              <w:top w:val="single" w:sz="4" w:space="0" w:color="auto"/>
-              <w:left w:val="single" w:sz="4" w:space="0" w:color="auto"/>
-              <w:bottom w:val="single" w:sz="4" w:space="0" w:color="auto"/>
-              <w:right w:val="single" w:sz="4" w:space="0" w:color="auto"/>
-            </w:tcBorders>
-            <w:shd w:val="clear" w:color="auto" w:fill="E6E6E6"/>
-            <w:hideMark/>
-          </w:tcPr>
-          <w:p>
-            <w:pPr>
-              <w:rPr>
-                <w:rFonts w:ascii="Frutiger-Light" w:hAnsi="Frutiger-Light"/>
-                <w:sz w:val="22"/>
-                <w:szCs w:val="22"/>
-              </w:rPr>
-            </w:pPr>
-            <w:r>
-              <w:rPr>
-                <w:rFonts w:ascii="Frutiger-Light" w:hAnsi="Frutiger-Light"/>
-              </w:rPr>
-              <w:t>Complete</w:t>
-            </w:r>
-            <w:r>
-              <w:rPr>
-                <w:rFonts w:ascii="Frutiger-Light" w:hAnsi="Frutiger-Light"/>
-              </w:rPr>
-              <w:t>d</w:t>
+            <w:tcMar/>
+          </w:tcPr>
+          <w:p>
+            <w:r>
+              <w:rPr/>
+              <w:t>D</w:t>
             </w:r>
           </w:p>
         </w:tc>
       </w:tr>
       <w:tr>
         <w:trPr>
-          <w:trHeight w:val="516"/>
+          <w:trHeight w:val="300"/>
         </w:trPr>
         <w:tc>
           <w:tcPr>
-            <w:tcW w:w="722" w:type="dxa"/>
-            <w:tcBorders>
-              <w:top w:val="single" w:sz="4" w:space="0" w:color="auto"/>
-              <w:left w:val="single" w:sz="4" w:space="0" w:color="auto"/>
-              <w:bottom w:val="single" w:sz="4" w:space="0" w:color="auto"/>
-              <w:right w:val="single" w:sz="4" w:space="0" w:color="auto"/>
-            </w:tcBorders>
-          </w:tcPr>
-          <w:p>
-            <w:pPr>
-              <w:jc w:val="center"/>
-              <w:rPr>
-                <w:rFonts w:ascii="Frutiger-Light" w:hAnsi="Frutiger-Light"/>
-                <w:sz w:val="22"/>
-                <w:szCs w:val="22"/>
-              </w:rPr>
-            </w:pPr>
-          </w:p>
-        </w:tc>
-        <w:tc>
-          <w:tcPr>
-            <w:tcW w:w="758" w:type="dxa"/>
-            <w:tcBorders>
-              <w:top w:val="single" w:sz="4" w:space="0" w:color="auto"/>
-              <w:left w:val="single" w:sz="4" w:space="0" w:color="auto"/>
-              <w:bottom w:val="single" w:sz="4" w:space="0" w:color="auto"/>
-              <w:right w:val="single" w:sz="4" w:space="0" w:color="auto"/>
-            </w:tcBorders>
-            <w:hideMark/>
-          </w:tcPr>
-          <w:p>
-            <w:pPr>
-              <w:jc w:val="center"/>
-              <w:rPr>
-                <w:rFonts w:ascii="Frutiger-Light" w:hAnsi="Frutiger-Light"/>
-                <w:sz w:val="22"/>
-                <w:szCs w:val="22"/>
-              </w:rPr>
-            </w:pPr>
-            <w:r>
-              <w:rPr>
-                <w:rFonts w:ascii="Frutiger-Light" w:hAnsi="Frutiger-Light"/>
-                <w:sz w:val="22"/>
-                <w:szCs w:val="22"/>
-              </w:rPr>
-              <w:t>Dates</w:t>
-            </w:r>
-          </w:p>
-        </w:tc>
-        <w:tc>
-          <w:tcPr>
-            <w:tcW w:w="758" w:type="dxa"/>
-            <w:tcBorders>
-              <w:top w:val="single" w:sz="4" w:space="0" w:color="auto"/>
-              <w:left w:val="single" w:sz="4" w:space="0" w:color="auto"/>
-              <w:bottom w:val="single" w:sz="4" w:space="0" w:color="auto"/>
-              <w:right w:val="single" w:sz="4" w:space="0" w:color="auto"/>
-            </w:tcBorders>
-            <w:hideMark/>
-          </w:tcPr>
-          <w:p>
-            <w:pPr>
-              <w:jc w:val="center"/>
-              <w:rPr>
-                <w:rFonts w:ascii="Frutiger-Light" w:hAnsi="Frutiger-Light"/>
-                <w:sz w:val="22"/>
-                <w:szCs w:val="22"/>
-              </w:rPr>
-            </w:pPr>
-            <w:r>
-              <w:rPr>
-                <w:rFonts w:ascii="Frutiger-Light" w:hAnsi="Frutiger-Light"/>
-                <w:sz w:val="22"/>
-                <w:szCs w:val="22"/>
-              </w:rPr>
-              <w:t>Dates</w:t>
-            </w:r>
-          </w:p>
-        </w:tc>
-        <w:tc>
-          <w:tcPr>
-            <w:tcW w:w="758" w:type="dxa"/>
-            <w:tcBorders>
-              <w:top w:val="single" w:sz="4" w:space="0" w:color="auto"/>
-              <w:left w:val="single" w:sz="4" w:space="0" w:color="auto"/>
-              <w:bottom w:val="single" w:sz="4" w:space="0" w:color="auto"/>
-              <w:right w:val="single" w:sz="4" w:space="0" w:color="auto"/>
-            </w:tcBorders>
-            <w:hideMark/>
-          </w:tcPr>
-          <w:p>
-            <w:pPr>
-              <w:jc w:val="center"/>
-              <w:rPr>
-                <w:rFonts w:ascii="Frutiger-Light" w:hAnsi="Frutiger-Light"/>
-                <w:sz w:val="22"/>
-                <w:szCs w:val="22"/>
-              </w:rPr>
-            </w:pPr>
-            <w:r>
-              <w:rPr>
-                <w:rFonts w:ascii="Frutiger-Light" w:hAnsi="Frutiger-Light"/>
-                <w:sz w:val="22"/>
-                <w:szCs w:val="22"/>
-              </w:rPr>
-              <w:t>Dates</w:t>
-            </w:r>
-          </w:p>
-        </w:tc>
-        <w:tc>
-          <w:tcPr>
-            <w:tcW w:w="758" w:type="dxa"/>
-            <w:tcBorders>
-              <w:top w:val="single" w:sz="4" w:space="0" w:color="auto"/>
-              <w:left w:val="single" w:sz="4" w:space="0" w:color="auto"/>
-              <w:bottom w:val="single" w:sz="4" w:space="0" w:color="auto"/>
-              <w:right w:val="single" w:sz="4" w:space="0" w:color="auto"/>
-            </w:tcBorders>
-            <w:hideMark/>
-          </w:tcPr>
-          <w:p>
-            <w:pPr>
-              <w:jc w:val="center"/>
-              <w:rPr>
-                <w:rFonts w:ascii="Frutiger-Light" w:hAnsi="Frutiger-Light"/>
-                <w:sz w:val="22"/>
-                <w:szCs w:val="22"/>
-              </w:rPr>
-            </w:pPr>
-            <w:r>
-              <w:rPr>
-                <w:rFonts w:ascii="Frutiger-Light" w:hAnsi="Frutiger-Light"/>
-                <w:sz w:val="22"/>
-                <w:szCs w:val="22"/>
-              </w:rPr>
-              <w:t>Dates</w:t>
-            </w:r>
-          </w:p>
-        </w:tc>
-        <w:tc>
-          <w:tcPr>
-            <w:tcW w:w="760" w:type="dxa"/>
-            <w:tcBorders>
-              <w:top w:val="single" w:sz="4" w:space="0" w:color="auto"/>
-              <w:left w:val="single" w:sz="4" w:space="0" w:color="auto"/>
-              <w:bottom w:val="single" w:sz="4" w:space="0" w:color="auto"/>
-              <w:right w:val="single" w:sz="4" w:space="0" w:color="auto"/>
-            </w:tcBorders>
-            <w:hideMark/>
-          </w:tcPr>
-          <w:p>
-            <w:pPr>
-              <w:jc w:val="center"/>
-              <w:rPr>
-                <w:rFonts w:ascii="Frutiger-Light" w:hAnsi="Frutiger-Light"/>
-                <w:sz w:val="22"/>
-                <w:szCs w:val="22"/>
-              </w:rPr>
-            </w:pPr>
-            <w:r>
-              <w:rPr>
-                <w:rFonts w:ascii="Frutiger-Light" w:hAnsi="Frutiger-Light"/>
-                <w:sz w:val="22"/>
-                <w:szCs w:val="22"/>
-              </w:rPr>
-              <w:t>Dates</w:t>
-            </w:r>
-          </w:p>
-        </w:tc>
-        <w:tc>
-          <w:tcPr>
-            <w:tcW w:w="760" w:type="dxa"/>
-            <w:tcBorders>
-              <w:top w:val="single" w:sz="4" w:space="0" w:color="auto"/>
-              <w:left w:val="single" w:sz="4" w:space="0" w:color="auto"/>
-              <w:bottom w:val="single" w:sz="4" w:space="0" w:color="auto"/>
-              <w:right w:val="single" w:sz="4" w:space="0" w:color="auto"/>
-            </w:tcBorders>
-            <w:hideMark/>
-          </w:tcPr>
-          <w:p>
-            <w:pPr>
-              <w:jc w:val="center"/>
-              <w:rPr>
-                <w:rFonts w:ascii="Frutiger-Light" w:hAnsi="Frutiger-Light"/>
-                <w:sz w:val="22"/>
-                <w:szCs w:val="22"/>
-              </w:rPr>
-            </w:pPr>
-            <w:r>
-              <w:rPr>
-                <w:rFonts w:ascii="Frutiger-Light" w:hAnsi="Frutiger-Light"/>
-                <w:sz w:val="22"/>
-                <w:szCs w:val="22"/>
-              </w:rPr>
-              <w:t>Dates</w:t>
-            </w:r>
-            <w:r>
-              <w:rPr>
-                <w:rFonts w:ascii="Frutiger-Light" w:hAnsi="Frutiger-Light"/>
-              </w:rPr>
-              <w:t xml:space="preserve"> </w:t>
-            </w:r>
-          </w:p>
-        </w:tc>
-        <w:tc>
-          <w:tcPr>
-            <w:tcW w:w="760" w:type="dxa"/>
-            <w:tcBorders>
-              <w:top w:val="single" w:sz="4" w:space="0" w:color="auto"/>
-              <w:left w:val="single" w:sz="4" w:space="0" w:color="auto"/>
-              <w:bottom w:val="single" w:sz="4" w:space="0" w:color="auto"/>
-              <w:right w:val="single" w:sz="4" w:space="0" w:color="auto"/>
-            </w:tcBorders>
-            <w:hideMark/>
-          </w:tcPr>
-          <w:p>
-            <w:r>
-              <w:rPr>
-                <w:rFonts w:ascii="Frutiger-Light" w:hAnsi="Frutiger-Light"/>
-                <w:sz w:val="22"/>
-                <w:szCs w:val="22"/>
-              </w:rPr>
-              <w:t>Dates</w:t>
-            </w:r>
-          </w:p>
-        </w:tc>
-        <w:tc>
-          <w:tcPr>
-            <w:tcW w:w="760" w:type="dxa"/>
-            <w:tcBorders>
-              <w:top w:val="single" w:sz="4" w:space="0" w:color="auto"/>
-              <w:left w:val="single" w:sz="4" w:space="0" w:color="auto"/>
-              <w:bottom w:val="single" w:sz="4" w:space="0" w:color="auto"/>
-              <w:right w:val="single" w:sz="4" w:space="0" w:color="auto"/>
-            </w:tcBorders>
-            <w:hideMark/>
-          </w:tcPr>
-          <w:p>
-            <w:r>
-              <w:rPr>
-                <w:rFonts w:ascii="Frutiger-Light" w:hAnsi="Frutiger-Light"/>
-                <w:sz w:val="22"/>
-                <w:szCs w:val="22"/>
-              </w:rPr>
-              <w:t>Dates</w:t>
-            </w:r>
-          </w:p>
-        </w:tc>
-        <w:tc>
-          <w:tcPr>
-            <w:tcW w:w="760" w:type="dxa"/>
-            <w:tcBorders>
-              <w:top w:val="single" w:sz="4" w:space="0" w:color="auto"/>
-              <w:left w:val="single" w:sz="4" w:space="0" w:color="auto"/>
-              <w:bottom w:val="single" w:sz="4" w:space="0" w:color="auto"/>
-              <w:right w:val="single" w:sz="4" w:space="0" w:color="auto"/>
-            </w:tcBorders>
-            <w:hideMark/>
-          </w:tcPr>
-          <w:p>
-            <w:r>
-              <w:rPr>
-                <w:rFonts w:ascii="Frutiger-Light" w:hAnsi="Frutiger-Light"/>
-                <w:sz w:val="22"/>
-                <w:szCs w:val="22"/>
-              </w:rPr>
-              <w:t>Dates</w:t>
-            </w:r>
-          </w:p>
-        </w:tc>
-        <w:tc>
-          <w:tcPr>
-            <w:tcW w:w="760" w:type="dxa"/>
-            <w:tcBorders>
-              <w:top w:val="single" w:sz="4" w:space="0" w:color="auto"/>
-              <w:left w:val="single" w:sz="4" w:space="0" w:color="auto"/>
-              <w:bottom w:val="single" w:sz="4" w:space="0" w:color="auto"/>
-              <w:right w:val="single" w:sz="4" w:space="0" w:color="auto"/>
-            </w:tcBorders>
-            <w:hideMark/>
-          </w:tcPr>
-          <w:p>
-            <w:r>
-              <w:rPr>
-                <w:rFonts w:ascii="Frutiger-Light" w:hAnsi="Frutiger-Light"/>
-                <w:sz w:val="22"/>
-                <w:szCs w:val="22"/>
-              </w:rPr>
-              <w:t>Dates</w:t>
-            </w:r>
-          </w:p>
-        </w:tc>
-        <w:tc>
-          <w:tcPr>
-            <w:tcW w:w="1215" w:type="dxa"/>
-            <w:tcBorders>
-              <w:top w:val="single" w:sz="4" w:space="0" w:color="auto"/>
-              <w:left w:val="single" w:sz="4" w:space="0" w:color="auto"/>
-              <w:bottom w:val="single" w:sz="4" w:space="0" w:color="auto"/>
-              <w:right w:val="single" w:sz="4" w:space="0" w:color="auto"/>
-            </w:tcBorders>
-          </w:tcPr>
-          <w:p>
-            <w:pPr>
-              <w:jc w:val="center"/>
-              <w:rPr>
-                <w:rFonts w:ascii="Frutiger-Light" w:hAnsi="Frutiger-Light"/>
-                <w:sz w:val="22"/>
-                <w:szCs w:val="22"/>
-              </w:rPr>
-            </w:pPr>
+            <w:tcW w:w="1242" w:type="dxa"/>
+            <w:tcMar/>
+          </w:tcPr>
+          <w:p>
+            <w:pPr>
+              <w:pStyle w:val="Normal"/>
+            </w:pPr>
+            <w:r>
+              <w:rPr/>
+              <w:t>F</w:t>
+            </w:r>
+          </w:p>
+        </w:tc>
+        <w:tc>
+          <w:tcPr>
+            <w:tcW w:w="4962" w:type="dxa"/>
+            <w:tcMar/>
+          </w:tcPr>
+          <w:p>
+            <w:pPr>
+              <w:pStyle w:val="Normal"/>
+              <w:rPr>
+                <w:sz w:val="28"/>
+                <w:szCs w:val="28"/>
+              </w:rPr>
+            </w:pPr>
+            <w:r>
+              <w:rPr>
+                <w:sz w:val="28"/>
+                <w:szCs w:val="28"/>
+              </w:rPr>
+              <w:t>Complete testing and debugging process</w:t>
+            </w:r>
+          </w:p>
+        </w:tc>
+        <w:tc>
+          <w:tcPr>
+            <w:tcW w:w="1362" w:type="dxa"/>
+            <w:tcMar/>
+          </w:tcPr>
+          <w:p>
+            <w:pPr>
+              <w:pStyle w:val="Normal"/>
+            </w:pPr>
+            <w:r>
+              <w:rPr/>
+              <w:t>6 days</w:t>
+            </w:r>
+          </w:p>
+        </w:tc>
+        <w:tc>
+          <w:tcPr>
+            <w:tcW w:w="1362" w:type="dxa"/>
+            <w:tcMar/>
+          </w:tcPr>
+          <w:p>
+            <w:pPr>
+              <w:pStyle w:val="Normal"/>
+            </w:pPr>
+            <w:r>
+              <w:rPr/>
+              <w:t>E</w:t>
+            </w:r>
           </w:p>
         </w:tc>
       </w:tr>
       <w:tr>
         <w:trPr>
-          <w:trHeight w:val="257"/>
+          <w:trHeight w:val="300"/>
         </w:trPr>
         <w:tc>
           <w:tcPr>
-            <w:tcW w:w="722" w:type="dxa"/>
-            <w:tcBorders>
-              <w:top w:val="single" w:sz="4" w:space="0" w:color="auto"/>
-              <w:left w:val="single" w:sz="4" w:space="0" w:color="auto"/>
-              <w:bottom w:val="single" w:sz="4" w:space="0" w:color="auto"/>
-              <w:right w:val="single" w:sz="4" w:space="0" w:color="auto"/>
-            </w:tcBorders>
-          </w:tcPr>
-          <w:p>
-            <w:pPr>
-              <w:rPr>
-                <w:rFonts w:ascii="Frutiger-Light" w:hAnsi="Frutiger-Light"/>
-                <w:sz w:val="22"/>
-                <w:szCs w:val="22"/>
-              </w:rPr>
-            </w:pPr>
-          </w:p>
-        </w:tc>
-        <w:tc>
-          <w:tcPr>
-            <w:tcW w:w="758" w:type="dxa"/>
-            <w:tcBorders>
-              <w:top w:val="single" w:sz="4" w:space="0" w:color="auto"/>
-              <w:left w:val="single" w:sz="4" w:space="0" w:color="auto"/>
-              <w:bottom w:val="single" w:sz="4" w:space="0" w:color="auto"/>
-              <w:right w:val="single" w:sz="4" w:space="0" w:color="auto"/>
-            </w:tcBorders>
-          </w:tcPr>
-          <w:p>
-            <w:pPr>
-              <w:rPr>
-                <w:rFonts w:ascii="Frutiger-Light" w:hAnsi="Frutiger-Light"/>
-                <w:sz w:val="22"/>
-                <w:szCs w:val="22"/>
-              </w:rPr>
-            </w:pPr>
-          </w:p>
-        </w:tc>
-        <w:tc>
-          <w:tcPr>
-            <w:tcW w:w="758" w:type="dxa"/>
-            <w:tcBorders>
-              <w:top w:val="single" w:sz="4" w:space="0" w:color="auto"/>
-              <w:left w:val="single" w:sz="4" w:space="0" w:color="auto"/>
-              <w:bottom w:val="single" w:sz="4" w:space="0" w:color="auto"/>
-              <w:right w:val="single" w:sz="4" w:space="0" w:color="auto"/>
-            </w:tcBorders>
-          </w:tcPr>
-          <w:p>
-            <w:pPr>
-              <w:rPr>
-                <w:rFonts w:ascii="Frutiger-Light" w:hAnsi="Frutiger-Light"/>
-                <w:sz w:val="22"/>
-                <w:szCs w:val="22"/>
-              </w:rPr>
-            </w:pPr>
-          </w:p>
-        </w:tc>
-        <w:tc>
-          <w:tcPr>
-            <w:tcW w:w="758" w:type="dxa"/>
-            <w:tcBorders>
-              <w:top w:val="single" w:sz="4" w:space="0" w:color="auto"/>
-              <w:left w:val="single" w:sz="4" w:space="0" w:color="auto"/>
-              <w:bottom w:val="single" w:sz="4" w:space="0" w:color="auto"/>
-              <w:right w:val="single" w:sz="4" w:space="0" w:color="auto"/>
-            </w:tcBorders>
-          </w:tcPr>
-          <w:p>
-            <w:pPr>
-              <w:rPr>
-                <w:rFonts w:ascii="Frutiger-Light" w:hAnsi="Frutiger-Light"/>
-                <w:sz w:val="22"/>
-                <w:szCs w:val="22"/>
-              </w:rPr>
-            </w:pPr>
-          </w:p>
-        </w:tc>
-        <w:tc>
-          <w:tcPr>
-            <w:tcW w:w="758" w:type="dxa"/>
-            <w:tcBorders>
-              <w:top w:val="single" w:sz="4" w:space="0" w:color="auto"/>
-              <w:left w:val="single" w:sz="4" w:space="0" w:color="auto"/>
-              <w:bottom w:val="single" w:sz="4" w:space="0" w:color="auto"/>
-              <w:right w:val="single" w:sz="4" w:space="0" w:color="auto"/>
-            </w:tcBorders>
-          </w:tcPr>
-          <w:p>
-            <w:pPr>
-              <w:rPr>
-                <w:rFonts w:ascii="Frutiger-Light" w:hAnsi="Frutiger-Light"/>
-                <w:sz w:val="22"/>
-                <w:szCs w:val="22"/>
-              </w:rPr>
-            </w:pPr>
-          </w:p>
-        </w:tc>
-        <w:tc>
-          <w:tcPr>
-            <w:tcW w:w="760" w:type="dxa"/>
-            <w:tcBorders>
-              <w:top w:val="single" w:sz="4" w:space="0" w:color="auto"/>
-              <w:left w:val="single" w:sz="4" w:space="0" w:color="auto"/>
-              <w:bottom w:val="single" w:sz="4" w:space="0" w:color="auto"/>
-              <w:right w:val="single" w:sz="4" w:space="0" w:color="auto"/>
-            </w:tcBorders>
-          </w:tcPr>
-          <w:p>
-            <w:pPr>
-              <w:rPr>
-                <w:rFonts w:ascii="Frutiger-Light" w:hAnsi="Frutiger-Light"/>
-                <w:sz w:val="22"/>
-                <w:szCs w:val="22"/>
-              </w:rPr>
-            </w:pPr>
-          </w:p>
-        </w:tc>
-        <w:tc>
-          <w:tcPr>
-            <w:tcW w:w="760" w:type="dxa"/>
-            <w:tcBorders>
-              <w:top w:val="single" w:sz="4" w:space="0" w:color="auto"/>
-              <w:left w:val="single" w:sz="4" w:space="0" w:color="auto"/>
-              <w:bottom w:val="single" w:sz="4" w:space="0" w:color="auto"/>
-              <w:right w:val="single" w:sz="4" w:space="0" w:color="auto"/>
-            </w:tcBorders>
-          </w:tcPr>
-          <w:p>
-            <w:pPr>
-              <w:rPr>
-                <w:rFonts w:ascii="Frutiger-Light" w:hAnsi="Frutiger-Light"/>
-                <w:sz w:val="22"/>
-                <w:szCs w:val="22"/>
-              </w:rPr>
-            </w:pPr>
-          </w:p>
-        </w:tc>
-        <w:tc>
-          <w:tcPr>
-            <w:tcW w:w="760" w:type="dxa"/>
-            <w:tcBorders>
-              <w:top w:val="single" w:sz="4" w:space="0" w:color="auto"/>
-              <w:left w:val="single" w:sz="4" w:space="0" w:color="auto"/>
-              <w:bottom w:val="single" w:sz="4" w:space="0" w:color="auto"/>
-              <w:right w:val="single" w:sz="4" w:space="0" w:color="auto"/>
-            </w:tcBorders>
-          </w:tcPr>
-          <w:p>
-            <w:pPr>
-              <w:rPr>
-                <w:rFonts w:ascii="Frutiger-Light" w:hAnsi="Frutiger-Light"/>
-                <w:sz w:val="22"/>
-                <w:szCs w:val="22"/>
-              </w:rPr>
-            </w:pPr>
-          </w:p>
-        </w:tc>
-        <w:tc>
-          <w:tcPr>
-            <w:tcW w:w="760" w:type="dxa"/>
-            <w:tcBorders>
-              <w:top w:val="single" w:sz="4" w:space="0" w:color="auto"/>
-              <w:left w:val="single" w:sz="4" w:space="0" w:color="auto"/>
-              <w:bottom w:val="single" w:sz="4" w:space="0" w:color="auto"/>
-              <w:right w:val="single" w:sz="4" w:space="0" w:color="auto"/>
-            </w:tcBorders>
-          </w:tcPr>
-          <w:p>
-            <w:pPr>
-              <w:rPr>
-                <w:rFonts w:ascii="Frutiger-Light" w:hAnsi="Frutiger-Light"/>
-                <w:sz w:val="22"/>
-                <w:szCs w:val="22"/>
-              </w:rPr>
-            </w:pPr>
-          </w:p>
-        </w:tc>
-        <w:tc>
-          <w:tcPr>
-            <w:tcW w:w="760" w:type="dxa"/>
-            <w:tcBorders>
-              <w:top w:val="single" w:sz="4" w:space="0" w:color="auto"/>
-              <w:left w:val="single" w:sz="4" w:space="0" w:color="auto"/>
-              <w:bottom w:val="single" w:sz="4" w:space="0" w:color="auto"/>
-              <w:right w:val="single" w:sz="4" w:space="0" w:color="auto"/>
-            </w:tcBorders>
-          </w:tcPr>
-          <w:p>
-            <w:pPr>
-              <w:rPr>
-                <w:rFonts w:ascii="Frutiger-Light" w:hAnsi="Frutiger-Light"/>
-                <w:sz w:val="22"/>
-                <w:szCs w:val="22"/>
-              </w:rPr>
-            </w:pPr>
-          </w:p>
-        </w:tc>
-        <w:tc>
-          <w:tcPr>
-            <w:tcW w:w="760" w:type="dxa"/>
-            <w:tcBorders>
-              <w:top w:val="single" w:sz="4" w:space="0" w:color="auto"/>
-              <w:left w:val="single" w:sz="4" w:space="0" w:color="auto"/>
-              <w:bottom w:val="single" w:sz="4" w:space="0" w:color="auto"/>
-              <w:right w:val="single" w:sz="4" w:space="0" w:color="auto"/>
-            </w:tcBorders>
-          </w:tcPr>
-          <w:p>
-            <w:pPr>
-              <w:rPr>
-                <w:rFonts w:ascii="Frutiger-Light" w:hAnsi="Frutiger-Light"/>
-                <w:sz w:val="22"/>
-                <w:szCs w:val="22"/>
-              </w:rPr>
-            </w:pPr>
-          </w:p>
-        </w:tc>
-        <w:tc>
-          <w:tcPr>
-            <w:tcW w:w="1215" w:type="dxa"/>
-            <w:tcBorders>
-              <w:top w:val="single" w:sz="4" w:space="0" w:color="auto"/>
-              <w:left w:val="single" w:sz="4" w:space="0" w:color="auto"/>
-              <w:bottom w:val="single" w:sz="4" w:space="0" w:color="auto"/>
-              <w:right w:val="single" w:sz="4" w:space="0" w:color="auto"/>
-            </w:tcBorders>
-          </w:tcPr>
-          <w:p>
-            <w:pPr>
-              <w:rPr>
-                <w:rFonts w:ascii="Frutiger-Light" w:hAnsi="Frutiger-Light"/>
-                <w:sz w:val="22"/>
-                <w:szCs w:val="22"/>
-              </w:rPr>
-            </w:pPr>
-          </w:p>
-        </w:tc>
-      </w:tr>
-      <w:tr>
-        <w:trPr>
-          <w:trHeight w:val="257"/>
-        </w:trPr>
-        <w:tc>
-          <w:tcPr>
-            <w:tcW w:w="722" w:type="dxa"/>
-            <w:tcBorders>
-              <w:top w:val="single" w:sz="4" w:space="0" w:color="auto"/>
-              <w:left w:val="single" w:sz="4" w:space="0" w:color="auto"/>
-              <w:bottom w:val="single" w:sz="4" w:space="0" w:color="auto"/>
-              <w:right w:val="single" w:sz="4" w:space="0" w:color="auto"/>
-            </w:tcBorders>
-          </w:tcPr>
-          <w:p>
-            <w:pPr>
-              <w:rPr>
-                <w:rFonts w:ascii="Frutiger-Light" w:hAnsi="Frutiger-Light"/>
-                <w:sz w:val="22"/>
-                <w:szCs w:val="22"/>
-              </w:rPr>
-            </w:pPr>
-          </w:p>
-        </w:tc>
-        <w:tc>
-          <w:tcPr>
-            <w:tcW w:w="758" w:type="dxa"/>
-            <w:tcBorders>
-              <w:top w:val="single" w:sz="4" w:space="0" w:color="auto"/>
-              <w:left w:val="single" w:sz="4" w:space="0" w:color="auto"/>
-              <w:bottom w:val="single" w:sz="4" w:space="0" w:color="auto"/>
-              <w:right w:val="single" w:sz="4" w:space="0" w:color="auto"/>
-            </w:tcBorders>
-          </w:tcPr>
-          <w:p>
-            <w:pPr>
-              <w:rPr>
-                <w:rFonts w:ascii="Frutiger-Light" w:hAnsi="Frutiger-Light"/>
-                <w:sz w:val="22"/>
-                <w:szCs w:val="22"/>
-              </w:rPr>
-            </w:pPr>
-          </w:p>
-        </w:tc>
-        <w:tc>
-          <w:tcPr>
-            <w:tcW w:w="758" w:type="dxa"/>
-            <w:tcBorders>
-              <w:top w:val="single" w:sz="4" w:space="0" w:color="auto"/>
-              <w:left w:val="single" w:sz="4" w:space="0" w:color="auto"/>
-              <w:bottom w:val="single" w:sz="4" w:space="0" w:color="auto"/>
-              <w:right w:val="single" w:sz="4" w:space="0" w:color="auto"/>
-            </w:tcBorders>
-          </w:tcPr>
-          <w:p>
-            <w:pPr>
-              <w:rPr>
-                <w:rFonts w:ascii="Frutiger-Light" w:hAnsi="Frutiger-Light"/>
-                <w:sz w:val="22"/>
-                <w:szCs w:val="22"/>
-              </w:rPr>
-            </w:pPr>
-          </w:p>
-        </w:tc>
-        <w:tc>
-          <w:tcPr>
-            <w:tcW w:w="758" w:type="dxa"/>
-            <w:tcBorders>
-              <w:top w:val="single" w:sz="4" w:space="0" w:color="auto"/>
-              <w:left w:val="single" w:sz="4" w:space="0" w:color="auto"/>
-              <w:bottom w:val="single" w:sz="4" w:space="0" w:color="auto"/>
-              <w:right w:val="single" w:sz="4" w:space="0" w:color="auto"/>
-            </w:tcBorders>
-          </w:tcPr>
-          <w:p>
-            <w:pPr>
-              <w:rPr>
-                <w:rFonts w:ascii="Frutiger-Light" w:hAnsi="Frutiger-Light"/>
-                <w:sz w:val="22"/>
-                <w:szCs w:val="22"/>
-              </w:rPr>
-            </w:pPr>
-          </w:p>
-        </w:tc>
-        <w:tc>
-          <w:tcPr>
-            <w:tcW w:w="758" w:type="dxa"/>
-            <w:tcBorders>
-              <w:top w:val="single" w:sz="4" w:space="0" w:color="auto"/>
-              <w:left w:val="single" w:sz="4" w:space="0" w:color="auto"/>
-              <w:bottom w:val="single" w:sz="4" w:space="0" w:color="auto"/>
-              <w:right w:val="single" w:sz="4" w:space="0" w:color="auto"/>
-            </w:tcBorders>
-          </w:tcPr>
-          <w:p>
-            <w:pPr>
-              <w:rPr>
-                <w:rFonts w:ascii="Frutiger-Light" w:hAnsi="Frutiger-Light"/>
-                <w:sz w:val="22"/>
-                <w:szCs w:val="22"/>
-              </w:rPr>
-            </w:pPr>
-          </w:p>
-        </w:tc>
-        <w:tc>
-          <w:tcPr>
-            <w:tcW w:w="760" w:type="dxa"/>
-            <w:tcBorders>
-              <w:top w:val="single" w:sz="4" w:space="0" w:color="auto"/>
-              <w:left w:val="single" w:sz="4" w:space="0" w:color="auto"/>
-              <w:bottom w:val="single" w:sz="4" w:space="0" w:color="auto"/>
-              <w:right w:val="single" w:sz="4" w:space="0" w:color="auto"/>
-            </w:tcBorders>
-          </w:tcPr>
-          <w:p>
-            <w:pPr>
-              <w:rPr>
-                <w:rFonts w:ascii="Frutiger-Light" w:hAnsi="Frutiger-Light"/>
-                <w:sz w:val="22"/>
-                <w:szCs w:val="22"/>
-              </w:rPr>
-            </w:pPr>
-          </w:p>
-        </w:tc>
-        <w:tc>
-          <w:tcPr>
-            <w:tcW w:w="760" w:type="dxa"/>
-            <w:tcBorders>
-              <w:top w:val="single" w:sz="4" w:space="0" w:color="auto"/>
-              <w:left w:val="single" w:sz="4" w:space="0" w:color="auto"/>
-              <w:bottom w:val="single" w:sz="4" w:space="0" w:color="auto"/>
-              <w:right w:val="single" w:sz="4" w:space="0" w:color="auto"/>
-            </w:tcBorders>
-          </w:tcPr>
-          <w:p>
-            <w:pPr>
-              <w:rPr>
-                <w:rFonts w:ascii="Frutiger-Light" w:hAnsi="Frutiger-Light"/>
-                <w:sz w:val="22"/>
-                <w:szCs w:val="22"/>
-              </w:rPr>
-            </w:pPr>
-          </w:p>
-        </w:tc>
-        <w:tc>
-          <w:tcPr>
-            <w:tcW w:w="760" w:type="dxa"/>
-            <w:tcBorders>
-              <w:top w:val="single" w:sz="4" w:space="0" w:color="auto"/>
-              <w:left w:val="single" w:sz="4" w:space="0" w:color="auto"/>
-              <w:bottom w:val="single" w:sz="4" w:space="0" w:color="auto"/>
-              <w:right w:val="single" w:sz="4" w:space="0" w:color="auto"/>
-            </w:tcBorders>
-          </w:tcPr>
-          <w:p>
-            <w:pPr>
-              <w:rPr>
-                <w:rFonts w:ascii="Frutiger-Light" w:hAnsi="Frutiger-Light"/>
-                <w:sz w:val="22"/>
-                <w:szCs w:val="22"/>
-              </w:rPr>
-            </w:pPr>
-          </w:p>
-        </w:tc>
-        <w:tc>
-          <w:tcPr>
-            <w:tcW w:w="760" w:type="dxa"/>
-            <w:tcBorders>
-              <w:top w:val="single" w:sz="4" w:space="0" w:color="auto"/>
-              <w:left w:val="single" w:sz="4" w:space="0" w:color="auto"/>
-              <w:bottom w:val="single" w:sz="4" w:space="0" w:color="auto"/>
-              <w:right w:val="single" w:sz="4" w:space="0" w:color="auto"/>
-            </w:tcBorders>
-          </w:tcPr>
-          <w:p>
-            <w:pPr>
-              <w:rPr>
-                <w:rFonts w:ascii="Frutiger-Light" w:hAnsi="Frutiger-Light"/>
-                <w:sz w:val="22"/>
-                <w:szCs w:val="22"/>
-              </w:rPr>
-            </w:pPr>
-          </w:p>
-        </w:tc>
-        <w:tc>
-          <w:tcPr>
-            <w:tcW w:w="760" w:type="dxa"/>
-            <w:tcBorders>
-              <w:top w:val="single" w:sz="4" w:space="0" w:color="auto"/>
-              <w:left w:val="single" w:sz="4" w:space="0" w:color="auto"/>
-              <w:bottom w:val="single" w:sz="4" w:space="0" w:color="auto"/>
-              <w:right w:val="single" w:sz="4" w:space="0" w:color="auto"/>
-            </w:tcBorders>
-          </w:tcPr>
-          <w:p>
-            <w:pPr>
-              <w:rPr>
-                <w:rFonts w:ascii="Frutiger-Light" w:hAnsi="Frutiger-Light"/>
-                <w:sz w:val="22"/>
-                <w:szCs w:val="22"/>
-              </w:rPr>
-            </w:pPr>
-          </w:p>
-        </w:tc>
-        <w:tc>
-          <w:tcPr>
-            <w:tcW w:w="760" w:type="dxa"/>
-            <w:tcBorders>
-              <w:top w:val="single" w:sz="4" w:space="0" w:color="auto"/>
-              <w:left w:val="single" w:sz="4" w:space="0" w:color="auto"/>
-              <w:bottom w:val="single" w:sz="4" w:space="0" w:color="auto"/>
-              <w:right w:val="single" w:sz="4" w:space="0" w:color="auto"/>
-            </w:tcBorders>
-          </w:tcPr>
-          <w:p>
-            <w:pPr>
-              <w:rPr>
-                <w:rFonts w:ascii="Frutiger-Light" w:hAnsi="Frutiger-Light"/>
-                <w:sz w:val="22"/>
-                <w:szCs w:val="22"/>
-              </w:rPr>
-            </w:pPr>
-          </w:p>
-        </w:tc>
-        <w:tc>
-          <w:tcPr>
-            <w:tcW w:w="1215" w:type="dxa"/>
-            <w:tcBorders>
-              <w:top w:val="single" w:sz="4" w:space="0" w:color="auto"/>
-              <w:left w:val="single" w:sz="4" w:space="0" w:color="auto"/>
-              <w:bottom w:val="single" w:sz="4" w:space="0" w:color="auto"/>
-              <w:right w:val="single" w:sz="4" w:space="0" w:color="auto"/>
-            </w:tcBorders>
-          </w:tcPr>
-          <w:p>
-            <w:pPr>
-              <w:rPr>
-                <w:rFonts w:ascii="Frutiger-Light" w:hAnsi="Frutiger-Light"/>
-                <w:sz w:val="22"/>
-                <w:szCs w:val="22"/>
-              </w:rPr>
-            </w:pPr>
-          </w:p>
-        </w:tc>
-      </w:tr>
-      <w:tr>
-        <w:trPr>
-          <w:trHeight w:val="257"/>
-        </w:trPr>
-        <w:tc>
-          <w:tcPr>
-            <w:tcW w:w="722" w:type="dxa"/>
-            <w:tcBorders>
-              <w:top w:val="single" w:sz="4" w:space="0" w:color="auto"/>
-              <w:left w:val="single" w:sz="4" w:space="0" w:color="auto"/>
-              <w:bottom w:val="single" w:sz="4" w:space="0" w:color="auto"/>
-              <w:right w:val="single" w:sz="4" w:space="0" w:color="auto"/>
-            </w:tcBorders>
-          </w:tcPr>
-          <w:p>
-            <w:pPr>
-              <w:rPr>
-                <w:rFonts w:ascii="Frutiger-Light" w:hAnsi="Frutiger-Light"/>
-                <w:sz w:val="22"/>
-                <w:szCs w:val="22"/>
-              </w:rPr>
-            </w:pPr>
-          </w:p>
-        </w:tc>
-        <w:tc>
-          <w:tcPr>
-            <w:tcW w:w="758" w:type="dxa"/>
-            <w:tcBorders>
-              <w:top w:val="single" w:sz="4" w:space="0" w:color="auto"/>
-              <w:left w:val="single" w:sz="4" w:space="0" w:color="auto"/>
-              <w:bottom w:val="single" w:sz="4" w:space="0" w:color="auto"/>
-              <w:right w:val="single" w:sz="4" w:space="0" w:color="auto"/>
-            </w:tcBorders>
-          </w:tcPr>
-          <w:p>
-            <w:pPr>
-              <w:rPr>
-                <w:rFonts w:ascii="Frutiger-Light" w:hAnsi="Frutiger-Light"/>
-                <w:sz w:val="22"/>
-                <w:szCs w:val="22"/>
-              </w:rPr>
-            </w:pPr>
-          </w:p>
-        </w:tc>
-        <w:tc>
-          <w:tcPr>
-            <w:tcW w:w="758" w:type="dxa"/>
-            <w:tcBorders>
-              <w:top w:val="single" w:sz="4" w:space="0" w:color="auto"/>
-              <w:left w:val="single" w:sz="4" w:space="0" w:color="auto"/>
-              <w:bottom w:val="single" w:sz="4" w:space="0" w:color="auto"/>
-              <w:right w:val="single" w:sz="4" w:space="0" w:color="auto"/>
-            </w:tcBorders>
-          </w:tcPr>
-          <w:p>
-            <w:pPr>
-              <w:rPr>
-                <w:rFonts w:ascii="Frutiger-Light" w:hAnsi="Frutiger-Light"/>
-                <w:sz w:val="22"/>
-                <w:szCs w:val="22"/>
-              </w:rPr>
-            </w:pPr>
-          </w:p>
-        </w:tc>
-        <w:tc>
-          <w:tcPr>
-            <w:tcW w:w="758" w:type="dxa"/>
-            <w:tcBorders>
-              <w:top w:val="single" w:sz="4" w:space="0" w:color="auto"/>
-              <w:left w:val="single" w:sz="4" w:space="0" w:color="auto"/>
-              <w:bottom w:val="single" w:sz="4" w:space="0" w:color="auto"/>
-              <w:right w:val="single" w:sz="4" w:space="0" w:color="auto"/>
-            </w:tcBorders>
-          </w:tcPr>
-          <w:p>
-            <w:pPr>
-              <w:rPr>
-                <w:rFonts w:ascii="Frutiger-Light" w:hAnsi="Frutiger-Light"/>
-                <w:sz w:val="22"/>
-                <w:szCs w:val="22"/>
-              </w:rPr>
-            </w:pPr>
-          </w:p>
-        </w:tc>
-        <w:tc>
-          <w:tcPr>
-            <w:tcW w:w="758" w:type="dxa"/>
-            <w:tcBorders>
-              <w:top w:val="single" w:sz="4" w:space="0" w:color="auto"/>
-              <w:left w:val="single" w:sz="4" w:space="0" w:color="auto"/>
-              <w:bottom w:val="single" w:sz="4" w:space="0" w:color="auto"/>
-              <w:right w:val="single" w:sz="4" w:space="0" w:color="auto"/>
-            </w:tcBorders>
-          </w:tcPr>
-          <w:p>
-            <w:pPr>
-              <w:rPr>
-                <w:rFonts w:ascii="Frutiger-Light" w:hAnsi="Frutiger-Light"/>
-                <w:sz w:val="22"/>
-                <w:szCs w:val="22"/>
-              </w:rPr>
-            </w:pPr>
-          </w:p>
-        </w:tc>
-        <w:tc>
-          <w:tcPr>
-            <w:tcW w:w="760" w:type="dxa"/>
-            <w:tcBorders>
-              <w:top w:val="single" w:sz="4" w:space="0" w:color="auto"/>
-              <w:left w:val="single" w:sz="4" w:space="0" w:color="auto"/>
-              <w:bottom w:val="single" w:sz="4" w:space="0" w:color="auto"/>
-              <w:right w:val="single" w:sz="4" w:space="0" w:color="auto"/>
-            </w:tcBorders>
-          </w:tcPr>
-          <w:p>
-            <w:pPr>
-              <w:rPr>
-                <w:rFonts w:ascii="Frutiger-Light" w:hAnsi="Frutiger-Light"/>
-                <w:sz w:val="22"/>
-                <w:szCs w:val="22"/>
-              </w:rPr>
-            </w:pPr>
-          </w:p>
-        </w:tc>
-        <w:tc>
-          <w:tcPr>
-            <w:tcW w:w="760" w:type="dxa"/>
-            <w:tcBorders>
-              <w:top w:val="single" w:sz="4" w:space="0" w:color="auto"/>
-              <w:left w:val="single" w:sz="4" w:space="0" w:color="auto"/>
-              <w:bottom w:val="single" w:sz="4" w:space="0" w:color="auto"/>
-              <w:right w:val="single" w:sz="4" w:space="0" w:color="auto"/>
-            </w:tcBorders>
-          </w:tcPr>
-          <w:p>
-            <w:pPr>
-              <w:rPr>
-                <w:rFonts w:ascii="Frutiger-Light" w:hAnsi="Frutiger-Light"/>
-                <w:sz w:val="22"/>
-                <w:szCs w:val="22"/>
-              </w:rPr>
-            </w:pPr>
-          </w:p>
-        </w:tc>
-        <w:tc>
-          <w:tcPr>
-            <w:tcW w:w="760" w:type="dxa"/>
-            <w:tcBorders>
-              <w:top w:val="single" w:sz="4" w:space="0" w:color="auto"/>
-              <w:left w:val="single" w:sz="4" w:space="0" w:color="auto"/>
-              <w:bottom w:val="single" w:sz="4" w:space="0" w:color="auto"/>
-              <w:right w:val="single" w:sz="4" w:space="0" w:color="auto"/>
-            </w:tcBorders>
-          </w:tcPr>
-          <w:p>
-            <w:pPr>
-              <w:rPr>
-                <w:rFonts w:ascii="Frutiger-Light" w:hAnsi="Frutiger-Light"/>
-                <w:sz w:val="22"/>
-                <w:szCs w:val="22"/>
-              </w:rPr>
-            </w:pPr>
-          </w:p>
-        </w:tc>
-        <w:tc>
-          <w:tcPr>
-            <w:tcW w:w="760" w:type="dxa"/>
-            <w:tcBorders>
-              <w:top w:val="single" w:sz="4" w:space="0" w:color="auto"/>
-              <w:left w:val="single" w:sz="4" w:space="0" w:color="auto"/>
-              <w:bottom w:val="single" w:sz="4" w:space="0" w:color="auto"/>
-              <w:right w:val="single" w:sz="4" w:space="0" w:color="auto"/>
-            </w:tcBorders>
-          </w:tcPr>
-          <w:p>
-            <w:pPr>
-              <w:rPr>
-                <w:rFonts w:ascii="Frutiger-Light" w:hAnsi="Frutiger-Light"/>
-                <w:sz w:val="22"/>
-                <w:szCs w:val="22"/>
-              </w:rPr>
-            </w:pPr>
-          </w:p>
-        </w:tc>
-        <w:tc>
-          <w:tcPr>
-            <w:tcW w:w="760" w:type="dxa"/>
-            <w:tcBorders>
-              <w:top w:val="single" w:sz="4" w:space="0" w:color="auto"/>
-              <w:left w:val="single" w:sz="4" w:space="0" w:color="auto"/>
-              <w:bottom w:val="single" w:sz="4" w:space="0" w:color="auto"/>
-              <w:right w:val="single" w:sz="4" w:space="0" w:color="auto"/>
-            </w:tcBorders>
-          </w:tcPr>
-          <w:p>
-            <w:pPr>
-              <w:rPr>
-                <w:rFonts w:ascii="Frutiger-Light" w:hAnsi="Frutiger-Light"/>
-                <w:sz w:val="22"/>
-                <w:szCs w:val="22"/>
-              </w:rPr>
-            </w:pPr>
-          </w:p>
-        </w:tc>
-        <w:tc>
-          <w:tcPr>
-            <w:tcW w:w="760" w:type="dxa"/>
-            <w:tcBorders>
-              <w:top w:val="single" w:sz="4" w:space="0" w:color="auto"/>
-              <w:left w:val="single" w:sz="4" w:space="0" w:color="auto"/>
-              <w:bottom w:val="single" w:sz="4" w:space="0" w:color="auto"/>
-              <w:right w:val="single" w:sz="4" w:space="0" w:color="auto"/>
-            </w:tcBorders>
-          </w:tcPr>
-          <w:p>
-            <w:pPr>
-              <w:rPr>
-                <w:rFonts w:ascii="Frutiger-Light" w:hAnsi="Frutiger-Light"/>
-                <w:sz w:val="22"/>
-                <w:szCs w:val="22"/>
-              </w:rPr>
-            </w:pPr>
-          </w:p>
-        </w:tc>
-        <w:tc>
-          <w:tcPr>
-            <w:tcW w:w="1215" w:type="dxa"/>
-            <w:tcBorders>
-              <w:top w:val="single" w:sz="4" w:space="0" w:color="auto"/>
-              <w:left w:val="single" w:sz="4" w:space="0" w:color="auto"/>
-              <w:bottom w:val="single" w:sz="4" w:space="0" w:color="auto"/>
-              <w:right w:val="single" w:sz="4" w:space="0" w:color="auto"/>
-            </w:tcBorders>
-          </w:tcPr>
-          <w:p>
-            <w:pPr>
-              <w:rPr>
-                <w:rFonts w:ascii="Frutiger-Light" w:hAnsi="Frutiger-Light"/>
-                <w:sz w:val="22"/>
-                <w:szCs w:val="22"/>
-              </w:rPr>
-            </w:pPr>
-          </w:p>
-        </w:tc>
-      </w:tr>
-      <w:tr>
-        <w:trPr>
-          <w:trHeight w:val="257"/>
-        </w:trPr>
-        <w:tc>
-          <w:tcPr>
-            <w:tcW w:w="722" w:type="dxa"/>
-            <w:tcBorders>
-              <w:top w:val="single" w:sz="4" w:space="0" w:color="auto"/>
-              <w:left w:val="single" w:sz="4" w:space="0" w:color="auto"/>
-              <w:bottom w:val="single" w:sz="4" w:space="0" w:color="auto"/>
-              <w:right w:val="single" w:sz="4" w:space="0" w:color="auto"/>
-            </w:tcBorders>
-          </w:tcPr>
-          <w:p>
-            <w:pPr>
-              <w:rPr>
-                <w:rFonts w:ascii="Frutiger-Light" w:hAnsi="Frutiger-Light"/>
-                <w:sz w:val="22"/>
-                <w:szCs w:val="22"/>
-              </w:rPr>
-            </w:pPr>
-          </w:p>
-        </w:tc>
-        <w:tc>
-          <w:tcPr>
-            <w:tcW w:w="758" w:type="dxa"/>
-            <w:tcBorders>
-              <w:top w:val="single" w:sz="4" w:space="0" w:color="auto"/>
-              <w:left w:val="single" w:sz="4" w:space="0" w:color="auto"/>
-              <w:bottom w:val="single" w:sz="4" w:space="0" w:color="auto"/>
-              <w:right w:val="single" w:sz="4" w:space="0" w:color="auto"/>
-            </w:tcBorders>
-          </w:tcPr>
-          <w:p>
-            <w:pPr>
-              <w:rPr>
-                <w:rFonts w:ascii="Frutiger-Light" w:hAnsi="Frutiger-Light"/>
-                <w:sz w:val="22"/>
-                <w:szCs w:val="22"/>
-              </w:rPr>
-            </w:pPr>
-          </w:p>
-        </w:tc>
-        <w:tc>
-          <w:tcPr>
-            <w:tcW w:w="758" w:type="dxa"/>
-            <w:tcBorders>
-              <w:top w:val="single" w:sz="4" w:space="0" w:color="auto"/>
-              <w:left w:val="single" w:sz="4" w:space="0" w:color="auto"/>
-              <w:bottom w:val="single" w:sz="4" w:space="0" w:color="auto"/>
-              <w:right w:val="single" w:sz="4" w:space="0" w:color="auto"/>
-            </w:tcBorders>
-          </w:tcPr>
-          <w:p>
-            <w:pPr>
-              <w:rPr>
-                <w:rFonts w:ascii="Frutiger-Light" w:hAnsi="Frutiger-Light"/>
-                <w:sz w:val="22"/>
-                <w:szCs w:val="22"/>
-              </w:rPr>
-            </w:pPr>
-          </w:p>
-        </w:tc>
-        <w:tc>
-          <w:tcPr>
-            <w:tcW w:w="758" w:type="dxa"/>
-            <w:tcBorders>
-              <w:top w:val="single" w:sz="4" w:space="0" w:color="auto"/>
-              <w:left w:val="single" w:sz="4" w:space="0" w:color="auto"/>
-              <w:bottom w:val="single" w:sz="4" w:space="0" w:color="auto"/>
-              <w:right w:val="single" w:sz="4" w:space="0" w:color="auto"/>
-            </w:tcBorders>
-          </w:tcPr>
-          <w:p>
-            <w:pPr>
-              <w:rPr>
-                <w:rFonts w:ascii="Frutiger-Light" w:hAnsi="Frutiger-Light"/>
-                <w:sz w:val="22"/>
-                <w:szCs w:val="22"/>
-              </w:rPr>
-            </w:pPr>
-          </w:p>
-        </w:tc>
-        <w:tc>
-          <w:tcPr>
-            <w:tcW w:w="758" w:type="dxa"/>
-            <w:tcBorders>
-              <w:top w:val="single" w:sz="4" w:space="0" w:color="auto"/>
-              <w:left w:val="single" w:sz="4" w:space="0" w:color="auto"/>
-              <w:bottom w:val="single" w:sz="4" w:space="0" w:color="auto"/>
-              <w:right w:val="single" w:sz="4" w:space="0" w:color="auto"/>
-            </w:tcBorders>
-          </w:tcPr>
-          <w:p>
-            <w:pPr>
-              <w:rPr>
-                <w:rFonts w:ascii="Frutiger-Light" w:hAnsi="Frutiger-Light"/>
-                <w:sz w:val="22"/>
-                <w:szCs w:val="22"/>
-              </w:rPr>
-            </w:pPr>
-          </w:p>
-        </w:tc>
-        <w:tc>
-          <w:tcPr>
-            <w:tcW w:w="760" w:type="dxa"/>
-            <w:tcBorders>
-              <w:top w:val="single" w:sz="4" w:space="0" w:color="auto"/>
-              <w:left w:val="single" w:sz="4" w:space="0" w:color="auto"/>
-              <w:bottom w:val="single" w:sz="4" w:space="0" w:color="auto"/>
-              <w:right w:val="single" w:sz="4" w:space="0" w:color="auto"/>
-            </w:tcBorders>
-          </w:tcPr>
-          <w:p>
-            <w:pPr>
-              <w:rPr>
-                <w:rFonts w:ascii="Frutiger-Light" w:hAnsi="Frutiger-Light"/>
-                <w:sz w:val="22"/>
-                <w:szCs w:val="22"/>
-              </w:rPr>
-            </w:pPr>
-          </w:p>
-        </w:tc>
-        <w:tc>
-          <w:tcPr>
-            <w:tcW w:w="760" w:type="dxa"/>
-            <w:tcBorders>
-              <w:top w:val="single" w:sz="4" w:space="0" w:color="auto"/>
-              <w:left w:val="single" w:sz="4" w:space="0" w:color="auto"/>
-              <w:bottom w:val="single" w:sz="4" w:space="0" w:color="auto"/>
-              <w:right w:val="single" w:sz="4" w:space="0" w:color="auto"/>
-            </w:tcBorders>
-          </w:tcPr>
-          <w:p>
-            <w:pPr>
-              <w:rPr>
-                <w:rFonts w:ascii="Frutiger-Light" w:hAnsi="Frutiger-Light"/>
-                <w:sz w:val="22"/>
-                <w:szCs w:val="22"/>
-              </w:rPr>
-            </w:pPr>
-          </w:p>
-        </w:tc>
-        <w:tc>
-          <w:tcPr>
-            <w:tcW w:w="760" w:type="dxa"/>
-            <w:tcBorders>
-              <w:top w:val="single" w:sz="4" w:space="0" w:color="auto"/>
-              <w:left w:val="single" w:sz="4" w:space="0" w:color="auto"/>
-              <w:bottom w:val="single" w:sz="4" w:space="0" w:color="auto"/>
-              <w:right w:val="single" w:sz="4" w:space="0" w:color="auto"/>
-            </w:tcBorders>
-          </w:tcPr>
-          <w:p>
-            <w:pPr>
-              <w:rPr>
-                <w:rFonts w:ascii="Frutiger-Light" w:hAnsi="Frutiger-Light"/>
-                <w:sz w:val="22"/>
-                <w:szCs w:val="22"/>
-              </w:rPr>
-            </w:pPr>
-          </w:p>
-        </w:tc>
-        <w:tc>
-          <w:tcPr>
-            <w:tcW w:w="760" w:type="dxa"/>
-            <w:tcBorders>
-              <w:top w:val="single" w:sz="4" w:space="0" w:color="auto"/>
-              <w:left w:val="single" w:sz="4" w:space="0" w:color="auto"/>
-              <w:bottom w:val="single" w:sz="4" w:space="0" w:color="auto"/>
-              <w:right w:val="single" w:sz="4" w:space="0" w:color="auto"/>
-            </w:tcBorders>
-          </w:tcPr>
-          <w:p>
-            <w:pPr>
-              <w:rPr>
-                <w:rFonts w:ascii="Frutiger-Light" w:hAnsi="Frutiger-Light"/>
-                <w:sz w:val="22"/>
-                <w:szCs w:val="22"/>
-              </w:rPr>
-            </w:pPr>
-          </w:p>
-        </w:tc>
-        <w:tc>
-          <w:tcPr>
-            <w:tcW w:w="760" w:type="dxa"/>
-            <w:tcBorders>
-              <w:top w:val="single" w:sz="4" w:space="0" w:color="auto"/>
-              <w:left w:val="single" w:sz="4" w:space="0" w:color="auto"/>
-              <w:bottom w:val="single" w:sz="4" w:space="0" w:color="auto"/>
-              <w:right w:val="single" w:sz="4" w:space="0" w:color="auto"/>
-            </w:tcBorders>
-          </w:tcPr>
-          <w:p>
-            <w:pPr>
-              <w:rPr>
-                <w:rFonts w:ascii="Frutiger-Light" w:hAnsi="Frutiger-Light"/>
-                <w:sz w:val="22"/>
-                <w:szCs w:val="22"/>
-              </w:rPr>
-            </w:pPr>
-          </w:p>
-        </w:tc>
-        <w:tc>
-          <w:tcPr>
-            <w:tcW w:w="760" w:type="dxa"/>
-            <w:tcBorders>
-              <w:top w:val="single" w:sz="4" w:space="0" w:color="auto"/>
-              <w:left w:val="single" w:sz="4" w:space="0" w:color="auto"/>
-              <w:bottom w:val="single" w:sz="4" w:space="0" w:color="auto"/>
-              <w:right w:val="single" w:sz="4" w:space="0" w:color="auto"/>
-            </w:tcBorders>
-          </w:tcPr>
-          <w:p>
-            <w:pPr>
-              <w:rPr>
-                <w:rFonts w:ascii="Frutiger-Light" w:hAnsi="Frutiger-Light"/>
-                <w:sz w:val="22"/>
-                <w:szCs w:val="22"/>
-              </w:rPr>
-            </w:pPr>
-          </w:p>
-        </w:tc>
-        <w:tc>
-          <w:tcPr>
-            <w:tcW w:w="1215" w:type="dxa"/>
-            <w:tcBorders>
-              <w:top w:val="single" w:sz="4" w:space="0" w:color="auto"/>
-              <w:left w:val="single" w:sz="4" w:space="0" w:color="auto"/>
-              <w:bottom w:val="single" w:sz="4" w:space="0" w:color="auto"/>
-              <w:right w:val="single" w:sz="4" w:space="0" w:color="auto"/>
-            </w:tcBorders>
-          </w:tcPr>
-          <w:p>
-            <w:pPr>
-              <w:rPr>
-                <w:rFonts w:ascii="Frutiger-Light" w:hAnsi="Frutiger-Light"/>
-                <w:sz w:val="22"/>
-                <w:szCs w:val="22"/>
-              </w:rPr>
-            </w:pPr>
-          </w:p>
-        </w:tc>
-      </w:tr>
-      <w:tr>
-        <w:trPr>
-          <w:trHeight w:val="257"/>
-        </w:trPr>
-        <w:tc>
-          <w:tcPr>
-            <w:tcW w:w="722" w:type="dxa"/>
-            <w:tcBorders>
-              <w:top w:val="single" w:sz="4" w:space="0" w:color="auto"/>
-              <w:left w:val="single" w:sz="4" w:space="0" w:color="auto"/>
-              <w:bottom w:val="single" w:sz="4" w:space="0" w:color="auto"/>
-              <w:right w:val="single" w:sz="4" w:space="0" w:color="auto"/>
-            </w:tcBorders>
-          </w:tcPr>
-          <w:p>
-            <w:pPr>
-              <w:rPr>
-                <w:rFonts w:ascii="Frutiger-Light" w:hAnsi="Frutiger-Light"/>
-                <w:sz w:val="22"/>
-                <w:szCs w:val="22"/>
-              </w:rPr>
-            </w:pPr>
-          </w:p>
-        </w:tc>
-        <w:tc>
-          <w:tcPr>
-            <w:tcW w:w="758" w:type="dxa"/>
-            <w:tcBorders>
-              <w:top w:val="single" w:sz="4" w:space="0" w:color="auto"/>
-              <w:left w:val="single" w:sz="4" w:space="0" w:color="auto"/>
-              <w:bottom w:val="single" w:sz="4" w:space="0" w:color="auto"/>
-              <w:right w:val="single" w:sz="4" w:space="0" w:color="auto"/>
-            </w:tcBorders>
-          </w:tcPr>
-          <w:p>
-            <w:pPr>
-              <w:rPr>
-                <w:rFonts w:ascii="Frutiger-Light" w:hAnsi="Frutiger-Light"/>
-                <w:sz w:val="22"/>
-                <w:szCs w:val="22"/>
-              </w:rPr>
-            </w:pPr>
-          </w:p>
-        </w:tc>
-        <w:tc>
-          <w:tcPr>
-            <w:tcW w:w="758" w:type="dxa"/>
-            <w:tcBorders>
-              <w:top w:val="single" w:sz="4" w:space="0" w:color="auto"/>
-              <w:left w:val="single" w:sz="4" w:space="0" w:color="auto"/>
-              <w:bottom w:val="single" w:sz="4" w:space="0" w:color="auto"/>
-              <w:right w:val="single" w:sz="4" w:space="0" w:color="auto"/>
-            </w:tcBorders>
-          </w:tcPr>
-          <w:p>
-            <w:pPr>
-              <w:rPr>
-                <w:rFonts w:ascii="Frutiger-Light" w:hAnsi="Frutiger-Light"/>
-                <w:sz w:val="22"/>
-                <w:szCs w:val="22"/>
-              </w:rPr>
-            </w:pPr>
-          </w:p>
-        </w:tc>
-        <w:tc>
-          <w:tcPr>
-            <w:tcW w:w="758" w:type="dxa"/>
-            <w:tcBorders>
-              <w:top w:val="single" w:sz="4" w:space="0" w:color="auto"/>
-              <w:left w:val="single" w:sz="4" w:space="0" w:color="auto"/>
-              <w:bottom w:val="single" w:sz="4" w:space="0" w:color="auto"/>
-              <w:right w:val="single" w:sz="4" w:space="0" w:color="auto"/>
-            </w:tcBorders>
-          </w:tcPr>
-          <w:p>
-            <w:pPr>
-              <w:rPr>
-                <w:rFonts w:ascii="Frutiger-Light" w:hAnsi="Frutiger-Light"/>
-                <w:sz w:val="22"/>
-                <w:szCs w:val="22"/>
-              </w:rPr>
-            </w:pPr>
-          </w:p>
-        </w:tc>
-        <w:tc>
-          <w:tcPr>
-            <w:tcW w:w="758" w:type="dxa"/>
-            <w:tcBorders>
-              <w:top w:val="single" w:sz="4" w:space="0" w:color="auto"/>
-              <w:left w:val="single" w:sz="4" w:space="0" w:color="auto"/>
-              <w:bottom w:val="single" w:sz="4" w:space="0" w:color="auto"/>
-              <w:right w:val="single" w:sz="4" w:space="0" w:color="auto"/>
-            </w:tcBorders>
-          </w:tcPr>
-          <w:p>
-            <w:pPr>
-              <w:rPr>
-                <w:rFonts w:ascii="Frutiger-Light" w:hAnsi="Frutiger-Light"/>
-                <w:sz w:val="22"/>
-                <w:szCs w:val="22"/>
-              </w:rPr>
-            </w:pPr>
-          </w:p>
-        </w:tc>
-        <w:tc>
-          <w:tcPr>
-            <w:tcW w:w="760" w:type="dxa"/>
-            <w:tcBorders>
-              <w:top w:val="single" w:sz="4" w:space="0" w:color="auto"/>
-              <w:left w:val="single" w:sz="4" w:space="0" w:color="auto"/>
-              <w:bottom w:val="single" w:sz="4" w:space="0" w:color="auto"/>
-              <w:right w:val="single" w:sz="4" w:space="0" w:color="auto"/>
-            </w:tcBorders>
-          </w:tcPr>
-          <w:p>
-            <w:pPr>
-              <w:rPr>
-                <w:rFonts w:ascii="Frutiger-Light" w:hAnsi="Frutiger-Light"/>
-                <w:sz w:val="22"/>
-                <w:szCs w:val="22"/>
-              </w:rPr>
-            </w:pPr>
-          </w:p>
-        </w:tc>
-        <w:tc>
-          <w:tcPr>
-            <w:tcW w:w="760" w:type="dxa"/>
-            <w:tcBorders>
-              <w:top w:val="single" w:sz="4" w:space="0" w:color="auto"/>
-              <w:left w:val="single" w:sz="4" w:space="0" w:color="auto"/>
-              <w:bottom w:val="single" w:sz="4" w:space="0" w:color="auto"/>
-              <w:right w:val="single" w:sz="4" w:space="0" w:color="auto"/>
-            </w:tcBorders>
-          </w:tcPr>
-          <w:p>
-            <w:pPr>
-              <w:rPr>
-                <w:rFonts w:ascii="Frutiger-Light" w:hAnsi="Frutiger-Light"/>
-                <w:sz w:val="22"/>
-                <w:szCs w:val="22"/>
-              </w:rPr>
-            </w:pPr>
-          </w:p>
-        </w:tc>
-        <w:tc>
-          <w:tcPr>
-            <w:tcW w:w="760" w:type="dxa"/>
-            <w:tcBorders>
-              <w:top w:val="single" w:sz="4" w:space="0" w:color="auto"/>
-              <w:left w:val="single" w:sz="4" w:space="0" w:color="auto"/>
-              <w:bottom w:val="single" w:sz="4" w:space="0" w:color="auto"/>
-              <w:right w:val="single" w:sz="4" w:space="0" w:color="auto"/>
-            </w:tcBorders>
-          </w:tcPr>
-          <w:p>
-            <w:pPr>
-              <w:rPr>
-                <w:rFonts w:ascii="Frutiger-Light" w:hAnsi="Frutiger-Light"/>
-                <w:sz w:val="22"/>
-                <w:szCs w:val="22"/>
-              </w:rPr>
-            </w:pPr>
-          </w:p>
-        </w:tc>
-        <w:tc>
-          <w:tcPr>
-            <w:tcW w:w="760" w:type="dxa"/>
-            <w:tcBorders>
-              <w:top w:val="single" w:sz="4" w:space="0" w:color="auto"/>
-              <w:left w:val="single" w:sz="4" w:space="0" w:color="auto"/>
-              <w:bottom w:val="single" w:sz="4" w:space="0" w:color="auto"/>
-              <w:right w:val="single" w:sz="4" w:space="0" w:color="auto"/>
-            </w:tcBorders>
-          </w:tcPr>
-          <w:p>
-            <w:pPr>
-              <w:rPr>
-                <w:rFonts w:ascii="Frutiger-Light" w:hAnsi="Frutiger-Light"/>
-                <w:sz w:val="22"/>
-                <w:szCs w:val="22"/>
-              </w:rPr>
-            </w:pPr>
-          </w:p>
-        </w:tc>
-        <w:tc>
-          <w:tcPr>
-            <w:tcW w:w="760" w:type="dxa"/>
-            <w:tcBorders>
-              <w:top w:val="single" w:sz="4" w:space="0" w:color="auto"/>
-              <w:left w:val="single" w:sz="4" w:space="0" w:color="auto"/>
-              <w:bottom w:val="single" w:sz="4" w:space="0" w:color="auto"/>
-              <w:right w:val="single" w:sz="4" w:space="0" w:color="auto"/>
-            </w:tcBorders>
-          </w:tcPr>
-          <w:p>
-            <w:pPr>
-              <w:rPr>
-                <w:rFonts w:ascii="Frutiger-Light" w:hAnsi="Frutiger-Light"/>
-                <w:sz w:val="22"/>
-                <w:szCs w:val="22"/>
-              </w:rPr>
-            </w:pPr>
-          </w:p>
-        </w:tc>
-        <w:tc>
-          <w:tcPr>
-            <w:tcW w:w="760" w:type="dxa"/>
-            <w:tcBorders>
-              <w:top w:val="single" w:sz="4" w:space="0" w:color="auto"/>
-              <w:left w:val="single" w:sz="4" w:space="0" w:color="auto"/>
-              <w:bottom w:val="single" w:sz="4" w:space="0" w:color="auto"/>
-              <w:right w:val="single" w:sz="4" w:space="0" w:color="auto"/>
-            </w:tcBorders>
-          </w:tcPr>
-          <w:p>
-            <w:pPr>
-              <w:rPr>
-                <w:rFonts w:ascii="Frutiger-Light" w:hAnsi="Frutiger-Light"/>
-                <w:sz w:val="22"/>
-                <w:szCs w:val="22"/>
-              </w:rPr>
-            </w:pPr>
-          </w:p>
-        </w:tc>
-        <w:tc>
-          <w:tcPr>
-            <w:tcW w:w="1215" w:type="dxa"/>
-            <w:tcBorders>
-              <w:top w:val="single" w:sz="4" w:space="0" w:color="auto"/>
-              <w:left w:val="single" w:sz="4" w:space="0" w:color="auto"/>
-              <w:bottom w:val="single" w:sz="4" w:space="0" w:color="auto"/>
-              <w:right w:val="single" w:sz="4" w:space="0" w:color="auto"/>
-            </w:tcBorders>
-          </w:tcPr>
-          <w:p>
-            <w:pPr>
-              <w:rPr>
-                <w:rFonts w:ascii="Frutiger-Light" w:hAnsi="Frutiger-Light"/>
-                <w:sz w:val="22"/>
-                <w:szCs w:val="22"/>
-              </w:rPr>
-            </w:pPr>
-          </w:p>
-        </w:tc>
-      </w:tr>
-      <w:tr>
-        <w:trPr>
-          <w:trHeight w:val="257"/>
-        </w:trPr>
-        <w:tc>
-          <w:tcPr>
-            <w:tcW w:w="722" w:type="dxa"/>
-            <w:tcBorders>
-              <w:top w:val="single" w:sz="4" w:space="0" w:color="auto"/>
-              <w:left w:val="single" w:sz="4" w:space="0" w:color="auto"/>
-              <w:bottom w:val="single" w:sz="4" w:space="0" w:color="auto"/>
-              <w:right w:val="single" w:sz="4" w:space="0" w:color="auto"/>
-            </w:tcBorders>
-          </w:tcPr>
-          <w:p>
-            <w:pPr>
-              <w:rPr>
-                <w:rFonts w:ascii="Frutiger-Light" w:hAnsi="Frutiger-Light"/>
-                <w:sz w:val="22"/>
-                <w:szCs w:val="22"/>
-              </w:rPr>
-            </w:pPr>
-          </w:p>
-        </w:tc>
-        <w:tc>
-          <w:tcPr>
-            <w:tcW w:w="758" w:type="dxa"/>
-            <w:tcBorders>
-              <w:top w:val="single" w:sz="4" w:space="0" w:color="auto"/>
-              <w:left w:val="single" w:sz="4" w:space="0" w:color="auto"/>
-              <w:bottom w:val="single" w:sz="4" w:space="0" w:color="auto"/>
-              <w:right w:val="single" w:sz="4" w:space="0" w:color="auto"/>
-            </w:tcBorders>
-          </w:tcPr>
-          <w:p>
-            <w:pPr>
-              <w:rPr>
-                <w:rFonts w:ascii="Frutiger-Light" w:hAnsi="Frutiger-Light"/>
-                <w:sz w:val="22"/>
-                <w:szCs w:val="22"/>
-              </w:rPr>
-            </w:pPr>
-          </w:p>
-        </w:tc>
-        <w:tc>
-          <w:tcPr>
-            <w:tcW w:w="758" w:type="dxa"/>
-            <w:tcBorders>
-              <w:top w:val="single" w:sz="4" w:space="0" w:color="auto"/>
-              <w:left w:val="single" w:sz="4" w:space="0" w:color="auto"/>
-              <w:bottom w:val="single" w:sz="4" w:space="0" w:color="auto"/>
-              <w:right w:val="single" w:sz="4" w:space="0" w:color="auto"/>
-            </w:tcBorders>
-          </w:tcPr>
-          <w:p>
-            <w:pPr>
-              <w:rPr>
-                <w:rFonts w:ascii="Frutiger-Light" w:hAnsi="Frutiger-Light"/>
-                <w:sz w:val="22"/>
-                <w:szCs w:val="22"/>
-              </w:rPr>
-            </w:pPr>
-          </w:p>
-        </w:tc>
-        <w:tc>
-          <w:tcPr>
-            <w:tcW w:w="758" w:type="dxa"/>
-            <w:tcBorders>
-              <w:top w:val="single" w:sz="4" w:space="0" w:color="auto"/>
-              <w:left w:val="single" w:sz="4" w:space="0" w:color="auto"/>
-              <w:bottom w:val="single" w:sz="4" w:space="0" w:color="auto"/>
-              <w:right w:val="single" w:sz="4" w:space="0" w:color="auto"/>
-            </w:tcBorders>
-          </w:tcPr>
-          <w:p>
-            <w:pPr>
-              <w:rPr>
-                <w:rFonts w:ascii="Frutiger-Light" w:hAnsi="Frutiger-Light"/>
-                <w:sz w:val="22"/>
-                <w:szCs w:val="22"/>
-              </w:rPr>
-            </w:pPr>
-          </w:p>
-        </w:tc>
-        <w:tc>
-          <w:tcPr>
-            <w:tcW w:w="758" w:type="dxa"/>
-            <w:tcBorders>
-              <w:top w:val="single" w:sz="4" w:space="0" w:color="auto"/>
-              <w:left w:val="single" w:sz="4" w:space="0" w:color="auto"/>
-              <w:bottom w:val="single" w:sz="4" w:space="0" w:color="auto"/>
-              <w:right w:val="single" w:sz="4" w:space="0" w:color="auto"/>
-            </w:tcBorders>
-          </w:tcPr>
-          <w:p>
-            <w:pPr>
-              <w:rPr>
-                <w:rFonts w:ascii="Frutiger-Light" w:hAnsi="Frutiger-Light"/>
-                <w:sz w:val="22"/>
-                <w:szCs w:val="22"/>
-              </w:rPr>
-            </w:pPr>
-          </w:p>
-        </w:tc>
-        <w:tc>
-          <w:tcPr>
-            <w:tcW w:w="760" w:type="dxa"/>
-            <w:tcBorders>
-              <w:top w:val="single" w:sz="4" w:space="0" w:color="auto"/>
-              <w:left w:val="single" w:sz="4" w:space="0" w:color="auto"/>
-              <w:bottom w:val="single" w:sz="4" w:space="0" w:color="auto"/>
-              <w:right w:val="single" w:sz="4" w:space="0" w:color="auto"/>
-            </w:tcBorders>
-          </w:tcPr>
-          <w:p>
-            <w:pPr>
-              <w:rPr>
-                <w:rFonts w:ascii="Frutiger-Light" w:hAnsi="Frutiger-Light"/>
-                <w:sz w:val="22"/>
-                <w:szCs w:val="22"/>
-              </w:rPr>
-            </w:pPr>
-          </w:p>
-        </w:tc>
-        <w:tc>
-          <w:tcPr>
-            <w:tcW w:w="760" w:type="dxa"/>
-            <w:tcBorders>
-              <w:top w:val="single" w:sz="4" w:space="0" w:color="auto"/>
-              <w:left w:val="single" w:sz="4" w:space="0" w:color="auto"/>
-              <w:bottom w:val="single" w:sz="4" w:space="0" w:color="auto"/>
-              <w:right w:val="single" w:sz="4" w:space="0" w:color="auto"/>
-            </w:tcBorders>
-          </w:tcPr>
-          <w:p>
-            <w:pPr>
-              <w:rPr>
-                <w:rFonts w:ascii="Frutiger-Light" w:hAnsi="Frutiger-Light"/>
-                <w:sz w:val="22"/>
-                <w:szCs w:val="22"/>
-              </w:rPr>
-            </w:pPr>
-          </w:p>
-        </w:tc>
-        <w:tc>
-          <w:tcPr>
-            <w:tcW w:w="760" w:type="dxa"/>
-            <w:tcBorders>
-              <w:top w:val="single" w:sz="4" w:space="0" w:color="auto"/>
-              <w:left w:val="single" w:sz="4" w:space="0" w:color="auto"/>
-              <w:bottom w:val="single" w:sz="4" w:space="0" w:color="auto"/>
-              <w:right w:val="single" w:sz="4" w:space="0" w:color="auto"/>
-            </w:tcBorders>
-          </w:tcPr>
-          <w:p>
-            <w:pPr>
-              <w:rPr>
-                <w:rFonts w:ascii="Frutiger-Light" w:hAnsi="Frutiger-Light"/>
-                <w:sz w:val="22"/>
-                <w:szCs w:val="22"/>
-              </w:rPr>
-            </w:pPr>
-          </w:p>
-        </w:tc>
-        <w:tc>
-          <w:tcPr>
-            <w:tcW w:w="760" w:type="dxa"/>
-            <w:tcBorders>
-              <w:top w:val="single" w:sz="4" w:space="0" w:color="auto"/>
-              <w:left w:val="single" w:sz="4" w:space="0" w:color="auto"/>
-              <w:bottom w:val="single" w:sz="4" w:space="0" w:color="auto"/>
-              <w:right w:val="single" w:sz="4" w:space="0" w:color="auto"/>
-            </w:tcBorders>
-          </w:tcPr>
-          <w:p>
-            <w:pPr>
-              <w:rPr>
-                <w:rFonts w:ascii="Frutiger-Light" w:hAnsi="Frutiger-Light"/>
-                <w:sz w:val="22"/>
-                <w:szCs w:val="22"/>
-              </w:rPr>
-            </w:pPr>
-          </w:p>
-        </w:tc>
-        <w:tc>
-          <w:tcPr>
-            <w:tcW w:w="760" w:type="dxa"/>
-            <w:tcBorders>
-              <w:top w:val="single" w:sz="4" w:space="0" w:color="auto"/>
-              <w:left w:val="single" w:sz="4" w:space="0" w:color="auto"/>
-              <w:bottom w:val="single" w:sz="4" w:space="0" w:color="auto"/>
-              <w:right w:val="single" w:sz="4" w:space="0" w:color="auto"/>
-            </w:tcBorders>
-          </w:tcPr>
-          <w:p>
-            <w:pPr>
-              <w:rPr>
-                <w:rFonts w:ascii="Frutiger-Light" w:hAnsi="Frutiger-Light"/>
-                <w:sz w:val="22"/>
-                <w:szCs w:val="22"/>
-              </w:rPr>
-            </w:pPr>
-          </w:p>
-        </w:tc>
-        <w:tc>
-          <w:tcPr>
-            <w:tcW w:w="760" w:type="dxa"/>
-            <w:tcBorders>
-              <w:top w:val="single" w:sz="4" w:space="0" w:color="auto"/>
-              <w:left w:val="single" w:sz="4" w:space="0" w:color="auto"/>
-              <w:bottom w:val="single" w:sz="4" w:space="0" w:color="auto"/>
-              <w:right w:val="single" w:sz="4" w:space="0" w:color="auto"/>
-            </w:tcBorders>
-          </w:tcPr>
-          <w:p>
-            <w:pPr>
-              <w:rPr>
-                <w:rFonts w:ascii="Frutiger-Light" w:hAnsi="Frutiger-Light"/>
-                <w:sz w:val="22"/>
-                <w:szCs w:val="22"/>
-              </w:rPr>
-            </w:pPr>
-          </w:p>
-        </w:tc>
-        <w:tc>
-          <w:tcPr>
-            <w:tcW w:w="1215" w:type="dxa"/>
-            <w:tcBorders>
-              <w:top w:val="single" w:sz="4" w:space="0" w:color="auto"/>
-              <w:left w:val="single" w:sz="4" w:space="0" w:color="auto"/>
-              <w:bottom w:val="single" w:sz="4" w:space="0" w:color="auto"/>
-              <w:right w:val="single" w:sz="4" w:space="0" w:color="auto"/>
-            </w:tcBorders>
-          </w:tcPr>
-          <w:p>
-            <w:pPr>
-              <w:rPr>
-                <w:rFonts w:ascii="Frutiger-Light" w:hAnsi="Frutiger-Light"/>
-                <w:sz w:val="22"/>
-                <w:szCs w:val="22"/>
-              </w:rPr>
-            </w:pPr>
+            <w:tcW w:w="1242" w:type="dxa"/>
+            <w:tcMar/>
+          </w:tcPr>
+          <w:p>
+            <w:pPr>
+              <w:pStyle w:val="Normal"/>
+            </w:pPr>
+            <w:r>
+              <w:rPr/>
+              <w:t>G</w:t>
+            </w:r>
+          </w:p>
+        </w:tc>
+        <w:tc>
+          <w:tcPr>
+            <w:tcW w:w="4962" w:type="dxa"/>
+            <w:tcMar/>
+          </w:tcPr>
+          <w:p>
+            <w:pPr>
+              <w:pStyle w:val="Normal"/>
+              <w:rPr>
+                <w:sz w:val="28"/>
+                <w:szCs w:val="28"/>
+              </w:rPr>
+            </w:pPr>
+            <w:r>
+              <w:rPr>
+                <w:sz w:val="28"/>
+                <w:szCs w:val="28"/>
+              </w:rPr>
+              <w:t>Prepare final document</w:t>
+            </w:r>
+          </w:p>
+        </w:tc>
+        <w:tc>
+          <w:tcPr>
+            <w:tcW w:w="1362" w:type="dxa"/>
+            <w:tcMar/>
+          </w:tcPr>
+          <w:p>
+            <w:pPr>
+              <w:pStyle w:val="Normal"/>
+            </w:pPr>
+            <w:r>
+              <w:rPr/>
+              <w:t>3 days</w:t>
+            </w:r>
+          </w:p>
+        </w:tc>
+        <w:tc>
+          <w:tcPr>
+            <w:tcW w:w="1362" w:type="dxa"/>
+            <w:tcMar/>
+          </w:tcPr>
+          <w:p>
+            <w:pPr>
+              <w:pStyle w:val="Normal"/>
+            </w:pPr>
+            <w:r>
+              <w:rPr/>
+              <w:t>F</w:t>
+            </w:r>
           </w:p>
         </w:tc>
       </w:tr>
@@ -6883,18 +5276,130 @@
     <w:p>
       <w:pPr>
         <w:rPr>
+          <w:rFonts w:ascii="Frutiger-Light" w:hAnsi="Frutiger-Light"/>
+        </w:rPr>
+      </w:pPr>
+    </w:p>
+    <w:p>
+      <w:pPr>
+        <w:rPr>
+          <w:rFonts w:ascii="Frutiger-Light" w:hAnsi="Frutiger-Light"/>
+        </w:rPr>
+      </w:pPr>
+    </w:p>
+    <w:p>
+      <w:pPr>
+        <w:pStyle w:val="Heading1"/>
+      </w:pPr>
+      <w:bookmarkStart w:name="_Toc188020933" w:id="11"/>
+      <w:r>
+        <w:t>10. Gantt Chart</w:t>
+      </w:r>
+      <w:bookmarkEnd w:id="11"/>
+    </w:p>
+    <w:p>
+      <w:r>
+        <w:t xml:space="preserve">Create a </w:t>
+      </w:r>
+      <w:r>
+        <w:rPr>
+          <w:u w:val="single"/>
+        </w:rPr>
+        <w:t xml:space="preserve">detailed </w:t>
+      </w:r>
+      <w:r>
+        <w:rPr>
+          <w:u w:val="single"/>
+        </w:rPr>
+        <w:t>Gantt Chart</w:t>
+      </w:r>
+      <w:r>
+        <w:t xml:space="preserve"> from your Task </w:t>
+      </w:r>
+      <w:proofErr w:type="gramStart"/>
+      <w:r>
+        <w:t>Listing</w:t>
+      </w:r>
+      <w:r>
+        <w:t>(</w:t>
+      </w:r>
+      <w:proofErr w:type="gramEnd"/>
+      <w:r>
+        <w:t>Use any software tool and paste the image or upload as a separate file that can be opened as pdf/doc/</w:t>
+      </w:r>
+      <w:proofErr w:type="spellStart"/>
+      <w:r>
+        <w:t>xls</w:t>
+      </w:r>
+      <w:proofErr w:type="spellEnd"/>
+      <w:r>
+        <w:t>)</w:t>
+      </w:r>
+      <w:r>
+        <w:t xml:space="preserve"> </w:t>
+      </w:r>
+    </w:p>
+    <w:p/>
+    <w:p>
+      <w:pPr>
+        <w:rPr>
           <w:rFonts w:ascii="Futura Condensed" w:hAnsi="Futura Condensed"/>
-          <w:b/>
+          <w:b w:val="1"/>
+          <w:bCs w:val="1"/>
           <w:sz w:val="32"/>
           <w:szCs w:val="32"/>
         </w:rPr>
       </w:pPr>
-    </w:p>
-    <w:p>
+      <w:r>
+        <w:drawing>
+          <wp:inline wp14:editId="40A402C8" wp14:anchorId="5D724D45">
+            <wp:extent cx="5486400" cy="2752725"/>
+            <wp:effectExtent l="0" t="0" r="0" b="0"/>
+            <wp:docPr id="2043424599" name="" title=""/>
+            <wp:cNvGraphicFramePr>
+              <a:graphicFrameLocks noChangeAspect="1"/>
+            </wp:cNvGraphicFramePr>
+            <a:graphic>
+              <a:graphicData uri="http://schemas.openxmlformats.org/drawingml/2006/picture">
+                <pic:pic>
+                  <pic:nvPicPr>
+                    <pic:cNvPr id="0" name=""/>
+                    <pic:cNvPicPr/>
+                  </pic:nvPicPr>
+                  <pic:blipFill>
+                    <a:blip r:embed="R016802c1fcff4f94">
+                      <a:extLst>
+                        <a:ext xmlns:a="http://schemas.openxmlformats.org/drawingml/2006/main" uri="{28A0092B-C50C-407E-A947-70E740481C1C}">
+                          <a14:useLocalDpi val="0"/>
+                        </a:ext>
+                      </a:extLst>
+                    </a:blip>
+                    <a:stretch>
+                      <a:fillRect/>
+                    </a:stretch>
+                  </pic:blipFill>
+                  <pic:spPr>
+                    <a:xfrm>
+                      <a:off x="0" y="0"/>
+                      <a:ext cx="5486400" cy="2752725"/>
+                    </a:xfrm>
+                    <a:prstGeom prst="rect">
+                      <a:avLst/>
+                    </a:prstGeom>
+                  </pic:spPr>
+                </pic:pic>
+              </a:graphicData>
+            </a:graphic>
+          </wp:inline>
+        </w:drawing>
+      </w:r>
+    </w:p>
+    <w:p w14:noSpellErr="1">
       <w:pPr>
         <w:rPr>
           <w:rFonts w:ascii="Futura Condensed" w:hAnsi="Futura Condensed"/>
-          <w:b/>
+          <w:b w:val="1"/>
+          <w:bCs w:val="1"/>
           <w:sz w:val="32"/>
           <w:szCs w:val="32"/>
         </w:rPr>
@@ -6902,9 +5407,20 @@
     </w:p>
     <w:p>
       <w:pPr>
+        <w:rPr>
+          <w:rFonts w:ascii="Futura Condensed" w:hAnsi="Futura Condensed"/>
+          <w:b w:val="1"/>
+          <w:bCs w:val="1"/>
+          <w:sz w:val="32"/>
+          <w:szCs w:val="32"/>
+        </w:rPr>
+      </w:pPr>
+    </w:p>
+    <w:p>
+      <w:pPr>
         <w:pStyle w:val="Heading1"/>
       </w:pPr>
-      <w:bookmarkStart w:id="12" w:name="_Toc188020934"/>
+      <w:bookmarkStart w:name="_Toc188020934" w:id="12"/>
       <w:r>
         <w:t>1</w:t>
       </w:r>
@@ -6942,6 +5458,7 @@
           <w:tcPr>
             <w:tcW w:w="4786" w:type="dxa"/>
             <w:shd w:val="clear" w:color="auto" w:fill="E6E6E6"/>
+            <w:tcMar/>
           </w:tcPr>
           <w:p>
             <w:pPr>
@@ -6961,6 +5478,7 @@
           <w:tcPr>
             <w:tcW w:w="1984" w:type="dxa"/>
             <w:shd w:val="clear" w:color="auto" w:fill="E6E6E6"/>
+            <w:tcMar/>
           </w:tcPr>
           <w:p>
             <w:pPr>
@@ -6980,6 +5498,7 @@
           <w:tcPr>
             <w:tcW w:w="1985" w:type="dxa"/>
             <w:shd w:val="clear" w:color="auto" w:fill="E6E6E6"/>
+            <w:tcMar/>
           </w:tcPr>
           <w:p>
             <w:pPr>
@@ -7006,39 +5525,75 @@
         <w:tc>
           <w:tcPr>
             <w:tcW w:w="4786" w:type="dxa"/>
-          </w:tcPr>
-          <w:p>
-            <w:pPr>
-              <w:rPr>
-                <w:rFonts w:ascii="Frutiger-Light" w:hAnsi="Frutiger-Light"/>
-                <w:sz w:val="44"/>
-                <w:szCs w:val="44"/>
-              </w:rPr>
-            </w:pPr>
+            <w:tcMar/>
+          </w:tcPr>
+          <w:p>
+            <w:pPr>
+              <w:rPr>
+                <w:rFonts w:ascii="Frutiger-Light" w:hAnsi="Frutiger-Light"/>
+                <w:sz w:val="28"/>
+                <w:szCs w:val="28"/>
+              </w:rPr>
+            </w:pPr>
+            <w:r>
+              <w:rPr>
+                <w:rFonts w:ascii="Frutiger-Light" w:hAnsi="Frutiger-Light"/>
+                <w:sz w:val="28"/>
+                <w:szCs w:val="28"/>
+              </w:rPr>
+              <w:t>Project Repository Setup</w:t>
+            </w:r>
           </w:p>
         </w:tc>
         <w:tc>
           <w:tcPr>
             <w:tcW w:w="1984" w:type="dxa"/>
-          </w:tcPr>
-          <w:p>
-            <w:pPr>
-              <w:rPr>
-                <w:rFonts w:ascii="Frutiger-Light" w:hAnsi="Frutiger-Light"/>
-              </w:rPr>
-            </w:pPr>
+            <w:tcMar/>
+          </w:tcPr>
+          <w:p>
+            <w:pPr>
+              <w:rPr>
+                <w:rFonts w:ascii="Frutiger-Light" w:hAnsi="Frutiger-Light"/>
+              </w:rPr>
+            </w:pPr>
+            <w:r>
+              <w:rPr>
+                <w:rFonts w:ascii="Frutiger-Light" w:hAnsi="Frutiger-Light"/>
+              </w:rPr>
+              <w:t>Feb 19</w:t>
+            </w:r>
+            <w:r>
+              <w:rPr>
+                <w:rFonts w:ascii="Frutiger-Light" w:hAnsi="Frutiger-Light"/>
+                <w:vertAlign w:val="superscript"/>
+              </w:rPr>
+              <w:t>th</w:t>
+            </w:r>
+            <w:r>
+              <w:rPr>
+                <w:rFonts w:ascii="Frutiger-Light" w:hAnsi="Frutiger-Light"/>
+              </w:rPr>
+              <w:t xml:space="preserve"> 2025</w:t>
+            </w:r>
           </w:p>
         </w:tc>
         <w:tc>
           <w:tcPr>
             <w:tcW w:w="1985" w:type="dxa"/>
-          </w:tcPr>
-          <w:p>
-            <w:pPr>
-              <w:rPr>
-                <w:rFonts w:ascii="Frutiger-Light" w:hAnsi="Frutiger-Light"/>
-              </w:rPr>
-            </w:pPr>
+            <w:tcMar/>
+          </w:tcPr>
+          <w:p>
+            <w:pPr>
+              <w:rPr>
+                <w:rFonts w:ascii="Frutiger-Light" w:hAnsi="Frutiger-Light"/>
+              </w:rPr>
+            </w:pPr>
+            <w:r>
+              <w:rPr>
+                <w:rFonts w:ascii="Frutiger-Light" w:hAnsi="Frutiger-Light"/>
+              </w:rPr>
+              <w:t>All Members</w:t>
+            </w:r>
           </w:p>
         </w:tc>
       </w:tr>
@@ -7046,39 +5601,91 @@
         <w:tc>
           <w:tcPr>
             <w:tcW w:w="4786" w:type="dxa"/>
-          </w:tcPr>
-          <w:p>
-            <w:pPr>
-              <w:rPr>
-                <w:rFonts w:ascii="Frutiger-Light" w:hAnsi="Frutiger-Light"/>
-                <w:sz w:val="44"/>
-                <w:szCs w:val="44"/>
-              </w:rPr>
-            </w:pPr>
+            <w:tcMar/>
+          </w:tcPr>
+          <w:p>
+            <w:pPr>
+              <w:rPr>
+                <w:rFonts w:ascii="Frutiger-Light" w:hAnsi="Frutiger-Light"/>
+                <w:sz w:val="28"/>
+                <w:szCs w:val="28"/>
+              </w:rPr>
+            </w:pPr>
+            <w:r>
+              <w:rPr>
+                <w:rFonts w:ascii="Frutiger-Light" w:hAnsi="Frutiger-Light"/>
+                <w:sz w:val="28"/>
+                <w:szCs w:val="28"/>
+              </w:rPr>
+              <w:t xml:space="preserve">UI </w:t>
+            </w:r>
+            <w:r>
+              <w:rPr>
+                <w:rFonts w:ascii="Frutiger-Light" w:hAnsi="Frutiger-Light"/>
+                <w:sz w:val="28"/>
+                <w:szCs w:val="28"/>
+              </w:rPr>
+              <w:t>Mock-up</w:t>
+            </w:r>
+            <w:r>
+              <w:rPr>
+                <w:rFonts w:ascii="Frutiger-Light" w:hAnsi="Frutiger-Light"/>
+                <w:sz w:val="28"/>
+                <w:szCs w:val="28"/>
+              </w:rPr>
+              <w:t xml:space="preserve"> Completion</w:t>
+            </w:r>
           </w:p>
         </w:tc>
         <w:tc>
           <w:tcPr>
             <w:tcW w:w="1984" w:type="dxa"/>
-          </w:tcPr>
-          <w:p>
-            <w:pPr>
-              <w:rPr>
-                <w:rFonts w:ascii="Frutiger-Light" w:hAnsi="Frutiger-Light"/>
-              </w:rPr>
-            </w:pPr>
+            <w:tcMar/>
+          </w:tcPr>
+          <w:p>
+            <w:pPr>
+              <w:rPr>
+                <w:rFonts w:ascii="Frutiger-Light" w:hAnsi="Frutiger-Light"/>
+              </w:rPr>
+            </w:pPr>
+            <w:r>
+              <w:rPr>
+                <w:rFonts w:ascii="Frutiger-Light" w:hAnsi="Frutiger-Light"/>
+              </w:rPr>
+              <w:t>Feb 25</w:t>
+            </w:r>
+            <w:r>
+              <w:rPr>
+                <w:rFonts w:ascii="Frutiger-Light" w:hAnsi="Frutiger-Light"/>
+                <w:vertAlign w:val="superscript"/>
+              </w:rPr>
+              <w:t>th</w:t>
+            </w:r>
+            <w:r>
+              <w:rPr>
+                <w:rFonts w:ascii="Frutiger-Light" w:hAnsi="Frutiger-Light"/>
+              </w:rPr>
+              <w:t xml:space="preserve"> 2025</w:t>
+            </w:r>
           </w:p>
         </w:tc>
         <w:tc>
           <w:tcPr>
             <w:tcW w:w="1985" w:type="dxa"/>
-          </w:tcPr>
-          <w:p>
-            <w:pPr>
-              <w:rPr>
-                <w:rFonts w:ascii="Frutiger-Light" w:hAnsi="Frutiger-Light"/>
-              </w:rPr>
-            </w:pPr>
+            <w:tcMar/>
+          </w:tcPr>
+          <w:p>
+            <w:pPr>
+              <w:rPr>
+                <w:rFonts w:ascii="Frutiger-Light" w:hAnsi="Frutiger-Light"/>
+              </w:rPr>
+            </w:pPr>
+            <w:r>
+              <w:rPr>
+                <w:rFonts w:ascii="Frutiger-Light" w:hAnsi="Frutiger-Light"/>
+              </w:rPr>
+              <w:t>Frontend Team</w:t>
+            </w:r>
           </w:p>
         </w:tc>
       </w:tr>
@@ -7086,39 +5693,157 @@
         <w:tc>
           <w:tcPr>
             <w:tcW w:w="4786" w:type="dxa"/>
-          </w:tcPr>
-          <w:p>
-            <w:pPr>
-              <w:rPr>
-                <w:rFonts w:ascii="Frutiger-Light" w:hAnsi="Frutiger-Light"/>
-                <w:sz w:val="44"/>
-                <w:szCs w:val="44"/>
-              </w:rPr>
-            </w:pPr>
+            <w:tcMar/>
+          </w:tcPr>
+          <w:p>
+            <w:pPr>
+              <w:rPr>
+                <w:rFonts w:ascii="Frutiger-Light" w:hAnsi="Frutiger-Light"/>
+                <w:sz w:val="28"/>
+                <w:szCs w:val="28"/>
+              </w:rPr>
+            </w:pPr>
+            <w:r>
+              <w:rPr>
+                <w:rFonts w:ascii="Frutiger-Light" w:hAnsi="Frutiger-Light"/>
+                <w:sz w:val="28"/>
+                <w:szCs w:val="28"/>
+              </w:rPr>
+              <w:t>Authentication System Implemented</w:t>
+            </w:r>
           </w:p>
         </w:tc>
         <w:tc>
           <w:tcPr>
             <w:tcW w:w="1984" w:type="dxa"/>
-          </w:tcPr>
-          <w:p>
-            <w:pPr>
-              <w:rPr>
-                <w:rFonts w:ascii="Frutiger-Light" w:hAnsi="Frutiger-Light"/>
-              </w:rPr>
-            </w:pPr>
+            <w:tcMar/>
+          </w:tcPr>
+          <w:p>
+            <w:pPr>
+              <w:rPr>
+                <w:rFonts w:ascii="Frutiger-Light" w:hAnsi="Frutiger-Light"/>
+              </w:rPr>
+            </w:pPr>
+            <w:r>
+              <w:rPr>
+                <w:rFonts w:ascii="Frutiger-Light" w:hAnsi="Frutiger-Light"/>
+              </w:rPr>
+              <w:t>Feb 31</w:t>
+            </w:r>
+            <w:r>
+              <w:rPr>
+                <w:rFonts w:ascii="Frutiger-Light" w:hAnsi="Frutiger-Light"/>
+                <w:vertAlign w:val="superscript"/>
+              </w:rPr>
+              <w:t>st</w:t>
+            </w:r>
+            <w:r>
+              <w:rPr>
+                <w:rFonts w:ascii="Frutiger-Light" w:hAnsi="Frutiger-Light"/>
+              </w:rPr>
+              <w:t xml:space="preserve"> 2025</w:t>
+            </w:r>
           </w:p>
         </w:tc>
         <w:tc>
           <w:tcPr>
             <w:tcW w:w="1985" w:type="dxa"/>
-          </w:tcPr>
-          <w:p>
-            <w:pPr>
-              <w:rPr>
-                <w:rFonts w:ascii="Frutiger-Light" w:hAnsi="Frutiger-Light"/>
-              </w:rPr>
-            </w:pPr>
+            <w:tcMar/>
+          </w:tcPr>
+          <w:p>
+            <w:pPr>
+              <w:rPr>
+                <w:rFonts w:ascii="Frutiger-Light" w:hAnsi="Frutiger-Light"/>
+              </w:rPr>
+            </w:pPr>
+            <w:r>
+              <w:rPr>
+                <w:rFonts w:ascii="Frutiger-Light" w:hAnsi="Frutiger-Light"/>
+              </w:rPr>
+              <w:t>Backend Team</w:t>
+            </w:r>
+          </w:p>
+        </w:tc>
+      </w:tr>
+      <w:tr>
+        <w:trPr>
+          <w:trHeight w:val="300"/>
+        </w:trPr>
+        <w:tc>
+          <w:tcPr>
+            <w:tcW w:w="4786" w:type="dxa"/>
+            <w:tcMar/>
+          </w:tcPr>
+          <w:p>
+            <w:pPr>
+              <w:pStyle w:val="Normal"/>
+              <w:rPr>
+                <w:rFonts w:ascii="Frutiger-Light" w:hAnsi="Frutiger-Light"/>
+                <w:sz w:val="28"/>
+                <w:szCs w:val="28"/>
+              </w:rPr>
+            </w:pPr>
+            <w:r>
+              <w:rPr>
+                <w:rFonts w:ascii="Frutiger-Light" w:hAnsi="Frutiger-Light"/>
+                <w:sz w:val="28"/>
+                <w:szCs w:val="28"/>
+              </w:rPr>
+              <w:t>Employee Listing Feature Completion</w:t>
+            </w:r>
+          </w:p>
+        </w:tc>
+        <w:tc>
+          <w:tcPr>
+            <w:tcW w:w="1984" w:type="dxa"/>
+            <w:tcMar/>
+          </w:tcPr>
+          <w:p>
+            <w:pPr>
+              <w:pStyle w:val="Normal"/>
+              <w:rPr>
+                <w:rFonts w:ascii="Frutiger-Light" w:hAnsi="Frutiger-Light"/>
+              </w:rPr>
+            </w:pPr>
+            <w:r>
+              <w:rPr>
+                <w:rFonts w:ascii="Frutiger-Light" w:hAnsi="Frutiger-Light"/>
+              </w:rPr>
+              <w:t>Feb 2</w:t>
+            </w:r>
+            <w:r>
+              <w:rPr>
+                <w:rFonts w:ascii="Frutiger-Light" w:hAnsi="Frutiger-Light"/>
+                <w:vertAlign w:val="superscript"/>
+              </w:rPr>
+              <w:t>nd</w:t>
+            </w:r>
+            <w:r>
+              <w:rPr>
+                <w:rFonts w:ascii="Frutiger-Light" w:hAnsi="Frutiger-Light"/>
+              </w:rPr>
+              <w:t xml:space="preserve"> 2025</w:t>
+            </w:r>
+          </w:p>
+        </w:tc>
+        <w:tc>
+          <w:tcPr>
+            <w:tcW w:w="1985" w:type="dxa"/>
+            <w:tcMar/>
+          </w:tcPr>
+          <w:p>
+            <w:pPr>
+              <w:pStyle w:val="Normal"/>
+              <w:rPr>
+                <w:rFonts w:ascii="Frutiger-Light" w:hAnsi="Frutiger-Light"/>
+              </w:rPr>
+            </w:pPr>
+            <w:r>
+              <w:rPr>
+                <w:rFonts w:ascii="Frutiger-Light" w:hAnsi="Frutiger-Light"/>
+              </w:rPr>
+              <w:t>Frontend Team</w:t>
+            </w:r>
           </w:p>
         </w:tc>
       </w:tr>
@@ -7141,7 +5866,7 @@
       <w:pPr>
         <w:pStyle w:val="Heading1"/>
       </w:pPr>
-      <w:bookmarkStart w:id="13" w:name="_Toc188020935"/>
+      <w:bookmarkStart w:name="_Toc188020935" w:id="13"/>
       <w:r>
         <w:t>12</w:t>
       </w:r>
@@ -7169,7 +5894,6 @@
         <w:rPr>
           <w:noProof/>
         </w:rPr>
-        <w:lastRenderedPageBreak/>
         <w:drawing>
           <wp:inline distT="0" distB="0" distL="0" distR="0" wp14:anchorId="156FDE1F" wp14:editId="7FA8FE6F">
             <wp:extent cx="5359400" cy="3259455"/>
@@ -7234,7 +5958,7 @@
       <w:pPr>
         <w:pStyle w:val="Heading1"/>
       </w:pPr>
-      <w:bookmarkStart w:id="14" w:name="_Toc188020936"/>
+      <w:bookmarkStart w:name="_Toc188020936" w:id="14"/>
       <w:r>
         <w:t>1</w:t>
       </w:r>
@@ -7290,6 +6014,7 @@
           <w:tcPr>
             <w:tcW w:w="2331" w:type="dxa"/>
             <w:shd w:val="clear" w:color="auto" w:fill="E6E6E6"/>
+            <w:tcMar/>
           </w:tcPr>
           <w:p>
             <w:pPr>
@@ -7309,6 +6034,7 @@
           <w:tcPr>
             <w:tcW w:w="2331" w:type="dxa"/>
             <w:shd w:val="clear" w:color="auto" w:fill="E6E6E6"/>
+            <w:tcMar/>
           </w:tcPr>
           <w:p>
             <w:pPr>
@@ -7328,6 +6054,7 @@
           <w:tcPr>
             <w:tcW w:w="2332" w:type="dxa"/>
             <w:shd w:val="clear" w:color="auto" w:fill="E6E6E6"/>
+            <w:tcMar/>
           </w:tcPr>
           <w:p>
             <w:pPr>
@@ -7347,6 +6074,7 @@
           <w:tcPr>
             <w:tcW w:w="1756" w:type="dxa"/>
             <w:shd w:val="clear" w:color="auto" w:fill="E6E6E6"/>
+            <w:tcMar/>
           </w:tcPr>
           <w:p>
             <w:pPr>
@@ -7367,6 +6095,7 @@
         <w:tc>
           <w:tcPr>
             <w:tcW w:w="2331" w:type="dxa"/>
+            <w:tcMar/>
           </w:tcPr>
           <w:p>
             <w:pPr>
@@ -7389,6 +6118,7 @@
         <w:tc>
           <w:tcPr>
             <w:tcW w:w="2331" w:type="dxa"/>
+            <w:tcMar/>
           </w:tcPr>
           <w:p>
             <w:pPr>
@@ -7411,6 +6141,7 @@
         <w:tc>
           <w:tcPr>
             <w:tcW w:w="2332" w:type="dxa"/>
+            <w:tcMar/>
           </w:tcPr>
           <w:p>
             <w:pPr>
@@ -7433,6 +6164,7 @@
         <w:tc>
           <w:tcPr>
             <w:tcW w:w="1756" w:type="dxa"/>
+            <w:tcMar/>
           </w:tcPr>
           <w:p>
             <w:pPr>
@@ -7454,9 +6186,13 @@
         </w:tc>
       </w:tr>
       <w:tr>
+        <w:trPr>
+          <w:trHeight w:val="540"/>
+        </w:trPr>
         <w:tc>
           <w:tcPr>
             <w:tcW w:w="2331" w:type="dxa"/>
+            <w:tcMar/>
           </w:tcPr>
           <w:p>
             <w:pPr>
@@ -7479,6 +6215,7 @@
         <w:tc>
           <w:tcPr>
             <w:tcW w:w="2331" w:type="dxa"/>
+            <w:tcMar/>
           </w:tcPr>
           <w:p>
             <w:pPr>
@@ -7501,6 +6238,7 @@
         <w:tc>
           <w:tcPr>
             <w:tcW w:w="2332" w:type="dxa"/>
+            <w:tcMar/>
           </w:tcPr>
           <w:p>
             <w:pPr>
@@ -7523,6 +6261,7 @@
         <w:tc>
           <w:tcPr>
             <w:tcW w:w="1756" w:type="dxa"/>
+            <w:tcMar/>
           </w:tcPr>
           <w:p>
             <w:pPr>
@@ -7547,6 +6286,7 @@
         <w:tc>
           <w:tcPr>
             <w:tcW w:w="2331" w:type="dxa"/>
+            <w:tcMar/>
           </w:tcPr>
           <w:p>
             <w:pPr>
@@ -7569,6 +6309,7 @@
         <w:tc>
           <w:tcPr>
             <w:tcW w:w="2331" w:type="dxa"/>
+            <w:tcMar/>
           </w:tcPr>
           <w:p>
             <w:pPr>
@@ -7591,6 +6332,7 @@
         <w:tc>
           <w:tcPr>
             <w:tcW w:w="2332" w:type="dxa"/>
+            <w:tcMar/>
           </w:tcPr>
           <w:p>
             <w:pPr>
@@ -7613,6 +6355,7 @@
         <w:tc>
           <w:tcPr>
             <w:tcW w:w="1756" w:type="dxa"/>
+            <w:tcMar/>
           </w:tcPr>
           <w:p>
             <w:pPr>
@@ -7637,6 +6380,89 @@
         <w:tc>
           <w:tcPr>
             <w:tcW w:w="2331" w:type="dxa"/>
+            <w:tcMar/>
+          </w:tcPr>
+          <w:p>
+            <w:pPr>
+              <w:rPr>
+                <w:rFonts w:ascii="Frutiger-Light" w:hAnsi="Frutiger-Light"/>
+                <w:sz w:val="28"/>
+                <w:szCs w:val="28"/>
+              </w:rPr>
+            </w:pPr>
+            <w:r>
+              <w:rPr>
+                <w:rFonts w:ascii="Frutiger-Light" w:hAnsi="Frutiger-Light"/>
+                <w:sz w:val="28"/>
+                <w:szCs w:val="28"/>
+              </w:rPr>
+              <w:t>Front-End/Back-End</w:t>
+            </w:r>
+          </w:p>
+        </w:tc>
+        <w:tc>
+          <w:tcPr>
+            <w:tcW w:w="2331" w:type="dxa"/>
+            <w:tcMar/>
+          </w:tcPr>
+          <w:p>
+            <w:pPr>
+              <w:rPr>
+                <w:rFonts w:ascii="Frutiger-Light" w:hAnsi="Frutiger-Light"/>
+              </w:rPr>
+            </w:pPr>
+            <w:r>
+              <w:rPr>
+                <w:rFonts w:ascii="Frutiger-Light" w:hAnsi="Frutiger-Light"/>
+              </w:rPr>
+              <w:t>Jonathan Weir</w:t>
+            </w:r>
+          </w:p>
+        </w:tc>
+        <w:tc>
+          <w:tcPr>
+            <w:tcW w:w="2332" w:type="dxa"/>
+            <w:tcMar/>
+          </w:tcPr>
+          <w:p>
+            <w:pPr>
+              <w:rPr>
+                <w:rFonts w:ascii="Frutiger-Light" w:hAnsi="Frutiger-Light"/>
+              </w:rPr>
+            </w:pPr>
+            <w:r>
+              <w:rPr>
+                <w:rFonts w:ascii="Frutiger-Light" w:hAnsi="Frutiger-Light"/>
+              </w:rPr>
+              <w:t>Jonathan Weir</w:t>
+            </w:r>
+          </w:p>
+        </w:tc>
+        <w:tc>
+          <w:tcPr>
+            <w:tcW w:w="1756" w:type="dxa"/>
+            <w:tcMar/>
+          </w:tcPr>
+          <w:p>
+            <w:pPr>
+              <w:rPr>
+                <w:rFonts w:ascii="Frutiger-Light" w:hAnsi="Frutiger-Light"/>
+              </w:rPr>
+            </w:pPr>
+            <w:r>
+              <w:rPr>
+                <w:rFonts w:ascii="Frutiger-Light" w:hAnsi="Frutiger-Light"/>
+              </w:rPr>
+              <w:t>2025/01/31</w:t>
+            </w:r>
+          </w:p>
+        </w:tc>
+      </w:tr>
+      <w:tr>
+        <w:tc>
+          <w:tcPr>
+            <w:tcW w:w="2331" w:type="dxa"/>
+            <w:tcMar/>
           </w:tcPr>
           <w:p>
             <w:pPr>
@@ -7651,6 +6477,7 @@
         <w:tc>
           <w:tcPr>
             <w:tcW w:w="2331" w:type="dxa"/>
+            <w:tcMar/>
           </w:tcPr>
           <w:p>
             <w:pPr>
@@ -7663,6 +6490,7 @@
         <w:tc>
           <w:tcPr>
             <w:tcW w:w="2332" w:type="dxa"/>
+            <w:tcMar/>
           </w:tcPr>
           <w:p>
             <w:pPr>
@@ -7675,6 +6503,7 @@
         <w:tc>
           <w:tcPr>
             <w:tcW w:w="1756" w:type="dxa"/>
+            <w:tcMar/>
           </w:tcPr>
           <w:p>
             <w:pPr>
@@ -7689,6 +6518,7 @@
         <w:tc>
           <w:tcPr>
             <w:tcW w:w="2331" w:type="dxa"/>
+            <w:tcMar/>
           </w:tcPr>
           <w:p>
             <w:pPr>
@@ -7703,6 +6533,7 @@
         <w:tc>
           <w:tcPr>
             <w:tcW w:w="2331" w:type="dxa"/>
+            <w:tcMar/>
           </w:tcPr>
           <w:p>
             <w:pPr>
@@ -7715,6 +6546,7 @@
         <w:tc>
           <w:tcPr>
             <w:tcW w:w="2332" w:type="dxa"/>
+            <w:tcMar/>
           </w:tcPr>
           <w:p>
             <w:pPr>
@@ -7727,58 +6559,7 @@
         <w:tc>
           <w:tcPr>
             <w:tcW w:w="1756" w:type="dxa"/>
-          </w:tcPr>
-          <w:p>
-            <w:pPr>
-              <w:rPr>
-                <w:rFonts w:ascii="Frutiger-Light" w:hAnsi="Frutiger-Light"/>
-              </w:rPr>
-            </w:pPr>
-          </w:p>
-        </w:tc>
-      </w:tr>
-      <w:tr>
-        <w:tc>
-          <w:tcPr>
-            <w:tcW w:w="2331" w:type="dxa"/>
-          </w:tcPr>
-          <w:p>
-            <w:pPr>
-              <w:rPr>
-                <w:rFonts w:ascii="Frutiger-Light" w:hAnsi="Frutiger-Light"/>
-                <w:sz w:val="40"/>
-                <w:szCs w:val="40"/>
-              </w:rPr>
-            </w:pPr>
-          </w:p>
-        </w:tc>
-        <w:tc>
-          <w:tcPr>
-            <w:tcW w:w="2331" w:type="dxa"/>
-          </w:tcPr>
-          <w:p>
-            <w:pPr>
-              <w:rPr>
-                <w:rFonts w:ascii="Frutiger-Light" w:hAnsi="Frutiger-Light"/>
-              </w:rPr>
-            </w:pPr>
-          </w:p>
-        </w:tc>
-        <w:tc>
-          <w:tcPr>
-            <w:tcW w:w="2332" w:type="dxa"/>
-          </w:tcPr>
-          <w:p>
-            <w:pPr>
-              <w:rPr>
-                <w:rFonts w:ascii="Frutiger-Light" w:hAnsi="Frutiger-Light"/>
-              </w:rPr>
-            </w:pPr>
-          </w:p>
-        </w:tc>
-        <w:tc>
-          <w:tcPr>
-            <w:tcW w:w="1756" w:type="dxa"/>
+            <w:tcMar/>
           </w:tcPr>
           <w:p>
             <w:pPr>
@@ -7835,7 +6616,7 @@
     <w:sectPr>
       <w:headerReference w:type="default" r:id="rId12"/>
       <w:footerReference w:type="default" r:id="rId13"/>
-      <w:pgSz w:w="12240" w:h="15840"/>
+      <w:pgSz w:w="12240" w:h="15840" w:orient="portrait"/>
       <w:pgMar w:top="1080" w:right="1800" w:bottom="1440" w:left="1800" w:header="708" w:footer="708" w:gutter="0"/>
       <w:cols w:space="708"/>
       <w:docGrid w:linePitch="360"/>
@@ -7869,7 +6650,7 @@
     <w:pPr>
       <w:pStyle w:val="Footer"/>
       <w:pBdr>
-        <w:top w:val="single" w:sz="4" w:space="1" w:color="auto"/>
+        <w:top w:val="single" w:color="auto" w:sz="4" w:space="1"/>
       </w:pBdr>
       <w:rPr>
         <w:rFonts w:ascii="Futura Condensed" w:hAnsi="Futura Condensed"/>
@@ -7884,6 +6665,13 @@
         <w:szCs w:val="20"/>
       </w:rPr>
       <w:tab/>
+    </w:r>
+    <w:r>
+      <w:rPr>
+        <w:rFonts w:ascii="Futura Condensed" w:hAnsi="Futura Condensed"/>
+        <w:sz w:val="20"/>
+        <w:szCs w:val="20"/>
+      </w:rPr>
       <w:t xml:space="preserve">Page </w:t>
     </w:r>
     <w:r>
@@ -8005,7 +6793,7 @@
     <w:pPr>
       <w:pStyle w:val="Header"/>
       <w:pBdr>
-        <w:bottom w:val="single" w:sz="4" w:space="1" w:color="auto"/>
+        <w:bottom w:val="single" w:color="auto" w:sz="4" w:space="1"/>
       </w:pBdr>
       <w:rPr>
         <w:rFonts w:ascii="Futura Condensed" w:hAnsi="Futura Condensed"/>
@@ -8082,6 +6870,13 @@
         <w:szCs w:val="20"/>
       </w:rPr>
       <w:tab/>
+    </w:r>
+    <w:r>
+      <w:rPr>
+        <w:rFonts w:ascii="Futura Condensed" w:hAnsi="Futura Condensed"/>
+        <w:sz w:val="20"/>
+        <w:szCs w:val="20"/>
+      </w:rPr>
       <w:t>School of Computer Technology</w:t>
     </w:r>
   </w:p>
@@ -8106,7 +6901,7 @@
         <w:ind w:left="360" w:hanging="360"/>
       </w:pPr>
       <w:rPr>
-        <w:rFonts w:ascii="Symbol" w:hAnsi="Symbol" w:hint="default"/>
+        <w:rFonts w:hint="default" w:ascii="Symbol" w:hAnsi="Symbol"/>
         <w:color w:val="auto"/>
       </w:rPr>
     </w:lvl>
@@ -8122,7 +6917,7 @@
         <w:ind w:left="1080" w:hanging="360"/>
       </w:pPr>
       <w:rPr>
-        <w:rFonts w:ascii="Courier New" w:hAnsi="Courier New" w:cs="Courier New" w:hint="default"/>
+        <w:rFonts w:hint="default" w:ascii="Courier New" w:hAnsi="Courier New" w:cs="Courier New"/>
       </w:rPr>
     </w:lvl>
     <w:lvl w:ilvl="2" w:tplc="10090005" w:tentative="1">
@@ -8137,7 +6932,7 @@
         <w:ind w:left="1800" w:hanging="360"/>
       </w:pPr>
       <w:rPr>
-        <w:rFonts w:ascii="Wingdings" w:hAnsi="Wingdings" w:hint="default"/>
+        <w:rFonts w:hint="default" w:ascii="Wingdings" w:hAnsi="Wingdings"/>
       </w:rPr>
     </w:lvl>
     <w:lvl w:ilvl="3" w:tplc="10090001" w:tentative="1">
@@ -8152,7 +6947,7 @@
         <w:ind w:left="2520" w:hanging="360"/>
       </w:pPr>
       <w:rPr>
-        <w:rFonts w:ascii="Symbol" w:hAnsi="Symbol" w:hint="default"/>
+        <w:rFonts w:hint="default" w:ascii="Symbol" w:hAnsi="Symbol"/>
       </w:rPr>
     </w:lvl>
     <w:lvl w:ilvl="4" w:tplc="10090003" w:tentative="1">
@@ -8167,7 +6962,7 @@
         <w:ind w:left="3240" w:hanging="360"/>
       </w:pPr>
       <w:rPr>
-        <w:rFonts w:ascii="Courier New" w:hAnsi="Courier New" w:cs="Courier New" w:hint="default"/>
+        <w:rFonts w:hint="default" w:ascii="Courier New" w:hAnsi="Courier New" w:cs="Courier New"/>
       </w:rPr>
     </w:lvl>
     <w:lvl w:ilvl="5" w:tplc="10090005" w:tentative="1">
@@ -8182,7 +6977,7 @@
         <w:ind w:left="3960" w:hanging="360"/>
       </w:pPr>
       <w:rPr>
-        <w:rFonts w:ascii="Wingdings" w:hAnsi="Wingdings" w:hint="default"/>
+        <w:rFonts w:hint="default" w:ascii="Wingdings" w:hAnsi="Wingdings"/>
       </w:rPr>
     </w:lvl>
     <w:lvl w:ilvl="6" w:tplc="10090001" w:tentative="1">
@@ -8197,7 +6992,7 @@
         <w:ind w:left="4680" w:hanging="360"/>
       </w:pPr>
       <w:rPr>
-        <w:rFonts w:ascii="Symbol" w:hAnsi="Symbol" w:hint="default"/>
+        <w:rFonts w:hint="default" w:ascii="Symbol" w:hAnsi="Symbol"/>
       </w:rPr>
     </w:lvl>
     <w:lvl w:ilvl="7" w:tplc="10090003" w:tentative="1">
@@ -8212,7 +7007,7 @@
         <w:ind w:left="5400" w:hanging="360"/>
       </w:pPr>
       <w:rPr>
-        <w:rFonts w:ascii="Courier New" w:hAnsi="Courier New" w:cs="Courier New" w:hint="default"/>
+        <w:rFonts w:hint="default" w:ascii="Courier New" w:hAnsi="Courier New" w:cs="Courier New"/>
       </w:rPr>
     </w:lvl>
     <w:lvl w:ilvl="8" w:tplc="10090005" w:tentative="1">
@@ -8227,7 +7022,7 @@
         <w:ind w:left="6120" w:hanging="360"/>
       </w:pPr>
       <w:rPr>
-        <w:rFonts w:ascii="Wingdings" w:hAnsi="Wingdings" w:hint="default"/>
+        <w:rFonts w:hint="default" w:ascii="Wingdings" w:hAnsi="Wingdings"/>
       </w:rPr>
     </w:lvl>
   </w:abstractNum>
@@ -8247,7 +7042,7 @@
         <w:ind w:left="720" w:hanging="360"/>
       </w:pPr>
       <w:rPr>
-        <w:rFonts w:ascii="Symbol" w:hAnsi="Symbol" w:hint="default"/>
+        <w:rFonts w:hint="default" w:ascii="Symbol" w:hAnsi="Symbol"/>
         <w:color w:val="auto"/>
       </w:rPr>
     </w:lvl>
@@ -8263,7 +7058,7 @@
         <w:ind w:left="1440" w:hanging="360"/>
       </w:pPr>
       <w:rPr>
-        <w:rFonts w:ascii="Courier New" w:hAnsi="Courier New" w:cs="Courier New" w:hint="default"/>
+        <w:rFonts w:hint="default" w:ascii="Courier New" w:hAnsi="Courier New" w:cs="Courier New"/>
       </w:rPr>
     </w:lvl>
     <w:lvl w:ilvl="2" w:tplc="10090005" w:tentative="1">
@@ -8278,7 +7073,7 @@
         <w:ind w:left="2160" w:hanging="360"/>
       </w:pPr>
       <w:rPr>
-        <w:rFonts w:ascii="Wingdings" w:hAnsi="Wingdings" w:hint="default"/>
+        <w:rFonts w:hint="default" w:ascii="Wingdings" w:hAnsi="Wingdings"/>
       </w:rPr>
     </w:lvl>
     <w:lvl w:ilvl="3" w:tplc="10090001" w:tentative="1">
@@ -8293,7 +7088,7 @@
         <w:ind w:left="2880" w:hanging="360"/>
       </w:pPr>
       <w:rPr>
-        <w:rFonts w:ascii="Symbol" w:hAnsi="Symbol" w:hint="default"/>
+        <w:rFonts w:hint="default" w:ascii="Symbol" w:hAnsi="Symbol"/>
       </w:rPr>
     </w:lvl>
     <w:lvl w:ilvl="4" w:tplc="10090003" w:tentative="1">
@@ -8308,7 +7103,7 @@
         <w:ind w:left="3600" w:hanging="360"/>
       </w:pPr>
       <w:rPr>
-        <w:rFonts w:ascii="Courier New" w:hAnsi="Courier New" w:cs="Courier New" w:hint="default"/>
+        <w:rFonts w:hint="default" w:ascii="Courier New" w:hAnsi="Courier New" w:cs="Courier New"/>
       </w:rPr>
     </w:lvl>
     <w:lvl w:ilvl="5" w:tplc="10090005" w:tentative="1">
@@ -8323,7 +7118,7 @@
         <w:ind w:left="4320" w:hanging="360"/>
       </w:pPr>
       <w:rPr>
-        <w:rFonts w:ascii="Wingdings" w:hAnsi="Wingdings" w:hint="default"/>
+        <w:rFonts w:hint="default" w:ascii="Wingdings" w:hAnsi="Wingdings"/>
       </w:rPr>
     </w:lvl>
     <w:lvl w:ilvl="6" w:tplc="10090001" w:tentative="1">
@@ -8338,7 +7133,7 @@
         <w:ind w:left="5040" w:hanging="360"/>
       </w:pPr>
       <w:rPr>
-        <w:rFonts w:ascii="Symbol" w:hAnsi="Symbol" w:hint="default"/>
+        <w:rFonts w:hint="default" w:ascii="Symbol" w:hAnsi="Symbol"/>
       </w:rPr>
     </w:lvl>
     <w:lvl w:ilvl="7" w:tplc="10090003" w:tentative="1">
@@ -8353,7 +7148,7 @@
         <w:ind w:left="5760" w:hanging="360"/>
       </w:pPr>
       <w:rPr>
-        <w:rFonts w:ascii="Courier New" w:hAnsi="Courier New" w:cs="Courier New" w:hint="default"/>
+        <w:rFonts w:hint="default" w:ascii="Courier New" w:hAnsi="Courier New" w:cs="Courier New"/>
       </w:rPr>
     </w:lvl>
     <w:lvl w:ilvl="8" w:tplc="10090005" w:tentative="1">
@@ -8368,7 +7163,7 @@
         <w:ind w:left="6480" w:hanging="360"/>
       </w:pPr>
       <w:rPr>
-        <w:rFonts w:ascii="Wingdings" w:hAnsi="Wingdings" w:hint="default"/>
+        <w:rFonts w:hint="default" w:ascii="Wingdings" w:hAnsi="Wingdings"/>
       </w:rPr>
     </w:lvl>
   </w:abstractNum>
@@ -8388,7 +7183,7 @@
         <w:ind w:left="720" w:hanging="360"/>
       </w:pPr>
       <w:rPr>
-        <w:rFonts w:ascii="Symbol" w:hAnsi="Symbol" w:hint="default"/>
+        <w:rFonts w:hint="default" w:ascii="Symbol" w:hAnsi="Symbol"/>
         <w:color w:val="auto"/>
       </w:rPr>
     </w:lvl>
@@ -8404,7 +7199,7 @@
         <w:ind w:left="1440" w:hanging="360"/>
       </w:pPr>
       <w:rPr>
-        <w:rFonts w:ascii="Courier New" w:hAnsi="Courier New" w:cs="Courier New" w:hint="default"/>
+        <w:rFonts w:hint="default" w:ascii="Courier New" w:hAnsi="Courier New" w:cs="Courier New"/>
       </w:rPr>
     </w:lvl>
     <w:lvl w:ilvl="2" w:tplc="10090005" w:tentative="1">
@@ -8419,7 +7214,7 @@
         <w:ind w:left="2160" w:hanging="360"/>
       </w:pPr>
       <w:rPr>
-        <w:rFonts w:ascii="Wingdings" w:hAnsi="Wingdings" w:hint="default"/>
+        <w:rFonts w:hint="default" w:ascii="Wingdings" w:hAnsi="Wingdings"/>
       </w:rPr>
     </w:lvl>
     <w:lvl w:ilvl="3" w:tplc="10090001" w:tentative="1">
@@ -8434,7 +7229,7 @@
         <w:ind w:left="2880" w:hanging="360"/>
       </w:pPr>
       <w:rPr>
-        <w:rFonts w:ascii="Symbol" w:hAnsi="Symbol" w:hint="default"/>
+        <w:rFonts w:hint="default" w:ascii="Symbol" w:hAnsi="Symbol"/>
       </w:rPr>
     </w:lvl>
     <w:lvl w:ilvl="4" w:tplc="10090003" w:tentative="1">
@@ -8449,7 +7244,7 @@
         <w:ind w:left="3600" w:hanging="360"/>
       </w:pPr>
       <w:rPr>
-        <w:rFonts w:ascii="Courier New" w:hAnsi="Courier New" w:cs="Courier New" w:hint="default"/>
+        <w:rFonts w:hint="default" w:ascii="Courier New" w:hAnsi="Courier New" w:cs="Courier New"/>
       </w:rPr>
     </w:lvl>
     <w:lvl w:ilvl="5" w:tplc="10090005" w:tentative="1">
@@ -8464,7 +7259,7 @@
         <w:ind w:left="4320" w:hanging="360"/>
       </w:pPr>
       <w:rPr>
-        <w:rFonts w:ascii="Wingdings" w:hAnsi="Wingdings" w:hint="default"/>
+        <w:rFonts w:hint="default" w:ascii="Wingdings" w:hAnsi="Wingdings"/>
       </w:rPr>
     </w:lvl>
     <w:lvl w:ilvl="6" w:tplc="10090001" w:tentative="1">
@@ -8479,7 +7274,7 @@
         <w:ind w:left="5040" w:hanging="360"/>
       </w:pPr>
       <w:rPr>
-        <w:rFonts w:ascii="Symbol" w:hAnsi="Symbol" w:hint="default"/>
+        <w:rFonts w:hint="default" w:ascii="Symbol" w:hAnsi="Symbol"/>
       </w:rPr>
     </w:lvl>
     <w:lvl w:ilvl="7" w:tplc="10090003" w:tentative="1">
@@ -8494,7 +7289,7 @@
         <w:ind w:left="5760" w:hanging="360"/>
       </w:pPr>
       <w:rPr>
-        <w:rFonts w:ascii="Courier New" w:hAnsi="Courier New" w:cs="Courier New" w:hint="default"/>
+        <w:rFonts w:hint="default" w:ascii="Courier New" w:hAnsi="Courier New" w:cs="Courier New"/>
       </w:rPr>
     </w:lvl>
     <w:lvl w:ilvl="8" w:tplc="10090005" w:tentative="1">
@@ -8509,7 +7304,7 @@
         <w:ind w:left="6480" w:hanging="360"/>
       </w:pPr>
       <w:rPr>
-        <w:rFonts w:ascii="Wingdings" w:hAnsi="Wingdings" w:hint="default"/>
+        <w:rFonts w:hint="default" w:ascii="Wingdings" w:hAnsi="Wingdings"/>
       </w:rPr>
     </w:lvl>
   </w:abstractNum>
@@ -8526,7 +7321,7 @@
         <w:ind w:left="720" w:hanging="360"/>
       </w:pPr>
       <w:rPr>
-        <w:rFonts w:ascii="Symbol" w:hAnsi="Symbol" w:hint="default"/>
+        <w:rFonts w:hint="default" w:ascii="Symbol" w:hAnsi="Symbol"/>
       </w:rPr>
     </w:lvl>
     <w:lvl w:ilvl="1" w:tplc="10090003">
@@ -8538,7 +7333,7 @@
         <w:ind w:left="1440" w:hanging="360"/>
       </w:pPr>
       <w:rPr>
-        <w:rFonts w:ascii="Courier New" w:hAnsi="Courier New" w:cs="Courier New" w:hint="default"/>
+        <w:rFonts w:hint="default" w:ascii="Courier New" w:hAnsi="Courier New" w:cs="Courier New"/>
       </w:rPr>
     </w:lvl>
     <w:lvl w:ilvl="2" w:tplc="10090005">
@@ -8550,7 +7345,7 @@
         <w:ind w:left="2160" w:hanging="360"/>
       </w:pPr>
       <w:rPr>
-        <w:rFonts w:ascii="Wingdings" w:hAnsi="Wingdings" w:hint="default"/>
+        <w:rFonts w:hint="default" w:ascii="Wingdings" w:hAnsi="Wingdings"/>
       </w:rPr>
     </w:lvl>
     <w:lvl w:ilvl="3" w:tplc="10090001">
@@ -8562,7 +7357,7 @@
         <w:ind w:left="2880" w:hanging="360"/>
       </w:pPr>
       <w:rPr>
-        <w:rFonts w:ascii="Symbol" w:hAnsi="Symbol" w:hint="default"/>
+        <w:rFonts w:hint="default" w:ascii="Symbol" w:hAnsi="Symbol"/>
       </w:rPr>
     </w:lvl>
     <w:lvl w:ilvl="4" w:tplc="10090003">
@@ -8574,7 +7369,7 @@
         <w:ind w:left="3600" w:hanging="360"/>
       </w:pPr>
       <w:rPr>
-        <w:rFonts w:ascii="Courier New" w:hAnsi="Courier New" w:cs="Courier New" w:hint="default"/>
+        <w:rFonts w:hint="default" w:ascii="Courier New" w:hAnsi="Courier New" w:cs="Courier New"/>
       </w:rPr>
     </w:lvl>
     <w:lvl w:ilvl="5" w:tplc="10090005">
@@ -8586,7 +7381,7 @@
         <w:ind w:left="4320" w:hanging="360"/>
       </w:pPr>
       <w:rPr>
-        <w:rFonts w:ascii="Wingdings" w:hAnsi="Wingdings" w:hint="default"/>
+        <w:rFonts w:hint="default" w:ascii="Wingdings" w:hAnsi="Wingdings"/>
       </w:rPr>
     </w:lvl>
     <w:lvl w:ilvl="6" w:tplc="10090001">
@@ -8598,7 +7393,7 @@
         <w:ind w:left="5040" w:hanging="360"/>
       </w:pPr>
       <w:rPr>
-        <w:rFonts w:ascii="Symbol" w:hAnsi="Symbol" w:hint="default"/>
+        <w:rFonts w:hint="default" w:ascii="Symbol" w:hAnsi="Symbol"/>
       </w:rPr>
     </w:lvl>
     <w:lvl w:ilvl="7" w:tplc="10090003">
@@ -8610,7 +7405,7 @@
         <w:ind w:left="5760" w:hanging="360"/>
       </w:pPr>
       <w:rPr>
-        <w:rFonts w:ascii="Courier New" w:hAnsi="Courier New" w:cs="Courier New" w:hint="default"/>
+        <w:rFonts w:hint="default" w:ascii="Courier New" w:hAnsi="Courier New" w:cs="Courier New"/>
       </w:rPr>
     </w:lvl>
     <w:lvl w:ilvl="8" w:tplc="10090005">
@@ -8622,7 +7417,7 @@
         <w:ind w:left="6480" w:hanging="360"/>
       </w:pPr>
       <w:rPr>
-        <w:rFonts w:ascii="Wingdings" w:hAnsi="Wingdings" w:hint="default"/>
+        <w:rFonts w:hint="default" w:ascii="Wingdings" w:hAnsi="Wingdings"/>
       </w:rPr>
     </w:lvl>
   </w:abstractNum>
@@ -8639,7 +7434,7 @@
         <w:ind w:left="720" w:hanging="360"/>
       </w:pPr>
       <w:rPr>
-        <w:rFonts w:ascii="Symbol" w:hAnsi="Symbol" w:hint="default"/>
+        <w:rFonts w:hint="default" w:ascii="Symbol" w:hAnsi="Symbol"/>
       </w:rPr>
     </w:lvl>
     <w:lvl w:ilvl="1" w:tplc="10090003" w:tentative="1">
@@ -8651,7 +7446,7 @@
         <w:ind w:left="1440" w:hanging="360"/>
       </w:pPr>
       <w:rPr>
-        <w:rFonts w:ascii="Courier New" w:hAnsi="Courier New" w:cs="Courier New" w:hint="default"/>
+        <w:rFonts w:hint="default" w:ascii="Courier New" w:hAnsi="Courier New" w:cs="Courier New"/>
       </w:rPr>
     </w:lvl>
     <w:lvl w:ilvl="2" w:tplc="10090005" w:tentative="1">
@@ -8663,7 +7458,7 @@
         <w:ind w:left="2160" w:hanging="360"/>
       </w:pPr>
       <w:rPr>
-        <w:rFonts w:ascii="Wingdings" w:hAnsi="Wingdings" w:hint="default"/>
+        <w:rFonts w:hint="default" w:ascii="Wingdings" w:hAnsi="Wingdings"/>
       </w:rPr>
     </w:lvl>
     <w:lvl w:ilvl="3" w:tplc="10090001" w:tentative="1">
@@ -8675,7 +7470,7 @@
         <w:ind w:left="2880" w:hanging="360"/>
       </w:pPr>
       <w:rPr>
-        <w:rFonts w:ascii="Symbol" w:hAnsi="Symbol" w:hint="default"/>
+        <w:rFonts w:hint="default" w:ascii="Symbol" w:hAnsi="Symbol"/>
       </w:rPr>
     </w:lvl>
     <w:lvl w:ilvl="4" w:tplc="10090003" w:tentative="1">
@@ -8687,7 +7482,7 @@
         <w:ind w:left="3600" w:hanging="360"/>
       </w:pPr>
       <w:rPr>
-        <w:rFonts w:ascii="Courier New" w:hAnsi="Courier New" w:cs="Courier New" w:hint="default"/>
+        <w:rFonts w:hint="default" w:ascii="Courier New" w:hAnsi="Courier New" w:cs="Courier New"/>
       </w:rPr>
     </w:lvl>
     <w:lvl w:ilvl="5" w:tplc="10090005" w:tentative="1">
@@ -8699,7 +7494,7 @@
         <w:ind w:left="4320" w:hanging="360"/>
       </w:pPr>
       <w:rPr>
-        <w:rFonts w:ascii="Wingdings" w:hAnsi="Wingdings" w:hint="default"/>
+        <w:rFonts w:hint="default" w:ascii="Wingdings" w:hAnsi="Wingdings"/>
       </w:rPr>
     </w:lvl>
     <w:lvl w:ilvl="6" w:tplc="10090001" w:tentative="1">
@@ -8711,7 +7506,7 @@
         <w:ind w:left="5040" w:hanging="360"/>
       </w:pPr>
       <w:rPr>
-        <w:rFonts w:ascii="Symbol" w:hAnsi="Symbol" w:hint="default"/>
+        <w:rFonts w:hint="default" w:ascii="Symbol" w:hAnsi="Symbol"/>
       </w:rPr>
     </w:lvl>
     <w:lvl w:ilvl="7" w:tplc="10090003" w:tentative="1">
@@ -8723,7 +7518,7 @@
         <w:ind w:left="5760" w:hanging="360"/>
       </w:pPr>
       <w:rPr>
-        <w:rFonts w:ascii="Courier New" w:hAnsi="Courier New" w:cs="Courier New" w:hint="default"/>
+        <w:rFonts w:hint="default" w:ascii="Courier New" w:hAnsi="Courier New" w:cs="Courier New"/>
       </w:rPr>
     </w:lvl>
     <w:lvl w:ilvl="8" w:tplc="10090005" w:tentative="1">
@@ -8735,7 +7530,7 @@
         <w:ind w:left="6480" w:hanging="360"/>
       </w:pPr>
       <w:rPr>
-        <w:rFonts w:ascii="Wingdings" w:hAnsi="Wingdings" w:hint="default"/>
+        <w:rFonts w:hint="default" w:ascii="Wingdings" w:hAnsi="Wingdings"/>
       </w:rPr>
     </w:lvl>
   </w:abstractNum>
@@ -8758,11 +7553,11 @@
 </file>
 
 <file path=word/styles.xml><?xml version="1.0" encoding="utf-8"?>
-<w:styles xmlns:mc="http://schemas.openxmlformats.org/markup-compatibility/2006" xmlns:r="http://schemas.openxmlformats.org/officeDocument/2006/relationships" xmlns:w="http://schemas.openxmlformats.org/wordprocessingml/2006/main" xmlns:w14="http://schemas.microsoft.com/office/word/2010/wordml" xmlns:w15="http://schemas.microsoft.com/office/word/2012/wordml" xmlns:w16cex="http://schemas.microsoft.com/office/word/2018/wordml/cex" xmlns:w16cid="http://schemas.microsoft.com/office/word/2016/wordml/cid" xmlns:w16="http://schemas.microsoft.com/office/word/2018/wordml" xmlns:w16du="http://schemas.microsoft.com/office/word/2023/wordml/word16du" xmlns:w16sdtdh="http://schemas.microsoft.com/office/word/2020/wordml/sdtdatahash" xmlns:w16sdtfl="http://schemas.microsoft.com/office/word/2024/wordml/sdtformatlock" xmlns:w16se="http://schemas.microsoft.com/office/word/2015/wordml/symex" mc:Ignorable="w14 w15 w16se w16cid w16 w16cex w16sdtdh w16sdtfl w16du">
+<w:styles xmlns:wp14="http://schemas.microsoft.com/office/word/2010/wordprocessingDrawing" xmlns:mc="http://schemas.openxmlformats.org/markup-compatibility/2006" xmlns:r="http://schemas.openxmlformats.org/officeDocument/2006/relationships" xmlns:w="http://schemas.openxmlformats.org/wordprocessingml/2006/main" xmlns:w14="http://schemas.microsoft.com/office/word/2010/wordml" xmlns:w15="http://schemas.microsoft.com/office/word/2012/wordml" xmlns:w16cex="http://schemas.microsoft.com/office/word/2018/wordml/cex" xmlns:w16cid="http://schemas.microsoft.com/office/word/2016/wordml/cid" xmlns:w16="http://schemas.microsoft.com/office/word/2018/wordml" xmlns:w16du="http://schemas.microsoft.com/office/word/2023/wordml/word16du" xmlns:w16sdtdh="http://schemas.microsoft.com/office/word/2020/wordml/sdtdatahash" xmlns:w16sdtfl="http://schemas.microsoft.com/office/word/2024/wordml/sdtformatlock" xmlns:w16se="http://schemas.microsoft.com/office/word/2015/wordml/symex" mc:Ignorable="w14 w15 w16se w16cid w16 w16cex w16sdtdh w16sdtfl w16du wp14">
   <w:docDefaults>
     <w:rPrDefault>
       <w:rPr>
-        <w:rFonts w:ascii="Times New Roman" w:eastAsia="Times New Roman" w:hAnsi="Times New Roman" w:cs="Times New Roman"/>
+        <w:rFonts w:ascii="Times New Roman" w:hAnsi="Times New Roman" w:eastAsia="Times New Roman" w:cs="Times New Roman"/>
         <w:lang w:val="en-CA" w:eastAsia="en-CA" w:bidi="ar-SA"/>
       </w:rPr>
     </w:rPrDefault>
@@ -8788,9 +7583,9 @@
     <w:lsdException w:name="index 7" w:semiHidden="1" w:unhideWhenUsed="1"/>
     <w:lsdException w:name="index 8" w:semiHidden="1" w:unhideWhenUsed="1"/>
     <w:lsdException w:name="index 9" w:semiHidden="1" w:unhideWhenUsed="1"/>
-    <w:lsdException w:name="toc 1" w:semiHidden="1" w:uiPriority="39" w:unhideWhenUsed="1"/>
-    <w:lsdException w:name="toc 2" w:semiHidden="1" w:uiPriority="39" w:unhideWhenUsed="1"/>
-    <w:lsdException w:name="toc 3" w:semiHidden="1" w:uiPriority="39" w:unhideWhenUsed="1"/>
+    <w:lsdException w:name="toc 1" w:uiPriority="39" w:semiHidden="1" w:unhideWhenUsed="1"/>
+    <w:lsdException w:name="toc 2" w:uiPriority="39" w:semiHidden="1" w:unhideWhenUsed="1"/>
+    <w:lsdException w:name="toc 3" w:uiPriority="39" w:semiHidden="1" w:unhideWhenUsed="1"/>
     <w:lsdException w:name="toc 4" w:semiHidden="1" w:unhideWhenUsed="1"/>
     <w:lsdException w:name="toc 5" w:semiHidden="1" w:unhideWhenUsed="1"/>
     <w:lsdException w:name="toc 6" w:semiHidden="1" w:unhideWhenUsed="1"/>
@@ -8848,7 +7643,7 @@
     <w:lsdException w:name="Body Text Indent 2" w:semiHidden="1" w:unhideWhenUsed="1"/>
     <w:lsdException w:name="Body Text Indent 3" w:semiHidden="1" w:unhideWhenUsed="1"/>
     <w:lsdException w:name="Block Text" w:semiHidden="1" w:unhideWhenUsed="1"/>
-    <w:lsdException w:name="Hyperlink" w:semiHidden="1" w:uiPriority="99" w:unhideWhenUsed="1"/>
+    <w:lsdException w:name="Hyperlink" w:uiPriority="99" w:semiHidden="1" w:unhideWhenUsed="1"/>
     <w:lsdException w:name="FollowedHyperlink" w:semiHidden="1" w:unhideWhenUsed="1"/>
     <w:lsdException w:name="Strong" w:qFormat="1"/>
     <w:lsdException w:name="Emphasis" w:qFormat="1"/>
@@ -8918,7 +7713,7 @@
     <w:lsdException w:name="Table Web 3" w:semiHidden="1" w:unhideWhenUsed="1"/>
     <w:lsdException w:name="Balloon Text" w:semiHidden="1" w:unhideWhenUsed="1"/>
     <w:lsdException w:name="Table Theme" w:semiHidden="1" w:unhideWhenUsed="1"/>
-    <w:lsdException w:name="Placeholder Text" w:semiHidden="1" w:uiPriority="99"/>
+    <w:lsdException w:name="Placeholder Text" w:uiPriority="99" w:semiHidden="1"/>
     <w:lsdException w:name="No Spacing" w:uiPriority="1" w:qFormat="1"/>
     <w:lsdException w:name="Light Shading" w:uiPriority="60"/>
     <w:lsdException w:name="Light List" w:uiPriority="61"/>
@@ -8940,7 +7735,7 @@
     <w:lsdException w:name="Medium Shading 1 Accent 1" w:uiPriority="63"/>
     <w:lsdException w:name="Medium Shading 2 Accent 1" w:uiPriority="64"/>
     <w:lsdException w:name="Medium List 1 Accent 1" w:uiPriority="65"/>
-    <w:lsdException w:name="Revision" w:semiHidden="1" w:uiPriority="99"/>
+    <w:lsdException w:name="Revision" w:uiPriority="99" w:semiHidden="1"/>
     <w:lsdException w:name="List Paragraph" w:uiPriority="34" w:qFormat="1"/>
     <w:lsdException w:name="Quote" w:uiPriority="29" w:qFormat="1"/>
     <w:lsdException w:name="Intense Quote" w:uiPriority="30" w:qFormat="1"/>
@@ -9027,8 +7822,8 @@
     <w:lsdException w:name="Subtle Reference" w:uiPriority="31" w:qFormat="1"/>
     <w:lsdException w:name="Intense Reference" w:uiPriority="32" w:qFormat="1"/>
     <w:lsdException w:name="Book Title" w:uiPriority="33" w:qFormat="1"/>
-    <w:lsdException w:name="Bibliography" w:semiHidden="1" w:uiPriority="37" w:unhideWhenUsed="1"/>
-    <w:lsdException w:name="TOC Heading" w:semiHidden="1" w:uiPriority="39" w:unhideWhenUsed="1" w:qFormat="1"/>
+    <w:lsdException w:name="Bibliography" w:uiPriority="37" w:semiHidden="1" w:unhideWhenUsed="1"/>
+    <w:lsdException w:name="TOC Heading" w:uiPriority="39" w:semiHidden="1" w:unhideWhenUsed="1" w:qFormat="1"/>
     <w:lsdException w:name="Plain Table 1" w:uiPriority="41"/>
     <w:lsdException w:name="Plain Table 2" w:uiPriority="42"/>
     <w:lsdException w:name="Plain Table 3" w:uiPriority="43"/>
@@ -9133,13 +7928,13 @@
     <w:lsdException w:name="List Table 5 Dark Accent 6" w:uiPriority="50"/>
     <w:lsdException w:name="List Table 6 Colorful Accent 6" w:uiPriority="51"/>
     <w:lsdException w:name="List Table 7 Colorful Accent 6" w:uiPriority="52"/>
-    <w:lsdException w:name="Mention" w:semiHidden="1" w:uiPriority="99" w:unhideWhenUsed="1"/>
-    <w:lsdException w:name="Smart Hyperlink" w:semiHidden="1" w:uiPriority="99" w:unhideWhenUsed="1"/>
-    <w:lsdException w:name="Hashtag" w:semiHidden="1" w:uiPriority="99" w:unhideWhenUsed="1"/>
-    <w:lsdException w:name="Unresolved Mention" w:semiHidden="1" w:uiPriority="99" w:unhideWhenUsed="1"/>
-    <w:lsdException w:name="Smart Link" w:semiHidden="1" w:uiPriority="99" w:unhideWhenUsed="1"/>
+    <w:lsdException w:name="Mention" w:uiPriority="99" w:semiHidden="1" w:unhideWhenUsed="1"/>
+    <w:lsdException w:name="Smart Hyperlink" w:uiPriority="99" w:semiHidden="1" w:unhideWhenUsed="1"/>
+    <w:lsdException w:name="Hashtag" w:uiPriority="99" w:semiHidden="1" w:unhideWhenUsed="1"/>
+    <w:lsdException w:name="Unresolved Mention" w:uiPriority="99" w:semiHidden="1" w:unhideWhenUsed="1"/>
+    <w:lsdException w:name="Smart Link" w:uiPriority="99" w:semiHidden="1" w:unhideWhenUsed="1"/>
   </w:latentStyles>
-  <w:style w:type="paragraph" w:default="1" w:styleId="Normal">
+  <w:style w:type="paragraph" w:styleId="Normal" w:default="1">
     <w:name w:val="Normal"/>
     <w:qFormat/>
     <w:rsid w:val="00D8327C"/>
@@ -9162,19 +7957,19 @@
       <w:outlineLvl w:val="0"/>
     </w:pPr>
     <w:rPr>
-      <w:rFonts w:asciiTheme="majorHAnsi" w:eastAsiaTheme="majorEastAsia" w:hAnsiTheme="majorHAnsi" w:cstheme="majorBidi"/>
+      <w:rFonts w:asciiTheme="majorHAnsi" w:hAnsiTheme="majorHAnsi" w:eastAsiaTheme="majorEastAsia" w:cstheme="majorBidi"/>
       <w:color w:val="365F91" w:themeColor="accent1" w:themeShade="BF"/>
       <w:sz w:val="32"/>
       <w:szCs w:val="32"/>
     </w:rPr>
   </w:style>
-  <w:style w:type="character" w:default="1" w:styleId="DefaultParagraphFont">
+  <w:style w:type="character" w:styleId="DefaultParagraphFont" w:default="1">
     <w:name w:val="Default Paragraph Font"/>
     <w:uiPriority w:val="1"/>
     <w:semiHidden/>
     <w:unhideWhenUsed/>
   </w:style>
-  <w:style w:type="table" w:default="1" w:styleId="TableNormal">
+  <w:style w:type="table" w:styleId="TableNormal" w:default="1">
     <w:name w:val="Normal Table"/>
     <w:uiPriority w:val="99"/>
     <w:semiHidden/>
@@ -9189,7 +7984,7 @@
       </w:tblCellMar>
     </w:tblPr>
   </w:style>
-  <w:style w:type="numbering" w:default="1" w:styleId="NoList">
+  <w:style w:type="numbering" w:styleId="NoList" w:default="1">
     <w:name w:val="No List"/>
     <w:uiPriority w:val="99"/>
     <w:semiHidden/>
@@ -9201,12 +7996,12 @@
     <w:rsid w:val="006B349A"/>
     <w:tblPr>
       <w:tblBorders>
-        <w:top w:val="single" w:sz="4" w:space="0" w:color="auto"/>
-        <w:left w:val="single" w:sz="4" w:space="0" w:color="auto"/>
-        <w:bottom w:val="single" w:sz="4" w:space="0" w:color="auto"/>
-        <w:right w:val="single" w:sz="4" w:space="0" w:color="auto"/>
-        <w:insideH w:val="single" w:sz="4" w:space="0" w:color="auto"/>
-        <w:insideV w:val="single" w:sz="4" w:space="0" w:color="auto"/>
+        <w:top w:val="single" w:color="auto" w:sz="4" w:space="0"/>
+        <w:left w:val="single" w:color="auto" w:sz="4" w:space="0"/>
+        <w:bottom w:val="single" w:color="auto" w:sz="4" w:space="0"/>
+        <w:right w:val="single" w:color="auto" w:sz="4" w:space="0"/>
+        <w:insideH w:val="single" w:color="auto" w:sz="4" w:space="0"/>
+        <w:insideV w:val="single" w:color="auto" w:sz="4" w:space="0"/>
       </w:tblBorders>
     </w:tblPr>
   </w:style>
@@ -9285,13 +8080,13 @@
       <w:contextualSpacing/>
     </w:pPr>
   </w:style>
-  <w:style w:type="character" w:customStyle="1" w:styleId="Heading1Char">
+  <w:style w:type="character" w:styleId="Heading1Char" w:customStyle="1">
     <w:name w:val="Heading 1 Char"/>
     <w:basedOn w:val="DefaultParagraphFont"/>
     <w:link w:val="Heading1"/>
     <w:rsid w:val="004E0D1A"/>
     <w:rPr>
-      <w:rFonts w:asciiTheme="majorHAnsi" w:eastAsiaTheme="majorEastAsia" w:hAnsiTheme="majorHAnsi" w:cstheme="majorBidi"/>
+      <w:rFonts w:asciiTheme="majorHAnsi" w:hAnsiTheme="majorHAnsi" w:eastAsiaTheme="majorEastAsia" w:cstheme="majorBidi"/>
       <w:color w:val="365F91" w:themeColor="accent1" w:themeShade="BF"/>
       <w:sz w:val="32"/>
       <w:szCs w:val="32"/>

</xml_diff>